<commit_message>
Worked on the Data interfaces, sorted the expanding data idea.
</commit_message>
<xml_diff>
--- a/_Writeup/Writeup.docx
+++ b/_Writeup/Writeup.docx
@@ -185,7 +185,23 @@
                         <w:rFonts w:asciiTheme="majorHAnsi" w:eastAsiaTheme="majorEastAsia" w:hAnsiTheme="majorHAnsi" w:cstheme="majorBidi"/>
                         <w:color w:val="548DD4" w:themeColor="text2" w:themeTint="99"/>
                       </w:rPr>
-                      <w:t xml:space="preserve">Keith Collister </w:t>
+                      <w:t xml:space="preserve">Keith </w:t>
+                    </w:r>
+                    <w:proofErr w:type="spellStart"/>
+                    <w:r>
+                      <w:rPr>
+                        <w:rFonts w:asciiTheme="majorHAnsi" w:eastAsiaTheme="majorEastAsia" w:hAnsiTheme="majorHAnsi" w:cstheme="majorBidi"/>
+                        <w:color w:val="548DD4" w:themeColor="text2" w:themeTint="99"/>
+                      </w:rPr>
+                      <w:t>Collister</w:t>
+                    </w:r>
+                    <w:proofErr w:type="spellEnd"/>
+                    <w:r>
+                      <w:rPr>
+                        <w:rFonts w:asciiTheme="majorHAnsi" w:eastAsiaTheme="majorEastAsia" w:hAnsiTheme="majorHAnsi" w:cstheme="majorBidi"/>
+                        <w:color w:val="548DD4" w:themeColor="text2" w:themeTint="99"/>
+                      </w:rPr>
+                      <w:t xml:space="preserve"> </w:t>
                     </w:r>
                     <w:r>
                       <w:rPr>
@@ -397,7 +413,7 @@
             </w:rPr>
             <w:fldChar w:fldCharType="separate"/>
           </w:r>
-          <w:hyperlink w:anchor="_Toc431467869" w:history="1">
+          <w:hyperlink w:anchor="_Toc431989932" w:history="1">
             <w:r>
               <w:rPr>
                 <w:rStyle w:val="Hyperlink"/>
@@ -424,7 +440,7 @@
                 <w:noProof/>
                 <w:webHidden/>
               </w:rPr>
-              <w:instrText xml:space="preserve"> PAGEREF _Toc431467869 \h </w:instrText>
+              <w:instrText xml:space="preserve"> PAGEREF _Toc431989932 \h </w:instrText>
             </w:r>
             <w:r>
               <w:rPr>
@@ -467,7 +483,7 @@
               <w:lang w:eastAsia="en-GB"/>
             </w:rPr>
           </w:pPr>
-          <w:hyperlink w:anchor="_Toc431467870" w:history="1">
+          <w:hyperlink w:anchor="_Toc431989933" w:history="1">
             <w:r>
               <w:rPr>
                 <w:rStyle w:val="Hyperlink"/>
@@ -494,7 +510,7 @@
                 <w:noProof/>
                 <w:webHidden/>
               </w:rPr>
-              <w:instrText xml:space="preserve"> PAGEREF _Toc431467870 \h </w:instrText>
+              <w:instrText xml:space="preserve"> PAGEREF _Toc431989933 \h </w:instrText>
             </w:r>
             <w:r>
               <w:rPr>
@@ -537,7 +553,7 @@
               <w:lang w:eastAsia="en-GB"/>
             </w:rPr>
           </w:pPr>
-          <w:hyperlink w:anchor="_Toc431467871" w:history="1">
+          <w:hyperlink w:anchor="_Toc431989934" w:history="1">
             <w:r>
               <w:rPr>
                 <w:rStyle w:val="Hyperlink"/>
@@ -564,7 +580,7 @@
                 <w:noProof/>
                 <w:webHidden/>
               </w:rPr>
-              <w:instrText xml:space="preserve"> PAGEREF _Toc431467871 \h </w:instrText>
+              <w:instrText xml:space="preserve"> PAGEREF _Toc431989934 \h </w:instrText>
             </w:r>
             <w:r>
               <w:rPr>
@@ -607,7 +623,7 @@
               <w:lang w:eastAsia="en-GB"/>
             </w:rPr>
           </w:pPr>
-          <w:hyperlink w:anchor="_Toc431467872" w:history="1">
+          <w:hyperlink w:anchor="_Toc431989935" w:history="1">
             <w:r>
               <w:rPr>
                 <w:rStyle w:val="Hyperlink"/>
@@ -634,7 +650,7 @@
                 <w:noProof/>
                 <w:webHidden/>
               </w:rPr>
-              <w:instrText xml:space="preserve"> PAGEREF _Toc431467872 \h </w:instrText>
+              <w:instrText xml:space="preserve"> PAGEREF _Toc431989935 \h </w:instrText>
             </w:r>
             <w:r>
               <w:rPr>
@@ -677,7 +693,7 @@
               <w:lang w:eastAsia="en-GB"/>
             </w:rPr>
           </w:pPr>
-          <w:hyperlink w:anchor="_Toc431467873" w:history="1">
+          <w:hyperlink w:anchor="_Toc431989936" w:history="1">
             <w:r>
               <w:rPr>
                 <w:rStyle w:val="Hyperlink"/>
@@ -704,7 +720,7 @@
                 <w:noProof/>
                 <w:webHidden/>
               </w:rPr>
-              <w:instrText xml:space="preserve"> PAGEREF _Toc431467873 \h </w:instrText>
+              <w:instrText xml:space="preserve"> PAGEREF _Toc431989936 \h </w:instrText>
             </w:r>
             <w:r>
               <w:rPr>
@@ -747,7 +763,7 @@
               <w:lang w:eastAsia="en-GB"/>
             </w:rPr>
           </w:pPr>
-          <w:hyperlink w:anchor="_Toc431467874" w:history="1">
+          <w:hyperlink w:anchor="_Toc431989937" w:history="1">
             <w:r>
               <w:rPr>
                 <w:rStyle w:val="Hyperlink"/>
@@ -774,7 +790,7 @@
                 <w:noProof/>
                 <w:webHidden/>
               </w:rPr>
-              <w:instrText xml:space="preserve"> PAGEREF _Toc431467874 \h </w:instrText>
+              <w:instrText xml:space="preserve"> PAGEREF _Toc431989937 \h </w:instrText>
             </w:r>
             <w:r>
               <w:rPr>
@@ -817,7 +833,7 @@
               <w:lang w:eastAsia="en-GB"/>
             </w:rPr>
           </w:pPr>
-          <w:hyperlink w:anchor="_Toc431467875" w:history="1">
+          <w:hyperlink w:anchor="_Toc431989938" w:history="1">
             <w:r>
               <w:rPr>
                 <w:rStyle w:val="Hyperlink"/>
@@ -844,7 +860,7 @@
                 <w:noProof/>
                 <w:webHidden/>
               </w:rPr>
-              <w:instrText xml:space="preserve"> PAGEREF _Toc431467875 \h </w:instrText>
+              <w:instrText xml:space="preserve"> PAGEREF _Toc431989938 \h </w:instrText>
             </w:r>
             <w:r>
               <w:rPr>
@@ -887,7 +903,7 @@
               <w:lang w:eastAsia="en-GB"/>
             </w:rPr>
           </w:pPr>
-          <w:hyperlink w:anchor="_Toc431467876" w:history="1">
+          <w:hyperlink w:anchor="_Toc431989939" w:history="1">
             <w:r>
               <w:rPr>
                 <w:rStyle w:val="Hyperlink"/>
@@ -914,7 +930,7 @@
                 <w:noProof/>
                 <w:webHidden/>
               </w:rPr>
-              <w:instrText xml:space="preserve"> PAGEREF _Toc431467876 \h </w:instrText>
+              <w:instrText xml:space="preserve"> PAGEREF _Toc431989939 \h </w:instrText>
             </w:r>
             <w:r>
               <w:rPr>
@@ -957,7 +973,7 @@
               <w:lang w:eastAsia="en-GB"/>
             </w:rPr>
           </w:pPr>
-          <w:hyperlink w:anchor="_Toc431467877" w:history="1">
+          <w:hyperlink w:anchor="_Toc431989940" w:history="1">
             <w:r>
               <w:rPr>
                 <w:rStyle w:val="Hyperlink"/>
@@ -984,7 +1000,7 @@
                 <w:noProof/>
                 <w:webHidden/>
               </w:rPr>
-              <w:instrText xml:space="preserve"> PAGEREF _Toc431467877 \h </w:instrText>
+              <w:instrText xml:space="preserve"> PAGEREF _Toc431989940 \h </w:instrText>
             </w:r>
             <w:r>
               <w:rPr>
@@ -1027,7 +1043,7 @@
               <w:lang w:eastAsia="en-GB"/>
             </w:rPr>
           </w:pPr>
-          <w:hyperlink w:anchor="_Toc431467878" w:history="1">
+          <w:hyperlink w:anchor="_Toc431989941" w:history="1">
             <w:r>
               <w:rPr>
                 <w:rStyle w:val="Hyperlink"/>
@@ -1054,7 +1070,7 @@
                 <w:noProof/>
                 <w:webHidden/>
               </w:rPr>
-              <w:instrText xml:space="preserve"> PAGEREF _Toc431467878 \h </w:instrText>
+              <w:instrText xml:space="preserve"> PAGEREF _Toc431989941 \h </w:instrText>
             </w:r>
             <w:r>
               <w:rPr>
@@ -1074,7 +1090,7 @@
                 <w:noProof/>
                 <w:webHidden/>
               </w:rPr>
-              <w:t>4</w:t>
+              <w:t>5</w:t>
             </w:r>
             <w:r>
               <w:rPr>
@@ -1097,7 +1113,7 @@
               <w:lang w:eastAsia="en-GB"/>
             </w:rPr>
           </w:pPr>
-          <w:hyperlink w:anchor="_Toc431467879" w:history="1">
+          <w:hyperlink w:anchor="_Toc431989942" w:history="1">
             <w:r>
               <w:rPr>
                 <w:rStyle w:val="Hyperlink"/>
@@ -1124,7 +1140,7 @@
                 <w:noProof/>
                 <w:webHidden/>
               </w:rPr>
-              <w:instrText xml:space="preserve"> PAGEREF _Toc431467879 \h </w:instrText>
+              <w:instrText xml:space="preserve"> PAGEREF _Toc431989942 \h </w:instrText>
             </w:r>
             <w:r>
               <w:rPr>
@@ -1167,7 +1183,7 @@
               <w:lang w:eastAsia="en-GB"/>
             </w:rPr>
           </w:pPr>
-          <w:hyperlink w:anchor="_Toc431467880" w:history="1">
+          <w:hyperlink w:anchor="_Toc431989943" w:history="1">
             <w:r>
               <w:rPr>
                 <w:rStyle w:val="Hyperlink"/>
@@ -1194,7 +1210,7 @@
                 <w:noProof/>
                 <w:webHidden/>
               </w:rPr>
-              <w:instrText xml:space="preserve"> PAGEREF _Toc431467880 \h </w:instrText>
+              <w:instrText xml:space="preserve"> PAGEREF _Toc431989943 \h </w:instrText>
             </w:r>
             <w:r>
               <w:rPr>
@@ -1237,7 +1253,7 @@
               <w:lang w:eastAsia="en-GB"/>
             </w:rPr>
           </w:pPr>
-          <w:hyperlink w:anchor="_Toc431467881" w:history="1">
+          <w:hyperlink w:anchor="_Toc431989944" w:history="1">
             <w:r>
               <w:rPr>
                 <w:rStyle w:val="Hyperlink"/>
@@ -1264,7 +1280,7 @@
                 <w:noProof/>
                 <w:webHidden/>
               </w:rPr>
-              <w:instrText xml:space="preserve"> PAGEREF _Toc431467881 \h </w:instrText>
+              <w:instrText xml:space="preserve"> PAGEREF _Toc431989944 \h </w:instrText>
             </w:r>
             <w:r>
               <w:rPr>
@@ -1284,7 +1300,7 @@
                 <w:noProof/>
                 <w:webHidden/>
               </w:rPr>
-              <w:t>6</w:t>
+              <w:t>7</w:t>
             </w:r>
             <w:r>
               <w:rPr>
@@ -1307,7 +1323,7 @@
               <w:lang w:eastAsia="en-GB"/>
             </w:rPr>
           </w:pPr>
-          <w:hyperlink w:anchor="_Toc431467882" w:history="1">
+          <w:hyperlink w:anchor="_Toc431989945" w:history="1">
             <w:r>
               <w:rPr>
                 <w:rStyle w:val="Hyperlink"/>
@@ -1334,7 +1350,7 @@
                 <w:noProof/>
                 <w:webHidden/>
               </w:rPr>
-              <w:instrText xml:space="preserve"> PAGEREF _Toc431467882 \h </w:instrText>
+              <w:instrText xml:space="preserve"> PAGEREF _Toc431989945 \h </w:instrText>
             </w:r>
             <w:r>
               <w:rPr>
@@ -1377,7 +1393,7 @@
               <w:lang w:eastAsia="en-GB"/>
             </w:rPr>
           </w:pPr>
-          <w:hyperlink w:anchor="_Toc431467883" w:history="1">
+          <w:hyperlink w:anchor="_Toc431989946" w:history="1">
             <w:r>
               <w:rPr>
                 <w:rStyle w:val="Hyperlink"/>
@@ -1404,7 +1420,7 @@
                 <w:noProof/>
                 <w:webHidden/>
               </w:rPr>
-              <w:instrText xml:space="preserve"> PAGEREF _Toc431467883 \h </w:instrText>
+              <w:instrText xml:space="preserve"> PAGEREF _Toc431989946 \h </w:instrText>
             </w:r>
             <w:r>
               <w:rPr>
@@ -1447,7 +1463,7 @@
               <w:lang w:eastAsia="en-GB"/>
             </w:rPr>
           </w:pPr>
-          <w:hyperlink w:anchor="_Toc431467884" w:history="1">
+          <w:hyperlink w:anchor="_Toc431989947" w:history="1">
             <w:r>
               <w:rPr>
                 <w:rStyle w:val="Hyperlink"/>
@@ -1474,7 +1490,7 @@
                 <w:noProof/>
                 <w:webHidden/>
               </w:rPr>
-              <w:instrText xml:space="preserve"> PAGEREF _Toc431467884 \h </w:instrText>
+              <w:instrText xml:space="preserve"> PAGEREF _Toc431989947 \h </w:instrText>
             </w:r>
             <w:r>
               <w:rPr>
@@ -1517,13 +1533,13 @@
               <w:lang w:eastAsia="en-GB"/>
             </w:rPr>
           </w:pPr>
-          <w:hyperlink w:anchor="_Toc431467885" w:history="1">
+          <w:hyperlink w:anchor="_Toc431989948" w:history="1">
             <w:r>
               <w:rPr>
                 <w:rStyle w:val="Hyperlink"/>
                 <w:noProof/>
               </w:rPr>
-              <w:t>Interview with Mr Wilsdon, Client</w:t>
+              <w:t>Fact Finding Methods</w:t>
             </w:r>
             <w:r>
               <w:rPr>
@@ -1544,7 +1560,7 @@
                 <w:noProof/>
                 <w:webHidden/>
               </w:rPr>
-              <w:instrText xml:space="preserve"> PAGEREF _Toc431467885 \h </w:instrText>
+              <w:instrText xml:space="preserve"> PAGEREF _Toc431989948 \h </w:instrText>
             </w:r>
             <w:r>
               <w:rPr>
@@ -1587,13 +1603,13 @@
               <w:lang w:eastAsia="en-GB"/>
             </w:rPr>
           </w:pPr>
-          <w:hyperlink w:anchor="_Toc431467886" w:history="1">
+          <w:hyperlink w:anchor="_Toc431989949" w:history="1">
             <w:r>
               <w:rPr>
                 <w:rStyle w:val="Hyperlink"/>
                 <w:noProof/>
               </w:rPr>
-              <w:t>Observation of current system</w:t>
+              <w:t>Benefits of the proposed system</w:t>
             </w:r>
             <w:r>
               <w:rPr>
@@ -1614,77 +1630,7 @@
                 <w:noProof/>
                 <w:webHidden/>
               </w:rPr>
-              <w:instrText xml:space="preserve"> PAGEREF _Toc431467886 \h </w:instrText>
-            </w:r>
-            <w:r>
-              <w:rPr>
-                <w:noProof/>
-                <w:webHidden/>
-              </w:rPr>
-            </w:r>
-            <w:r>
-              <w:rPr>
-                <w:noProof/>
-                <w:webHidden/>
-              </w:rPr>
-              <w:fldChar w:fldCharType="separate"/>
-            </w:r>
-            <w:r>
-              <w:rPr>
-                <w:noProof/>
-                <w:webHidden/>
-              </w:rPr>
-              <w:t>9</w:t>
-            </w:r>
-            <w:r>
-              <w:rPr>
-                <w:noProof/>
-                <w:webHidden/>
-              </w:rPr>
-              <w:fldChar w:fldCharType="end"/>
-            </w:r>
-          </w:hyperlink>
-        </w:p>
-        <w:p>
-          <w:pPr>
-            <w:pStyle w:val="TOC2"/>
-            <w:tabs>
-              <w:tab w:val="right" w:leader="dot" w:pos="10456"/>
-            </w:tabs>
-            <w:rPr>
-              <w:rFonts w:eastAsiaTheme="minorEastAsia"/>
-              <w:noProof/>
-              <w:lang w:eastAsia="en-GB"/>
-            </w:rPr>
-          </w:pPr>
-          <w:hyperlink w:anchor="_Toc431467887" w:history="1">
-            <w:r>
-              <w:rPr>
-                <w:rStyle w:val="Hyperlink"/>
-                <w:noProof/>
-              </w:rPr>
-              <w:t>Benefits of the proposed system</w:t>
-            </w:r>
-            <w:r>
-              <w:rPr>
-                <w:noProof/>
-                <w:webHidden/>
-              </w:rPr>
-              <w:tab/>
-            </w:r>
-            <w:r>
-              <w:rPr>
-                <w:noProof/>
-                <w:webHidden/>
-              </w:rPr>
-              <w:fldChar w:fldCharType="begin"/>
-            </w:r>
-            <w:r>
-              <w:rPr>
-                <w:noProof/>
-                <w:webHidden/>
-              </w:rPr>
-              <w:instrText xml:space="preserve"> PAGEREF _Toc431467887 \h </w:instrText>
+              <w:instrText xml:space="preserve"> PAGEREF _Toc431989949 \h </w:instrText>
             </w:r>
             <w:r>
               <w:rPr>
@@ -1728,7 +1674,7 @@
               <w:lang w:eastAsia="en-GB"/>
             </w:rPr>
           </w:pPr>
-          <w:hyperlink w:anchor="_Toc431467888" w:history="1">
+          <w:hyperlink w:anchor="_Toc431989950" w:history="1">
             <w:r>
               <w:rPr>
                 <w:rStyle w:val="Hyperlink"/>
@@ -1755,7 +1701,7 @@
                 <w:noProof/>
                 <w:webHidden/>
               </w:rPr>
-              <w:instrText xml:space="preserve"> PAGEREF _Toc431467888 \h </w:instrText>
+              <w:instrText xml:space="preserve"> PAGEREF _Toc431989950 \h </w:instrText>
             </w:r>
             <w:r>
               <w:rPr>
@@ -1798,7 +1744,7 @@
               <w:lang w:eastAsia="en-GB"/>
             </w:rPr>
           </w:pPr>
-          <w:hyperlink w:anchor="_Toc431467889" w:history="1">
+          <w:hyperlink w:anchor="_Toc431989951" w:history="1">
             <w:r>
               <w:rPr>
                 <w:rStyle w:val="Hyperlink"/>
@@ -1825,7 +1771,7 @@
                 <w:noProof/>
                 <w:webHidden/>
               </w:rPr>
-              <w:instrText xml:space="preserve"> PAGEREF _Toc431467889 \h </w:instrText>
+              <w:instrText xml:space="preserve"> PAGEREF _Toc431989951 \h </w:instrText>
             </w:r>
             <w:r>
               <w:rPr>
@@ -1868,7 +1814,7 @@
               <w:lang w:eastAsia="en-GB"/>
             </w:rPr>
           </w:pPr>
-          <w:hyperlink w:anchor="_Toc431467890" w:history="1">
+          <w:hyperlink w:anchor="_Toc431989952" w:history="1">
             <w:r>
               <w:rPr>
                 <w:rStyle w:val="Hyperlink"/>
@@ -1895,7 +1841,7 @@
                 <w:noProof/>
                 <w:webHidden/>
               </w:rPr>
-              <w:instrText xml:space="preserve"> PAGEREF _Toc431467890 \h </w:instrText>
+              <w:instrText xml:space="preserve"> PAGEREF _Toc431989952 \h </w:instrText>
             </w:r>
             <w:r>
               <w:rPr>
@@ -1938,7 +1884,7 @@
               <w:lang w:eastAsia="en-GB"/>
             </w:rPr>
           </w:pPr>
-          <w:hyperlink w:anchor="_Toc431467891" w:history="1">
+          <w:hyperlink w:anchor="_Toc431989953" w:history="1">
             <w:r>
               <w:rPr>
                 <w:rStyle w:val="Hyperlink"/>
@@ -1965,7 +1911,7 @@
                 <w:noProof/>
                 <w:webHidden/>
               </w:rPr>
-              <w:instrText xml:space="preserve"> PAGEREF _Toc431467891 \h </w:instrText>
+              <w:instrText xml:space="preserve"> PAGEREF _Toc431989953 \h </w:instrText>
             </w:r>
             <w:r>
               <w:rPr>
@@ -2008,7 +1954,7 @@
               <w:lang w:eastAsia="en-GB"/>
             </w:rPr>
           </w:pPr>
-          <w:hyperlink w:anchor="_Toc431467892" w:history="1">
+          <w:hyperlink w:anchor="_Toc431989954" w:history="1">
             <w:r>
               <w:rPr>
                 <w:rStyle w:val="Hyperlink"/>
@@ -2035,7 +1981,7 @@
                 <w:noProof/>
                 <w:webHidden/>
               </w:rPr>
-              <w:instrText xml:space="preserve"> PAGEREF _Toc431467892 \h </w:instrText>
+              <w:instrText xml:space="preserve"> PAGEREF _Toc431989954 \h </w:instrText>
             </w:r>
             <w:r>
               <w:rPr>
@@ -2078,7 +2024,7 @@
               <w:lang w:eastAsia="en-GB"/>
             </w:rPr>
           </w:pPr>
-          <w:hyperlink w:anchor="_Toc431467893" w:history="1">
+          <w:hyperlink w:anchor="_Toc431989955" w:history="1">
             <w:r>
               <w:rPr>
                 <w:rStyle w:val="Hyperlink"/>
@@ -2105,7 +2051,7 @@
                 <w:noProof/>
                 <w:webHidden/>
               </w:rPr>
-              <w:instrText xml:space="preserve"> PAGEREF _Toc431467893 \h </w:instrText>
+              <w:instrText xml:space="preserve"> PAGEREF _Toc431989955 \h </w:instrText>
             </w:r>
             <w:r>
               <w:rPr>
@@ -2148,7 +2094,7 @@
               <w:lang w:eastAsia="en-GB"/>
             </w:rPr>
           </w:pPr>
-          <w:hyperlink w:anchor="_Toc431467894" w:history="1">
+          <w:hyperlink w:anchor="_Toc431989956" w:history="1">
             <w:r>
               <w:rPr>
                 <w:rStyle w:val="Hyperlink"/>
@@ -2175,7 +2121,7 @@
                 <w:noProof/>
                 <w:webHidden/>
               </w:rPr>
-              <w:instrText xml:space="preserve"> PAGEREF _Toc431467894 \h </w:instrText>
+              <w:instrText xml:space="preserve"> PAGEREF _Toc431989956 \h </w:instrText>
             </w:r>
             <w:r>
               <w:rPr>
@@ -2218,7 +2164,7 @@
               <w:lang w:eastAsia="en-GB"/>
             </w:rPr>
           </w:pPr>
-          <w:hyperlink w:anchor="_Toc431467895" w:history="1">
+          <w:hyperlink w:anchor="_Toc431989957" w:history="1">
             <w:r>
               <w:rPr>
                 <w:rStyle w:val="Hyperlink"/>
@@ -2245,7 +2191,7 @@
                 <w:noProof/>
                 <w:webHidden/>
               </w:rPr>
-              <w:instrText xml:space="preserve"> PAGEREF _Toc431467895 \h </w:instrText>
+              <w:instrText xml:space="preserve"> PAGEREF _Toc431989957 \h </w:instrText>
             </w:r>
             <w:r>
               <w:rPr>
@@ -2288,13 +2234,13 @@
               <w:lang w:eastAsia="en-GB"/>
             </w:rPr>
           </w:pPr>
-          <w:hyperlink w:anchor="_Toc431467896" w:history="1">
+          <w:hyperlink w:anchor="_Toc431989958" w:history="1">
             <w:r>
               <w:rPr>
                 <w:rStyle w:val="Hyperlink"/>
                 <w:noProof/>
               </w:rPr>
-              <w:t>Sample of valid Output</w:t>
+              <w:t>Sample of Valid Output</w:t>
             </w:r>
             <w:r>
               <w:rPr>
@@ -2315,7 +2261,7 @@
                 <w:noProof/>
                 <w:webHidden/>
               </w:rPr>
-              <w:instrText xml:space="preserve"> PAGEREF _Toc431467896 \h </w:instrText>
+              <w:instrText xml:space="preserve"> PAGEREF _Toc431989958 \h </w:instrText>
             </w:r>
             <w:r>
               <w:rPr>
@@ -2358,7 +2304,7 @@
               <w:lang w:eastAsia="en-GB"/>
             </w:rPr>
           </w:pPr>
-          <w:hyperlink w:anchor="_Toc431467897" w:history="1">
+          <w:hyperlink w:anchor="_Toc431989959" w:history="1">
             <w:r>
               <w:rPr>
                 <w:rStyle w:val="Hyperlink"/>
@@ -2385,7 +2331,7 @@
                 <w:noProof/>
                 <w:webHidden/>
               </w:rPr>
-              <w:instrText xml:space="preserve"> PAGEREF _Toc431467897 \h </w:instrText>
+              <w:instrText xml:space="preserve"> PAGEREF _Toc431989959 \h </w:instrText>
             </w:r>
             <w:r>
               <w:rPr>
@@ -2428,12 +2374,82 @@
               <w:lang w:eastAsia="en-GB"/>
             </w:rPr>
           </w:pPr>
-          <w:hyperlink w:anchor="_Toc431467898" w:history="1">
+          <w:hyperlink w:anchor="_Toc431989960" w:history="1">
             <w:r>
               <w:rPr>
                 <w:rStyle w:val="Hyperlink"/>
                 <w:noProof/>
               </w:rPr>
+              <w:t>System Security</w:t>
+            </w:r>
+            <w:r>
+              <w:rPr>
+                <w:noProof/>
+                <w:webHidden/>
+              </w:rPr>
+              <w:tab/>
+            </w:r>
+            <w:r>
+              <w:rPr>
+                <w:noProof/>
+                <w:webHidden/>
+              </w:rPr>
+              <w:fldChar w:fldCharType="begin"/>
+            </w:r>
+            <w:r>
+              <w:rPr>
+                <w:noProof/>
+                <w:webHidden/>
+              </w:rPr>
+              <w:instrText xml:space="preserve"> PAGEREF _Toc431989960 \h </w:instrText>
+            </w:r>
+            <w:r>
+              <w:rPr>
+                <w:noProof/>
+                <w:webHidden/>
+              </w:rPr>
+            </w:r>
+            <w:r>
+              <w:rPr>
+                <w:noProof/>
+                <w:webHidden/>
+              </w:rPr>
+              <w:fldChar w:fldCharType="separate"/>
+            </w:r>
+            <w:r>
+              <w:rPr>
+                <w:noProof/>
+                <w:webHidden/>
+              </w:rPr>
+              <w:t>18</w:t>
+            </w:r>
+            <w:r>
+              <w:rPr>
+                <w:noProof/>
+                <w:webHidden/>
+              </w:rPr>
+              <w:fldChar w:fldCharType="end"/>
+            </w:r>
+          </w:hyperlink>
+        </w:p>
+        <w:p>
+          <w:pPr>
+            <w:pStyle w:val="TOC2"/>
+            <w:tabs>
+              <w:tab w:val="right" w:leader="dot" w:pos="10456"/>
+            </w:tabs>
+            <w:rPr>
+              <w:rFonts w:eastAsiaTheme="minorEastAsia"/>
+              <w:noProof/>
+              <w:lang w:eastAsia="en-GB"/>
+            </w:rPr>
+          </w:pPr>
+          <w:hyperlink w:anchor="_Toc431989961" w:history="1">
+            <w:r>
+              <w:rPr>
+                <w:rStyle w:val="Hyperlink"/>
+                <w:noProof/>
+              </w:rPr>
               <w:t>Test Plan</w:t>
             </w:r>
             <w:r>
@@ -2455,7 +2471,7 @@
                 <w:noProof/>
                 <w:webHidden/>
               </w:rPr>
-              <w:instrText xml:space="preserve"> PAGEREF _Toc431467898 \h </w:instrText>
+              <w:instrText xml:space="preserve"> PAGEREF _Toc431989961 \h </w:instrText>
             </w:r>
             <w:r>
               <w:rPr>
@@ -2517,7 +2533,7 @@
       </w:pPr>
       <w:bookmarkStart w:id="0" w:name="_Toc421728069"/>
       <w:bookmarkStart w:id="1" w:name="_Toc421728168"/>
-      <w:bookmarkStart w:id="2" w:name="_Toc431467869"/>
+      <w:bookmarkStart w:id="2" w:name="_Toc431989932"/>
       <w:r>
         <w:lastRenderedPageBreak/>
         <w:t>A</w:t>
@@ -2533,13 +2549,13 @@
       <w:pPr>
         <w:pStyle w:val="Heading2"/>
       </w:pPr>
-      <w:bookmarkStart w:id="3" w:name="_Toc431467870"/>
-      <w:bookmarkStart w:id="4" w:name="_Toc421728070"/>
-      <w:bookmarkStart w:id="5" w:name="_Toc421728169"/>
+      <w:bookmarkStart w:id="3" w:name="_Toc421728070"/>
+      <w:bookmarkStart w:id="4" w:name="_Toc421728169"/>
+      <w:bookmarkStart w:id="5" w:name="_Toc431989933"/>
       <w:r>
         <w:t>Client</w:t>
       </w:r>
-      <w:bookmarkEnd w:id="3"/>
+      <w:bookmarkEnd w:id="5"/>
     </w:p>
     <w:p>
       <w:pPr>
@@ -2572,7 +2588,15 @@
         </w:numPr>
       </w:pPr>
       <w:r>
-        <w:t>Mr Wilsdon (Network Manager)</w:t>
+        <w:t xml:space="preserve">Mr </w:t>
+      </w:r>
+      <w:proofErr w:type="spellStart"/>
+      <w:r>
+        <w:t>Wilsdon</w:t>
+      </w:r>
+      <w:proofErr w:type="spellEnd"/>
+      <w:r>
+        <w:t xml:space="preserve"> (Network Manager)</w:t>
       </w:r>
       <w:r>
         <w:t>, for technical information and access to existing system.</w:t>
@@ -2600,12 +2624,12 @@
       <w:pPr>
         <w:pStyle w:val="Heading2"/>
       </w:pPr>
-      <w:bookmarkStart w:id="6" w:name="_Toc431467871"/>
+      <w:bookmarkStart w:id="6" w:name="_Toc431989934"/>
       <w:r>
         <w:t>Background</w:t>
       </w:r>
+      <w:bookmarkEnd w:id="3"/>
       <w:bookmarkEnd w:id="4"/>
-      <w:bookmarkEnd w:id="5"/>
       <w:r>
         <w:t>, Description of Current S</w:t>
       </w:r>
@@ -2765,7 +2789,7 @@
       <w:pPr>
         <w:pStyle w:val="Heading2"/>
       </w:pPr>
-      <w:bookmarkStart w:id="7" w:name="_Toc431467872"/>
+      <w:bookmarkStart w:id="7" w:name="_Toc431989935"/>
       <w:r>
         <w:t xml:space="preserve">Identification of </w:t>
       </w:r>
@@ -2841,7 +2865,15 @@
         <w:pStyle w:val="NoSpacing"/>
       </w:pPr>
       <w:r>
-        <w:t>The current system doesn’t require much training, although it’s recommended by the school so that mistakes aren’t made. Administrators do need training but it’s just so that they are aware of all the features – the system is clear enough to use without training. The current administrators are the network managers who have a high degree of technical knowledge, while the teachers have varying knowledge from basic to advanced.</w:t>
+        <w:t xml:space="preserve">The current system doesn’t require much training, although it’s recommended by the school so that mistakes aren’t made. Administrators do need training but it’s just so that they are aware of all the features – the system is clear enough to use without training. The current administrators are the network managers who have a high degree of technical knowledge, while the teachers have varying knowledge from basic to </w:t>
+      </w:r>
+      <w:proofErr w:type="gramStart"/>
+      <w:r>
+        <w:t>advanced</w:t>
+      </w:r>
+      <w:proofErr w:type="gramEnd"/>
+      <w:r>
+        <w:t>.</w:t>
       </w:r>
     </w:p>
     <w:p>
@@ -2891,7 +2923,15 @@
         <w:t xml:space="preserve">Ideally the solution will be intuitive and easy to understand, meaning most users won’t need training – this is almost necessary in a system with potentially over 1000 users. </w:t>
       </w:r>
       <w:r>
-        <w:t xml:space="preserve">The students access to the system is very limited and simple, so likely won’t need any training. Teachers may need to be shown how to use the features, although they are largely the same as those in the existing system. Administrators may need some extra instruction on the usage of more advanced features. </w:t>
+        <w:t xml:space="preserve">The </w:t>
+      </w:r>
+      <w:proofErr w:type="gramStart"/>
+      <w:r>
+        <w:t>students</w:t>
+      </w:r>
+      <w:proofErr w:type="gramEnd"/>
+      <w:r>
+        <w:t xml:space="preserve"> access to the system is very limited and simple, so likely won’t need any training. Teachers may need to be shown how to use the features, although they are largely the same as those in the existing system. Administrators may need some extra instruction on the usage of more advanced features. </w:t>
       </w:r>
       <w:r>
         <w:t>Easily accessible h</w:t>
@@ -2907,7 +2947,7 @@
       <w:pPr>
         <w:pStyle w:val="Heading2"/>
       </w:pPr>
-      <w:bookmarkStart w:id="8" w:name="_Toc431467873"/>
+      <w:bookmarkStart w:id="8" w:name="_Toc431989936"/>
       <w:r>
         <w:t>Limitations</w:t>
       </w:r>
@@ -3045,7 +3085,7 @@
       <w:pPr>
         <w:pStyle w:val="Heading2"/>
       </w:pPr>
-      <w:bookmarkStart w:id="9" w:name="_Toc431467874"/>
+      <w:bookmarkStart w:id="9" w:name="_Toc431989937"/>
       <w:r>
         <w:t>Data Sources/Destinations</w:t>
       </w:r>
@@ -3246,7 +3286,15 @@
               <w:pStyle w:val="NoSpacing"/>
             </w:pPr>
             <w:r>
-              <w:t>List of preset timeslots (periods)</w:t>
+              <w:t xml:space="preserve">List of </w:t>
+            </w:r>
+            <w:proofErr w:type="spellStart"/>
+            <w:r>
+              <w:t>preset</w:t>
+            </w:r>
+            <w:proofErr w:type="spellEnd"/>
+            <w:r>
+              <w:t xml:space="preserve"> timeslots (periods)</w:t>
             </w:r>
           </w:p>
         </w:tc>
@@ -3414,7 +3462,7 @@
       <w:pPr>
         <w:pStyle w:val="Heading2"/>
       </w:pPr>
-      <w:bookmarkStart w:id="10" w:name="_Toc431467875"/>
+      <w:bookmarkStart w:id="10" w:name="_Toc431989938"/>
       <w:r>
         <w:t>Data Sources/Destinations – New system</w:t>
       </w:r>
@@ -3617,7 +3665,15 @@
               <w:pStyle w:val="NoSpacing"/>
             </w:pPr>
             <w:r>
-              <w:t>List of preset timeslots (periods)</w:t>
+              <w:t xml:space="preserve">List of </w:t>
+            </w:r>
+            <w:proofErr w:type="spellStart"/>
+            <w:r>
+              <w:t>preset</w:t>
+            </w:r>
+            <w:proofErr w:type="spellEnd"/>
+            <w:r>
+              <w:t xml:space="preserve"> timeslots (periods)</w:t>
             </w:r>
           </w:p>
         </w:tc>
@@ -3776,7 +3832,7 @@
       <w:pPr>
         <w:pStyle w:val="Heading2"/>
       </w:pPr>
-      <w:bookmarkStart w:id="11" w:name="_Toc431467876"/>
+      <w:bookmarkStart w:id="11" w:name="_Toc431989939"/>
       <w:r>
         <w:t>Data Volumes</w:t>
       </w:r>
@@ -3812,7 +3868,7 @@
       <w:pPr>
         <w:pStyle w:val="Heading2"/>
       </w:pPr>
-      <w:bookmarkStart w:id="12" w:name="_Toc431467877"/>
+      <w:bookmarkStart w:id="12" w:name="_Toc431989940"/>
       <w:r>
         <w:t>Data Dictionary (Analysis)</w:t>
       </w:r>
@@ -3838,14 +3894,12 @@
       <w:r>
         <w:t xml:space="preserve"> – including link tables!</w:t>
       </w:r>
-      <w:bookmarkStart w:id="13" w:name="_GoBack"/>
-      <w:bookmarkEnd w:id="13"/>
     </w:p>
     <w:p>
       <w:pPr>
         <w:pStyle w:val="Heading2"/>
       </w:pPr>
-      <w:bookmarkStart w:id="14" w:name="_Toc431467878"/>
+      <w:bookmarkStart w:id="13" w:name="_Toc431989941"/>
       <w:r>
         <w:lastRenderedPageBreak/>
         <w:t>Data F</w:t>
@@ -3859,7 +3913,7 @@
       <w:r>
         <w:t>iagram – Current System</w:t>
       </w:r>
-      <w:bookmarkEnd w:id="14"/>
+      <w:bookmarkEnd w:id="13"/>
     </w:p>
     <w:p>
       <w:pPr>
@@ -3932,11 +3986,11 @@
       <w:pPr>
         <w:pStyle w:val="Heading2"/>
       </w:pPr>
-      <w:bookmarkStart w:id="15" w:name="_Toc431467879"/>
+      <w:bookmarkStart w:id="14" w:name="_Toc431989942"/>
       <w:r>
         <w:t>Objectives</w:t>
       </w:r>
-      <w:bookmarkEnd w:id="15"/>
+      <w:bookmarkEnd w:id="14"/>
     </w:p>
     <w:p>
       <w:pPr>
@@ -4154,7 +4208,15 @@
         </w:numPr>
       </w:pPr>
       <w:r>
-        <w:t>Allow the server to be turned on and off with minimal interruption to service (ie doesn’t “forget” bookings).</w:t>
+        <w:t>Allow the server to be turned on and off with minimal interruption to service (</w:t>
+      </w:r>
+      <w:proofErr w:type="spellStart"/>
+      <w:r>
+        <w:t>ie</w:t>
+      </w:r>
+      <w:proofErr w:type="spellEnd"/>
+      <w:r>
+        <w:t xml:space="preserve"> doesn’t “forget” bookings).</w:t>
       </w:r>
     </w:p>
     <w:p>
@@ -4173,11 +4235,11 @@
       <w:pPr>
         <w:pStyle w:val="Heading2"/>
       </w:pPr>
-      <w:bookmarkStart w:id="16" w:name="_Toc431467880"/>
+      <w:bookmarkStart w:id="15" w:name="_Toc431989943"/>
       <w:r>
         <w:t>Potential Solutions</w:t>
       </w:r>
-      <w:bookmarkEnd w:id="16"/>
+      <w:bookmarkEnd w:id="15"/>
     </w:p>
     <w:p>
       <w:pPr>
@@ -4243,12 +4305,12 @@
       <w:pPr>
         <w:pStyle w:val="Heading2"/>
       </w:pPr>
-      <w:bookmarkStart w:id="17" w:name="_Toc431467881"/>
+      <w:bookmarkStart w:id="16" w:name="_Toc431989944"/>
       <w:r>
         <w:lastRenderedPageBreak/>
         <w:t>Appraisal of Potential Solutions</w:t>
       </w:r>
-      <w:bookmarkEnd w:id="17"/>
+      <w:bookmarkEnd w:id="16"/>
     </w:p>
     <w:p>
       <w:pPr>
@@ -4305,7 +4367,7 @@
       <w:pPr>
         <w:pStyle w:val="Heading2"/>
       </w:pPr>
-      <w:bookmarkStart w:id="18" w:name="_Toc431467882"/>
+      <w:bookmarkStart w:id="17" w:name="_Toc431989945"/>
       <w:r>
         <w:t xml:space="preserve">Justification of </w:t>
       </w:r>
@@ -4321,7 +4383,7 @@
       <w:r>
         <w:t xml:space="preserve"> (Client-Server)</w:t>
       </w:r>
-      <w:bookmarkEnd w:id="18"/>
+      <w:bookmarkEnd w:id="17"/>
     </w:p>
     <w:p>
       <w:pPr>
@@ -4366,19 +4428,24 @@
       <w:pPr>
         <w:pStyle w:val="Heading2"/>
       </w:pPr>
-      <w:bookmarkStart w:id="19" w:name="_Toc431467883"/>
+      <w:bookmarkStart w:id="18" w:name="_Toc431989946"/>
       <w:r>
         <w:t>Entity-Relationship Diagrams</w:t>
       </w:r>
-      <w:bookmarkEnd w:id="19"/>
+      <w:bookmarkEnd w:id="18"/>
     </w:p>
     <w:p>
       <w:pPr>
         <w:pStyle w:val="NoSpacing"/>
       </w:pPr>
       <w:r>
-        <w:t>TODO: Needs updating with actual diagram! Still going to be lots of changes during prototyping so leaving it for the moment.</w:t>
-      </w:r>
+        <w:t xml:space="preserve">TODO: Needs updating with actual diagram! </w:t>
+      </w:r>
+      <w:proofErr w:type="gramStart"/>
+      <w:r>
+        <w:t>Still going to be lots of changes during prototyping so leaving it for the moment.</w:t>
+      </w:r>
+      <w:proofErr w:type="gramEnd"/>
     </w:p>
     <w:p>
       <w:pPr>
@@ -4443,12 +4510,12 @@
       <w:pPr>
         <w:pStyle w:val="Heading2"/>
       </w:pPr>
-      <w:bookmarkStart w:id="20" w:name="_Toc431467884"/>
+      <w:bookmarkStart w:id="19" w:name="_Toc431989947"/>
       <w:r>
         <w:lastRenderedPageBreak/>
         <w:t>System Flow Chart</w:t>
       </w:r>
-      <w:bookmarkEnd w:id="20"/>
+      <w:bookmarkEnd w:id="19"/>
     </w:p>
     <w:p>
       <w:pPr>
@@ -4514,9 +4581,11 @@
       <w:pPr>
         <w:pStyle w:val="Heading2"/>
       </w:pPr>
+      <w:bookmarkStart w:id="20" w:name="_Toc431989948"/>
       <w:r>
         <w:t>Fact Finding Methods</w:t>
       </w:r>
+      <w:bookmarkEnd w:id="20"/>
     </w:p>
     <w:p>
       <w:pPr>
@@ -4552,7 +4621,23 @@
           <w:sz w:val="28"/>
           <w:u w:val="single"/>
         </w:rPr>
-        <w:t>with Mr Wilsdon, Client</w:t>
+        <w:t xml:space="preserve">with Mr </w:t>
+      </w:r>
+      <w:proofErr w:type="spellStart"/>
+      <w:r>
+        <w:rPr>
+          <w:sz w:val="28"/>
+          <w:u w:val="single"/>
+        </w:rPr>
+        <w:t>Wilsdon</w:t>
+      </w:r>
+      <w:proofErr w:type="spellEnd"/>
+      <w:r>
+        <w:rPr>
+          <w:sz w:val="28"/>
+          <w:u w:val="single"/>
+        </w:rPr>
+        <w:t>, Client</w:t>
       </w:r>
     </w:p>
     <w:p>
@@ -4586,7 +4671,15 @@
         <w:ind w:left="720"/>
       </w:pPr>
       <w:r>
-        <w:t>The current system can show statistics about how many rooms each department or teacher booked over different months – that’s useful for our IT report to the headteacher. It would also be good if the system could handle bookings for all the different types of bookings we do – when students aren’t in school we offer caravan parking on the school fields, which the current system lets us treat as booking venues.</w:t>
+        <w:t xml:space="preserve">The current system can show statistics about how many rooms each department or teacher booked over different months – that’s useful for our IT report to the </w:t>
+      </w:r>
+      <w:proofErr w:type="spellStart"/>
+      <w:r>
+        <w:t>headteacher</w:t>
+      </w:r>
+      <w:proofErr w:type="spellEnd"/>
+      <w:r>
+        <w:t>. It would also be good if the system could handle bookings for all the different types of bookings we do – when students aren’t in school we offer caravan parking on the school fields, which the current system lets us treat as booking venues.</w:t>
       </w:r>
     </w:p>
     <w:p>
@@ -4655,7 +4748,15 @@
         <w:ind w:left="720"/>
       </w:pPr>
       <w:r>
-        <w:t>There are the standard bookings, like the computer rooms, and then there are the less used rooms like the conference room, library, gym. Finally we have some strange ones, like the mobile phone and the slots for caravan rallies during holiday times.</w:t>
+        <w:t xml:space="preserve">There are the standard bookings, like the computer rooms, and then there are the less used rooms like the conference room, library, </w:t>
+      </w:r>
+      <w:proofErr w:type="gramStart"/>
+      <w:r>
+        <w:t>gym</w:t>
+      </w:r>
+      <w:proofErr w:type="gramEnd"/>
+      <w:r>
+        <w:t>. Finally we have some strange ones, like the mobile phone and the slots for caravan rallies during holiday times.</w:t>
       </w:r>
     </w:p>
     <w:p>
@@ -4671,7 +4772,6 @@
           <w:u w:val="single"/>
         </w:rPr>
       </w:pPr>
-      <w:bookmarkStart w:id="21" w:name="_Toc431467886"/>
       <w:r>
         <w:rPr>
           <w:sz w:val="28"/>
@@ -4679,7 +4779,6 @@
         </w:rPr>
         <w:t>Observation of current system</w:t>
       </w:r>
-      <w:bookmarkEnd w:id="21"/>
     </w:p>
     <w:p>
       <w:pPr>
@@ -6288,12 +6387,12 @@
       <w:pPr>
         <w:pStyle w:val="Heading2"/>
       </w:pPr>
-      <w:bookmarkStart w:id="22" w:name="_Toc431467887"/>
+      <w:bookmarkStart w:id="21" w:name="_Toc431989949"/>
       <w:r>
         <w:lastRenderedPageBreak/>
         <w:t>Benefits of the proposed system</w:t>
       </w:r>
-      <w:bookmarkEnd w:id="22"/>
+      <w:bookmarkEnd w:id="21"/>
     </w:p>
     <w:p>
       <w:pPr>
@@ -6357,20 +6456,89 @@
       <w:pPr>
         <w:pStyle w:val="Heading1"/>
       </w:pPr>
-      <w:bookmarkStart w:id="23" w:name="_Toc431467888"/>
+      <w:bookmarkStart w:id="22" w:name="_Toc431989950"/>
       <w:r>
         <w:lastRenderedPageBreak/>
         <w:t>Design</w:t>
       </w:r>
+      <w:bookmarkEnd w:id="22"/>
+    </w:p>
+    <w:p>
+      <w:pPr>
+        <w:pStyle w:val="Heading2"/>
+      </w:pPr>
+      <w:bookmarkStart w:id="23" w:name="_Toc431989951"/>
+      <w:r>
+        <w:t>Overall System Design</w:t>
+      </w:r>
       <w:bookmarkEnd w:id="23"/>
     </w:p>
     <w:p>
       <w:pPr>
+        <w:pStyle w:val="NoSpacing"/>
+      </w:pPr>
+      <w:r>
+        <w:t xml:space="preserve">A hybrid solution of the web-based and the client-based proposed solutions – the main system will be </w:t>
+      </w:r>
+      <w:r>
+        <w:t>accessible through an application available to computer users</w:t>
+      </w:r>
+      <w:r>
+        <w:t xml:space="preserve">, which connect to a central server process running </w:t>
+      </w:r>
+      <w:r>
+        <w:t xml:space="preserve">on </w:t>
+      </w:r>
+      <w:r>
+        <w:t>the either an external server or</w:t>
+      </w:r>
+      <w:r>
+        <w:t xml:space="preserve"> </w:t>
+      </w:r>
+      <w:r>
+        <w:t xml:space="preserve">more likely </w:t>
+      </w:r>
+      <w:r>
+        <w:t>the internal school server. Upon logon, an application will start in the background which will</w:t>
+      </w:r>
+      <w:r>
+        <w:t xml:space="preserve"> present the current bookings</w:t>
+      </w:r>
+      <w:r>
+        <w:t>. In the background, it will inform the server that the user has logged on</w:t>
+      </w:r>
+      <w:r>
+        <w:t xml:space="preserve">, </w:t>
+      </w:r>
+      <w:r>
+        <w:t xml:space="preserve">automatically sending relevant </w:t>
+      </w:r>
+      <w:r>
+        <w:t>information such as the username and computer name</w:t>
+      </w:r>
+      <w:r>
+        <w:t>.</w:t>
+      </w:r>
+      <w:r>
+        <w:t xml:space="preserve"> </w:t>
+      </w:r>
+      <w:r>
+        <w:t xml:space="preserve">This will cause the server to update its internal model and </w:t>
+      </w:r>
+      <w:r>
+        <w:t xml:space="preserve">distribute </w:t>
+      </w:r>
+      <w:r>
+        <w:t>the change to all logged on clients.</w:t>
+      </w:r>
+    </w:p>
+    <w:p>
+      <w:pPr>
         <w:pStyle w:val="Heading2"/>
       </w:pPr>
-      <w:bookmarkStart w:id="24" w:name="_Toc431467889"/>
-      <w:r>
-        <w:t>Overall System Design</w:t>
+      <w:bookmarkStart w:id="24" w:name="_Toc431989952"/>
+      <w:r>
+        <w:t>Solution Limitations</w:t>
       </w:r>
       <w:bookmarkEnd w:id="24"/>
     </w:p>
@@ -6379,125 +6547,58 @@
         <w:pStyle w:val="NoSpacing"/>
       </w:pPr>
       <w:r>
-        <w:t xml:space="preserve">A hybrid solution of the web-based and the client-based proposed solutions – the main system will be </w:t>
-      </w:r>
-      <w:r>
-        <w:t>accessible through an application available to computer users</w:t>
-      </w:r>
-      <w:r>
-        <w:t xml:space="preserve">, which connect to a central server process running </w:t>
-      </w:r>
-      <w:r>
-        <w:t xml:space="preserve">on </w:t>
-      </w:r>
-      <w:r>
-        <w:t>the either an external server or</w:t>
-      </w:r>
-      <w:r>
-        <w:t xml:space="preserve"> </w:t>
-      </w:r>
-      <w:r>
-        <w:t xml:space="preserve">more likely </w:t>
-      </w:r>
-      <w:r>
-        <w:t>the internal school server. Upon logon, an application will start in the background which will</w:t>
-      </w:r>
-      <w:r>
-        <w:t xml:space="preserve"> present the current bookings</w:t>
-      </w:r>
-      <w:r>
-        <w:t>. In the background, it will inform the server that the user has logged on</w:t>
-      </w:r>
-      <w:r>
-        <w:t xml:space="preserve">, </w:t>
-      </w:r>
-      <w:r>
-        <w:t xml:space="preserve">automatically sending relevant </w:t>
-      </w:r>
-      <w:r>
-        <w:t>information such as the username and computer name</w:t>
+        <w:t xml:space="preserve">The solution will be developed in C#, which I am comfortable with, </w:t>
+      </w:r>
+      <w:r>
+        <w:t xml:space="preserve">but </w:t>
+      </w:r>
+      <w:r>
+        <w:t xml:space="preserve">will have to use fairly advanced features of the language such as TCP/IP communications and multithreading, as well as producing a user-friendly interface using the Windows Presentation Foundation (WPF). I may also need to use multiple paradigms – primarily Imperative/Procedural, although the use of C# will naturally result in Object Oriented code, and in producing a responsive user interface I will use basic Event-driven programming. Also, as I will likely need to use multiple threads, I will need to use a blocking paradigm to ensure operations perform synchronously. As such I expect </w:t>
+      </w:r>
+      <w:r>
+        <w:t>there will be lots of bugs in the development versions</w:t>
       </w:r>
       <w:r>
         <w:t>.</w:t>
       </w:r>
-      <w:r>
-        <w:t xml:space="preserve"> </w:t>
-      </w:r>
-      <w:r>
-        <w:t xml:space="preserve">This will cause the server to update its internal model and </w:t>
-      </w:r>
-      <w:r>
-        <w:t xml:space="preserve">distribute </w:t>
-      </w:r>
-      <w:r>
-        <w:t>the change to all logged on clients.</w:t>
+    </w:p>
+    <w:p>
+      <w:pPr>
+        <w:pStyle w:val="NoSpacing"/>
+      </w:pPr>
+      <w:r>
+        <w:t xml:space="preserve">Also, students need to log on to a computer in order to see where other students are logged on – it’s not quite as easy to use as </w:t>
+      </w:r>
+      <w:r>
+        <w:t>the</w:t>
+      </w:r>
+      <w:r>
+        <w:t xml:space="preserve"> website </w:t>
+      </w:r>
+      <w:r>
+        <w:t xml:space="preserve">solution </w:t>
+      </w:r>
+      <w:r>
+        <w:t>would be. However, I have little</w:t>
+      </w:r>
+      <w:r>
+        <w:t xml:space="preserve"> experience developing websites, and this solution allows for a far more powerful and responsive interface than that of a web UI.</w:t>
       </w:r>
     </w:p>
     <w:p>
       <w:pPr>
         <w:pStyle w:val="Heading2"/>
       </w:pPr>
-      <w:bookmarkStart w:id="25" w:name="_Toc431467890"/>
-      <w:r>
-        <w:t>Solution Limitations</w:t>
+      <w:bookmarkStart w:id="25" w:name="_Toc431989953"/>
+      <w:bookmarkStart w:id="26" w:name="_GoBack"/>
+      <w:bookmarkEnd w:id="26"/>
+      <w:r>
+        <w:t xml:space="preserve">Description of </w:t>
+      </w:r>
+      <w:r>
+        <w:t>Modular Structure</w:t>
       </w:r>
       <w:bookmarkEnd w:id="25"/>
-    </w:p>
-    <w:p>
-      <w:pPr>
-        <w:pStyle w:val="NoSpacing"/>
-      </w:pPr>
-      <w:r>
-        <w:t xml:space="preserve">The solution will be developed in C#, which I am comfortable with, </w:t>
-      </w:r>
-      <w:r>
-        <w:t xml:space="preserve">but </w:t>
-      </w:r>
-      <w:r>
-        <w:t xml:space="preserve">will have to use fairly advanced features of the language such as TCP/IP communications and multithreading, as well as producing a user-friendly interface using the Windows Presentation Foundation (WPF). I may also need to use multiple paradigms – primarily Imperative/Procedural, although the use of C# will naturally result in Object Oriented code, and in producing a responsive user interface I will use basic Event-driven programming. Also, as I will likely need to use multiple threads, I will need to use a blocking paradigm to ensure operations perform synchronously. As such I expect </w:t>
-      </w:r>
-      <w:r>
-        <w:t>there will be lots of bugs in the development versions</w:t>
-      </w:r>
-      <w:r>
-        <w:t>.</w:t>
-      </w:r>
-    </w:p>
-    <w:p>
-      <w:pPr>
-        <w:pStyle w:val="NoSpacing"/>
-      </w:pPr>
-      <w:r>
-        <w:t xml:space="preserve">Also, students need to log on to a computer in order to see where other students are logged on – it’s not quite as easy to use as </w:t>
-      </w:r>
-      <w:r>
-        <w:t>the</w:t>
-      </w:r>
-      <w:r>
-        <w:t xml:space="preserve"> website </w:t>
-      </w:r>
-      <w:r>
-        <w:t xml:space="preserve">solution </w:t>
-      </w:r>
-      <w:r>
-        <w:t>would be. However, I have little</w:t>
-      </w:r>
-      <w:r>
-        <w:t xml:space="preserve"> experience developing websites, and this solution allows for a far more powerful and responsive interface than that of a web UI.</w:t>
-      </w:r>
-    </w:p>
-    <w:p>
-      <w:pPr>
-        <w:pStyle w:val="Heading2"/>
-      </w:pPr>
-      <w:bookmarkStart w:id="26" w:name="_Toc431467891"/>
-      <w:r>
-        <w:t xml:space="preserve">Description of </w:t>
-      </w:r>
-      <w:r>
-        <w:t>Modular Structure</w:t>
-      </w:r>
-      <w:bookmarkEnd w:id="26"/>
     </w:p>
     <w:p>
       <w:pPr>
@@ -6525,7 +6626,11 @@
         <w:t xml:space="preserve"> and continues</w:t>
       </w:r>
       <w:r>
-        <w:t xml:space="preserve"> in the background. Presents a GUI to the logged in user that allows them to perform actions </w:t>
+        <w:t xml:space="preserve"> in the background. </w:t>
+      </w:r>
+      <w:proofErr w:type="gramStart"/>
+      <w:r>
+        <w:t xml:space="preserve">Presents a GUI to the logged in user that allows them to perform actions </w:t>
       </w:r>
       <w:r>
         <w:t xml:space="preserve">as allowed by their access rights (determined by a search of the database for the </w:t>
@@ -6537,7 +6642,11 @@
         <w:t>username)</w:t>
       </w:r>
       <w:r>
-        <w:t>. Also communicates with the server to send/receive updates to the booking model.</w:t>
+        <w:t>.</w:t>
+      </w:r>
+      <w:proofErr w:type="gramEnd"/>
+      <w:r>
+        <w:t xml:space="preserve"> Also communicates with the server to send/receive updates to the booking model.</w:t>
       </w:r>
       <w:r>
         <w:t xml:space="preserve"> No special hardware is needed for this constituent – it isn’t particularly demanding.</w:t>
@@ -6605,6 +6714,7 @@
       <w:pPr>
         <w:pStyle w:val="NoSpacing"/>
       </w:pPr>
+      <w:proofErr w:type="spellStart"/>
       <w:r>
         <w:rPr>
           <w:sz w:val="28"/>
@@ -6612,6 +6722,7 @@
         </w:rPr>
         <w:t>NetCore</w:t>
       </w:r>
+      <w:proofErr w:type="spellEnd"/>
     </w:p>
     <w:p>
       <w:pPr>
@@ -6756,7 +6867,7 @@
       <w:pPr>
         <w:pStyle w:val="Heading2"/>
       </w:pPr>
-      <w:bookmarkStart w:id="27" w:name="_Toc431467892"/>
+      <w:bookmarkStart w:id="27" w:name="_Toc431989954"/>
       <w:r>
         <w:t>Processing and Algorithms</w:t>
       </w:r>
@@ -6868,7 +6979,41 @@
           <w:rFonts w:ascii="Consolas" w:hAnsi="Consolas"/>
           <w:sz w:val="22"/>
         </w:rPr>
-        <w:t>Upon BookingAdded(NewBooking) Do</w:t>
+        <w:t xml:space="preserve">Upon </w:t>
+      </w:r>
+      <w:proofErr w:type="spellStart"/>
+      <w:proofErr w:type="gramStart"/>
+      <w:r>
+        <w:rPr>
+          <w:rFonts w:ascii="Consolas" w:hAnsi="Consolas"/>
+          <w:sz w:val="22"/>
+        </w:rPr>
+        <w:t>BookingAdded</w:t>
+      </w:r>
+      <w:proofErr w:type="spellEnd"/>
+      <w:r>
+        <w:rPr>
+          <w:rFonts w:ascii="Consolas" w:hAnsi="Consolas"/>
+          <w:sz w:val="22"/>
+        </w:rPr>
+        <w:t>(</w:t>
+      </w:r>
+      <w:proofErr w:type="spellStart"/>
+      <w:proofErr w:type="gramEnd"/>
+      <w:r>
+        <w:rPr>
+          <w:rFonts w:ascii="Consolas" w:hAnsi="Consolas"/>
+          <w:sz w:val="22"/>
+        </w:rPr>
+        <w:t>NewBooking</w:t>
+      </w:r>
+      <w:proofErr w:type="spellEnd"/>
+      <w:r>
+        <w:rPr>
+          <w:rFonts w:ascii="Consolas" w:hAnsi="Consolas"/>
+          <w:sz w:val="22"/>
+        </w:rPr>
+        <w:t>) Do</w:t>
       </w:r>
       <w:r>
         <w:rPr>
@@ -6876,7 +7021,23 @@
           <w:sz w:val="22"/>
         </w:rPr>
         <w:br/>
-        <w:t xml:space="preserve">    If Invalid(NewBooking) Then</w:t>
+        <w:t xml:space="preserve">    If Invalid(</w:t>
+      </w:r>
+      <w:proofErr w:type="spellStart"/>
+      <w:r>
+        <w:rPr>
+          <w:rFonts w:ascii="Consolas" w:hAnsi="Consolas"/>
+          <w:sz w:val="22"/>
+        </w:rPr>
+        <w:t>NewBooking</w:t>
+      </w:r>
+      <w:proofErr w:type="spellEnd"/>
+      <w:r>
+        <w:rPr>
+          <w:rFonts w:ascii="Consolas" w:hAnsi="Consolas"/>
+          <w:sz w:val="22"/>
+        </w:rPr>
+        <w:t>) Then</w:t>
       </w:r>
       <w:r>
         <w:rPr>
@@ -6884,15 +7045,23 @@
           <w:sz w:val="22"/>
         </w:rPr>
         <w:br/>
-        <w:t xml:space="preserve">        ShowErrorMessage()</w:t>
-      </w:r>
-      <w:r>
-        <w:rPr>
-          <w:rFonts w:ascii="Consolas" w:hAnsi="Consolas"/>
-          <w:sz w:val="22"/>
-        </w:rPr>
-        <w:br/>
-        <w:t xml:space="preserve">    EndIf</w:t>
+        <w:t xml:space="preserve">        </w:t>
+      </w:r>
+      <w:proofErr w:type="spellStart"/>
+      <w:r>
+        <w:rPr>
+          <w:rFonts w:ascii="Consolas" w:hAnsi="Consolas"/>
+          <w:sz w:val="22"/>
+        </w:rPr>
+        <w:t>ShowErrorMessage</w:t>
+      </w:r>
+      <w:proofErr w:type="spellEnd"/>
+      <w:r>
+        <w:rPr>
+          <w:rFonts w:ascii="Consolas" w:hAnsi="Consolas"/>
+          <w:sz w:val="22"/>
+        </w:rPr>
+        <w:t>()</w:t>
       </w:r>
       <w:r>
         <w:rPr>
@@ -6902,12 +7071,54 @@
         <w:br/>
         <w:t xml:space="preserve">    </w:t>
       </w:r>
-      <w:r>
-        <w:rPr>
-          <w:rFonts w:ascii="Consolas" w:hAnsi="Consolas"/>
-          <w:sz w:val="22"/>
-        </w:rPr>
-        <w:t>SendNewBookingMessage(Server, NewBooking)</w:t>
+      <w:proofErr w:type="spellStart"/>
+      <w:r>
+        <w:rPr>
+          <w:rFonts w:ascii="Consolas" w:hAnsi="Consolas"/>
+          <w:sz w:val="22"/>
+        </w:rPr>
+        <w:t>EndIf</w:t>
+      </w:r>
+      <w:proofErr w:type="spellEnd"/>
+      <w:r>
+        <w:rPr>
+          <w:rFonts w:ascii="Consolas" w:hAnsi="Consolas"/>
+          <w:sz w:val="22"/>
+        </w:rPr>
+        <w:br/>
+        <w:t xml:space="preserve">    </w:t>
+      </w:r>
+      <w:proofErr w:type="spellStart"/>
+      <w:r>
+        <w:rPr>
+          <w:rFonts w:ascii="Consolas" w:hAnsi="Consolas"/>
+          <w:sz w:val="22"/>
+        </w:rPr>
+        <w:t>SendNewBookingMessage</w:t>
+      </w:r>
+      <w:proofErr w:type="spellEnd"/>
+      <w:r>
+        <w:rPr>
+          <w:rFonts w:ascii="Consolas" w:hAnsi="Consolas"/>
+          <w:sz w:val="22"/>
+        </w:rPr>
+        <w:t xml:space="preserve">(Server, </w:t>
+      </w:r>
+      <w:proofErr w:type="spellStart"/>
+      <w:r>
+        <w:rPr>
+          <w:rFonts w:ascii="Consolas" w:hAnsi="Consolas"/>
+          <w:sz w:val="22"/>
+        </w:rPr>
+        <w:t>NewBooking</w:t>
+      </w:r>
+      <w:proofErr w:type="spellEnd"/>
+      <w:r>
+        <w:rPr>
+          <w:rFonts w:ascii="Consolas" w:hAnsi="Consolas"/>
+          <w:sz w:val="22"/>
+        </w:rPr>
+        <w:t>)</w:t>
       </w:r>
       <w:r>
         <w:rPr>
@@ -6966,12 +7177,30 @@
         </w:rPr>
         <w:t xml:space="preserve">Upon </w:t>
       </w:r>
-      <w:r>
-        <w:rPr>
-          <w:rFonts w:ascii="Consolas" w:hAnsi="Consolas"/>
-          <w:sz w:val="22"/>
-        </w:rPr>
-        <w:t>BookingAcknowledgementReceived(Message) Do</w:t>
+      <w:proofErr w:type="spellStart"/>
+      <w:proofErr w:type="gramStart"/>
+      <w:r>
+        <w:rPr>
+          <w:rFonts w:ascii="Consolas" w:hAnsi="Consolas"/>
+          <w:sz w:val="22"/>
+        </w:rPr>
+        <w:t>BookingAcknowledgementReceived</w:t>
+      </w:r>
+      <w:proofErr w:type="spellEnd"/>
+      <w:r>
+        <w:rPr>
+          <w:rFonts w:ascii="Consolas" w:hAnsi="Consolas"/>
+          <w:sz w:val="22"/>
+        </w:rPr>
+        <w:t>(</w:t>
+      </w:r>
+      <w:proofErr w:type="gramEnd"/>
+      <w:r>
+        <w:rPr>
+          <w:rFonts w:ascii="Consolas" w:hAnsi="Consolas"/>
+          <w:sz w:val="22"/>
+        </w:rPr>
+        <w:t>Message) Do</w:t>
       </w:r>
       <w:r>
         <w:rPr>
@@ -6981,12 +7210,21 @@
         <w:br/>
         <w:t xml:space="preserve">    If </w:t>
       </w:r>
-      <w:r>
-        <w:rPr>
-          <w:rFonts w:ascii="Consolas" w:hAnsi="Consolas"/>
-          <w:sz w:val="22"/>
-        </w:rPr>
-        <w:t>BookingFailed(Message) Then</w:t>
+      <w:proofErr w:type="spellStart"/>
+      <w:r>
+        <w:rPr>
+          <w:rFonts w:ascii="Consolas" w:hAnsi="Consolas"/>
+          <w:sz w:val="22"/>
+        </w:rPr>
+        <w:t>BookingFailed</w:t>
+      </w:r>
+      <w:proofErr w:type="spellEnd"/>
+      <w:r>
+        <w:rPr>
+          <w:rFonts w:ascii="Consolas" w:hAnsi="Consolas"/>
+          <w:sz w:val="22"/>
+        </w:rPr>
+        <w:t>(Message) Then</w:t>
       </w:r>
       <w:r>
         <w:rPr>
@@ -6994,7 +7232,23 @@
           <w:sz w:val="22"/>
         </w:rPr>
         <w:br/>
-        <w:t xml:space="preserve">        ShowErrorMessage(</w:t>
+        <w:t xml:space="preserve">        </w:t>
+      </w:r>
+      <w:proofErr w:type="spellStart"/>
+      <w:r>
+        <w:rPr>
+          <w:rFonts w:ascii="Consolas" w:hAnsi="Consolas"/>
+          <w:sz w:val="22"/>
+        </w:rPr>
+        <w:t>ShowErrorMessage</w:t>
+      </w:r>
+      <w:proofErr w:type="spellEnd"/>
+      <w:r>
+        <w:rPr>
+          <w:rFonts w:ascii="Consolas" w:hAnsi="Consolas"/>
+          <w:sz w:val="22"/>
+        </w:rPr>
+        <w:t>(</w:t>
       </w:r>
       <w:r>
         <w:rPr>
@@ -7009,8 +7263,17 @@
           <w:sz w:val="22"/>
         </w:rPr>
         <w:br/>
-        <w:t xml:space="preserve">    EndIf</w:t>
-      </w:r>
+        <w:t xml:space="preserve">    </w:t>
+      </w:r>
+      <w:proofErr w:type="spellStart"/>
+      <w:r>
+        <w:rPr>
+          <w:rFonts w:ascii="Consolas" w:hAnsi="Consolas"/>
+          <w:sz w:val="22"/>
+        </w:rPr>
+        <w:t>EndIf</w:t>
+      </w:r>
+      <w:proofErr w:type="spellEnd"/>
       <w:r>
         <w:rPr>
           <w:rFonts w:ascii="Consolas" w:hAnsi="Consolas"/>
@@ -7070,6 +7333,7 @@
         </w:rPr>
         <w:t xml:space="preserve">Upon </w:t>
       </w:r>
+      <w:proofErr w:type="spellStart"/>
       <w:r>
         <w:rPr>
           <w:rFonts w:ascii="Consolas" w:hAnsi="Consolas"/>
@@ -7084,6 +7348,7 @@
         </w:rPr>
         <w:t>MessageReceived</w:t>
       </w:r>
+      <w:proofErr w:type="spellEnd"/>
       <w:r>
         <w:rPr>
           <w:rFonts w:ascii="Consolas" w:hAnsi="Consolas"/>
@@ -7187,12 +7452,21 @@
         </w:rPr>
         <w:t xml:space="preserve">    </w:t>
       </w:r>
-      <w:r>
-        <w:rPr>
-          <w:rFonts w:ascii="Consolas" w:hAnsi="Consolas"/>
-          <w:sz w:val="22"/>
-        </w:rPr>
-        <w:t>UpdateBookingUI(</w:t>
+      <w:proofErr w:type="spellStart"/>
+      <w:r>
+        <w:rPr>
+          <w:rFonts w:ascii="Consolas" w:hAnsi="Consolas"/>
+          <w:sz w:val="22"/>
+        </w:rPr>
+        <w:t>UpdateBookingUI</w:t>
+      </w:r>
+      <w:proofErr w:type="spellEnd"/>
+      <w:r>
+        <w:rPr>
+          <w:rFonts w:ascii="Consolas" w:hAnsi="Consolas"/>
+          <w:sz w:val="22"/>
+        </w:rPr>
+        <w:t>(</w:t>
       </w:r>
       <w:r>
         <w:rPr>
@@ -7214,8 +7488,17 @@
           <w:sz w:val="22"/>
         </w:rPr>
         <w:br/>
-        <w:t xml:space="preserve">    EndIf</w:t>
-      </w:r>
+        <w:t xml:space="preserve">    </w:t>
+      </w:r>
+      <w:proofErr w:type="spellStart"/>
+      <w:r>
+        <w:rPr>
+          <w:rFonts w:ascii="Consolas" w:hAnsi="Consolas"/>
+          <w:sz w:val="22"/>
+        </w:rPr>
+        <w:t>EndIf</w:t>
+      </w:r>
+      <w:proofErr w:type="spellEnd"/>
       <w:r>
         <w:rPr>
           <w:rFonts w:ascii="Consolas" w:hAnsi="Consolas"/>
@@ -7289,7 +7572,23 @@
           <w:sz w:val="22"/>
         </w:rPr>
         <w:br/>
-        <w:t>Upon NewBookingMessageReceived(</w:t>
+        <w:t xml:space="preserve">Upon </w:t>
+      </w:r>
+      <w:proofErr w:type="spellStart"/>
+      <w:r>
+        <w:rPr>
+          <w:rFonts w:ascii="Consolas" w:hAnsi="Consolas"/>
+          <w:sz w:val="22"/>
+        </w:rPr>
+        <w:t>NewBookingMessageReceived</w:t>
+      </w:r>
+      <w:proofErr w:type="spellEnd"/>
+      <w:r>
+        <w:rPr>
+          <w:rFonts w:ascii="Consolas" w:hAnsi="Consolas"/>
+          <w:sz w:val="22"/>
+        </w:rPr>
+        <w:t>(</w:t>
       </w:r>
       <w:r>
         <w:rPr>
@@ -7326,7 +7625,15 @@
           <w:sz w:val="22"/>
         </w:rPr>
         <w:br/>
-        <w:t xml:space="preserve">        SendAcknowledgeMessage</w:t>
+        <w:t xml:space="preserve">        </w:t>
+      </w:r>
+      <w:proofErr w:type="spellStart"/>
+      <w:r>
+        <w:rPr>
+          <w:rFonts w:ascii="Consolas" w:hAnsi="Consolas"/>
+          <w:sz w:val="22"/>
+        </w:rPr>
+        <w:t>SendAcknowledgeMessage</w:t>
       </w:r>
       <w:r>
         <w:rPr>
@@ -7335,6 +7642,7 @@
         </w:rPr>
         <w:t>Failed</w:t>
       </w:r>
+      <w:proofErr w:type="spellEnd"/>
       <w:r>
         <w:rPr>
           <w:rFonts w:ascii="Consolas" w:hAnsi="Consolas"/>
@@ -7370,8 +7678,17 @@
           <w:sz w:val="22"/>
         </w:rPr>
         <w:br/>
-        <w:t xml:space="preserve">    EndIf</w:t>
-      </w:r>
+        <w:t xml:space="preserve">    </w:t>
+      </w:r>
+      <w:proofErr w:type="spellStart"/>
+      <w:r>
+        <w:rPr>
+          <w:rFonts w:ascii="Consolas" w:hAnsi="Consolas"/>
+          <w:sz w:val="22"/>
+        </w:rPr>
+        <w:t>EndIf</w:t>
+      </w:r>
+      <w:proofErr w:type="spellEnd"/>
       <w:r>
         <w:rPr>
           <w:rFonts w:ascii="Consolas" w:hAnsi="Consolas"/>
@@ -7380,12 +7697,21 @@
         <w:br/>
         <w:t xml:space="preserve">    </w:t>
       </w:r>
-      <w:r>
-        <w:rPr>
-          <w:rFonts w:ascii="Consolas" w:hAnsi="Consolas"/>
-          <w:sz w:val="22"/>
-        </w:rPr>
-        <w:t>ThreadLock(Database) Then</w:t>
+      <w:proofErr w:type="spellStart"/>
+      <w:r>
+        <w:rPr>
+          <w:rFonts w:ascii="Consolas" w:hAnsi="Consolas"/>
+          <w:sz w:val="22"/>
+        </w:rPr>
+        <w:t>ThreadLock</w:t>
+      </w:r>
+      <w:proofErr w:type="spellEnd"/>
+      <w:r>
+        <w:rPr>
+          <w:rFonts w:ascii="Consolas" w:hAnsi="Consolas"/>
+          <w:sz w:val="22"/>
+        </w:rPr>
+        <w:t>(Database) Then</w:t>
       </w:r>
       <w:r>
         <w:rPr>
@@ -7425,12 +7751,21 @@
         <w:br/>
         <w:t xml:space="preserve">            </w:t>
       </w:r>
-      <w:r>
-        <w:rPr>
-          <w:rFonts w:ascii="Consolas" w:hAnsi="Consolas"/>
-          <w:sz w:val="22"/>
-        </w:rPr>
-        <w:t>SendAcknowledgeMessageFailed(</w:t>
+      <w:proofErr w:type="spellStart"/>
+      <w:r>
+        <w:rPr>
+          <w:rFonts w:ascii="Consolas" w:hAnsi="Consolas"/>
+          <w:sz w:val="22"/>
+        </w:rPr>
+        <w:t>SendAcknowledgeMessageFailed</w:t>
+      </w:r>
+      <w:proofErr w:type="spellEnd"/>
+      <w:r>
+        <w:rPr>
+          <w:rFonts w:ascii="Consolas" w:hAnsi="Consolas"/>
+          <w:sz w:val="22"/>
+        </w:rPr>
+        <w:t>(</w:t>
       </w:r>
       <w:r>
         <w:rPr>
@@ -7460,8 +7795,17 @@
           <w:sz w:val="22"/>
         </w:rPr>
         <w:br/>
-        <w:t xml:space="preserve">        EndIf</w:t>
-      </w:r>
+        <w:t xml:space="preserve">        </w:t>
+      </w:r>
+      <w:proofErr w:type="spellStart"/>
+      <w:r>
+        <w:rPr>
+          <w:rFonts w:ascii="Consolas" w:hAnsi="Consolas"/>
+          <w:sz w:val="22"/>
+        </w:rPr>
+        <w:t>EndIf</w:t>
+      </w:r>
+      <w:proofErr w:type="spellEnd"/>
       <w:r>
         <w:rPr>
           <w:rFonts w:ascii="Consolas" w:hAnsi="Consolas"/>
@@ -7474,7 +7818,15 @@
           <w:rFonts w:ascii="Consolas" w:hAnsi="Consolas"/>
           <w:sz w:val="22"/>
         </w:rPr>
-        <w:t xml:space="preserve">    End</w:t>
+        <w:t xml:space="preserve">    </w:t>
+      </w:r>
+      <w:proofErr w:type="spellStart"/>
+      <w:r>
+        <w:rPr>
+          <w:rFonts w:ascii="Consolas" w:hAnsi="Consolas"/>
+          <w:sz w:val="22"/>
+        </w:rPr>
+        <w:t>End</w:t>
       </w:r>
       <w:r>
         <w:rPr>
@@ -7483,6 +7835,7 @@
         </w:rPr>
         <w:t>Lock</w:t>
       </w:r>
+      <w:proofErr w:type="spellEnd"/>
       <w:r>
         <w:rPr>
           <w:rFonts w:ascii="Consolas" w:hAnsi="Consolas"/>
@@ -7495,7 +7848,23 @@
           <w:rFonts w:ascii="Consolas" w:hAnsi="Consolas"/>
           <w:sz w:val="22"/>
         </w:rPr>
-        <w:t xml:space="preserve">    SendAcknowledgeMessageSuccess(</w:t>
+        <w:t xml:space="preserve">    </w:t>
+      </w:r>
+      <w:proofErr w:type="spellStart"/>
+      <w:r>
+        <w:rPr>
+          <w:rFonts w:ascii="Consolas" w:hAnsi="Consolas"/>
+          <w:sz w:val="22"/>
+        </w:rPr>
+        <w:t>SendAcknowledgeMessageSuccess</w:t>
+      </w:r>
+      <w:proofErr w:type="spellEnd"/>
+      <w:r>
+        <w:rPr>
+          <w:rFonts w:ascii="Consolas" w:hAnsi="Consolas"/>
+          <w:sz w:val="22"/>
+        </w:rPr>
+        <w:t>(</w:t>
       </w:r>
       <w:r>
         <w:rPr>
@@ -7524,7 +7893,23 @@
           <w:sz w:val="22"/>
         </w:rPr>
         <w:br/>
-        <w:t xml:space="preserve">    AddBookingToDatabase(Booking)</w:t>
+        <w:t xml:space="preserve">    </w:t>
+      </w:r>
+      <w:proofErr w:type="spellStart"/>
+      <w:r>
+        <w:rPr>
+          <w:rFonts w:ascii="Consolas" w:hAnsi="Consolas"/>
+          <w:sz w:val="22"/>
+        </w:rPr>
+        <w:t>AddBookingToDatabase</w:t>
+      </w:r>
+      <w:proofErr w:type="spellEnd"/>
+      <w:r>
+        <w:rPr>
+          <w:rFonts w:ascii="Consolas" w:hAnsi="Consolas"/>
+          <w:sz w:val="22"/>
+        </w:rPr>
+        <w:t>(Booking)</w:t>
       </w:r>
       <w:r>
         <w:rPr>
@@ -7532,7 +7917,39 @@
           <w:sz w:val="22"/>
         </w:rPr>
         <w:br/>
-        <w:t xml:space="preserve">    ForEach Client in ConnectedClients Do</w:t>
+        <w:t xml:space="preserve">    </w:t>
+      </w:r>
+      <w:proofErr w:type="spellStart"/>
+      <w:r>
+        <w:rPr>
+          <w:rFonts w:ascii="Consolas" w:hAnsi="Consolas"/>
+          <w:sz w:val="22"/>
+        </w:rPr>
+        <w:t>ForEach</w:t>
+      </w:r>
+      <w:proofErr w:type="spellEnd"/>
+      <w:r>
+        <w:rPr>
+          <w:rFonts w:ascii="Consolas" w:hAnsi="Consolas"/>
+          <w:sz w:val="22"/>
+        </w:rPr>
+        <w:t xml:space="preserve"> Client in </w:t>
+      </w:r>
+      <w:proofErr w:type="spellStart"/>
+      <w:r>
+        <w:rPr>
+          <w:rFonts w:ascii="Consolas" w:hAnsi="Consolas"/>
+          <w:sz w:val="22"/>
+        </w:rPr>
+        <w:t>ConnectedClients</w:t>
+      </w:r>
+      <w:proofErr w:type="spellEnd"/>
+      <w:r>
+        <w:rPr>
+          <w:rFonts w:ascii="Consolas" w:hAnsi="Consolas"/>
+          <w:sz w:val="22"/>
+        </w:rPr>
+        <w:t xml:space="preserve"> Do</w:t>
       </w:r>
       <w:r>
         <w:rPr>
@@ -7542,12 +7959,21 @@
         <w:br/>
         <w:t xml:space="preserve">        </w:t>
       </w:r>
-      <w:r>
-        <w:rPr>
-          <w:rFonts w:ascii="Consolas" w:hAnsi="Consolas"/>
-          <w:sz w:val="22"/>
-        </w:rPr>
-        <w:t>SendBookingChangeMessage(</w:t>
+      <w:proofErr w:type="spellStart"/>
+      <w:r>
+        <w:rPr>
+          <w:rFonts w:ascii="Consolas" w:hAnsi="Consolas"/>
+          <w:sz w:val="22"/>
+        </w:rPr>
+        <w:t>SendBookingChangeMessage</w:t>
+      </w:r>
+      <w:proofErr w:type="spellEnd"/>
+      <w:r>
+        <w:rPr>
+          <w:rFonts w:ascii="Consolas" w:hAnsi="Consolas"/>
+          <w:sz w:val="22"/>
+        </w:rPr>
+        <w:t>(</w:t>
       </w:r>
       <w:r>
         <w:rPr>
@@ -7578,7 +8004,22 @@
           <w:sz w:val="22"/>
         </w:rPr>
         <w:br/>
-        <w:t>End.</w:t>
+      </w:r>
+      <w:proofErr w:type="spellStart"/>
+      <w:r>
+        <w:rPr>
+          <w:rFonts w:ascii="Consolas" w:hAnsi="Consolas"/>
+          <w:sz w:val="22"/>
+        </w:rPr>
+        <w:t>End</w:t>
+      </w:r>
+      <w:proofErr w:type="spellEnd"/>
+      <w:r>
+        <w:rPr>
+          <w:rFonts w:ascii="Consolas" w:hAnsi="Consolas"/>
+          <w:sz w:val="22"/>
+        </w:rPr>
+        <w:t>.</w:t>
       </w:r>
       <w:r>
         <w:rPr>
@@ -7601,7 +8042,39 @@
           <w:sz w:val="22"/>
         </w:rPr>
         <w:br/>
-        <w:t>Upon ClientConnectMessageReceived(Sender, Username, ComputerName) Do</w:t>
+        <w:t xml:space="preserve">Upon </w:t>
+      </w:r>
+      <w:proofErr w:type="spellStart"/>
+      <w:r>
+        <w:rPr>
+          <w:rFonts w:ascii="Consolas" w:hAnsi="Consolas"/>
+          <w:sz w:val="22"/>
+        </w:rPr>
+        <w:t>ClientConnectMessageReceived</w:t>
+      </w:r>
+      <w:proofErr w:type="spellEnd"/>
+      <w:r>
+        <w:rPr>
+          <w:rFonts w:ascii="Consolas" w:hAnsi="Consolas"/>
+          <w:sz w:val="22"/>
+        </w:rPr>
+        <w:t xml:space="preserve">(Sender, Username, </w:t>
+      </w:r>
+      <w:proofErr w:type="spellStart"/>
+      <w:r>
+        <w:rPr>
+          <w:rFonts w:ascii="Consolas" w:hAnsi="Consolas"/>
+          <w:sz w:val="22"/>
+        </w:rPr>
+        <w:t>ComputerName</w:t>
+      </w:r>
+      <w:proofErr w:type="spellEnd"/>
+      <w:r>
+        <w:rPr>
+          <w:rFonts w:ascii="Consolas" w:hAnsi="Consolas"/>
+          <w:sz w:val="22"/>
+        </w:rPr>
+        <w:t>) Do</w:t>
       </w:r>
       <w:r>
         <w:rPr>
@@ -7609,7 +8082,23 @@
           <w:sz w:val="22"/>
         </w:rPr>
         <w:br/>
-        <w:t xml:space="preserve">    ThreadLock(Database) Then</w:t>
+        <w:t xml:space="preserve">    </w:t>
+      </w:r>
+      <w:proofErr w:type="spellStart"/>
+      <w:r>
+        <w:rPr>
+          <w:rFonts w:ascii="Consolas" w:hAnsi="Consolas"/>
+          <w:sz w:val="22"/>
+        </w:rPr>
+        <w:t>ThreadLock</w:t>
+      </w:r>
+      <w:proofErr w:type="spellEnd"/>
+      <w:r>
+        <w:rPr>
+          <w:rFonts w:ascii="Consolas" w:hAnsi="Consolas"/>
+          <w:sz w:val="22"/>
+        </w:rPr>
+        <w:t>(Database) Then</w:t>
       </w:r>
       <w:r>
         <w:rPr>
@@ -7619,12 +8108,37 @@
         <w:br/>
         <w:t xml:space="preserve">        </w:t>
       </w:r>
-      <w:r>
-        <w:rPr>
-          <w:rFonts w:ascii="Consolas" w:hAnsi="Consolas"/>
-          <w:sz w:val="22"/>
-        </w:rPr>
-        <w:t>SendAccessLevelMessage(Sender, GetAccessLevel(Database, Username))</w:t>
+      <w:proofErr w:type="spellStart"/>
+      <w:r>
+        <w:rPr>
+          <w:rFonts w:ascii="Consolas" w:hAnsi="Consolas"/>
+          <w:sz w:val="22"/>
+        </w:rPr>
+        <w:t>SendAccessLevelMessage</w:t>
+      </w:r>
+      <w:proofErr w:type="spellEnd"/>
+      <w:r>
+        <w:rPr>
+          <w:rFonts w:ascii="Consolas" w:hAnsi="Consolas"/>
+          <w:sz w:val="22"/>
+        </w:rPr>
+        <w:t xml:space="preserve">(Sender, </w:t>
+      </w:r>
+      <w:proofErr w:type="spellStart"/>
+      <w:r>
+        <w:rPr>
+          <w:rFonts w:ascii="Consolas" w:hAnsi="Consolas"/>
+          <w:sz w:val="22"/>
+        </w:rPr>
+        <w:t>GetAccessLevel</w:t>
+      </w:r>
+      <w:proofErr w:type="spellEnd"/>
+      <w:r>
+        <w:rPr>
+          <w:rFonts w:ascii="Consolas" w:hAnsi="Consolas"/>
+          <w:sz w:val="22"/>
+        </w:rPr>
+        <w:t>(Database, Username))</w:t>
       </w:r>
       <w:r>
         <w:rPr>
@@ -7632,7 +8146,15 @@
           <w:sz w:val="22"/>
         </w:rPr>
         <w:br/>
-        <w:t xml:space="preserve">        Set</w:t>
+        <w:t xml:space="preserve">        </w:t>
+      </w:r>
+      <w:proofErr w:type="spellStart"/>
+      <w:r>
+        <w:rPr>
+          <w:rFonts w:ascii="Consolas" w:hAnsi="Consolas"/>
+          <w:sz w:val="22"/>
+        </w:rPr>
+        <w:t>Set</w:t>
       </w:r>
       <w:r>
         <w:rPr>
@@ -7646,7 +8168,31 @@
           <w:rFonts w:ascii="Consolas" w:hAnsi="Consolas"/>
           <w:sz w:val="22"/>
         </w:rPr>
-        <w:t>User(Database, ComputerName, Username)</w:t>
+        <w:t>User</w:t>
+      </w:r>
+      <w:proofErr w:type="spellEnd"/>
+      <w:r>
+        <w:rPr>
+          <w:rFonts w:ascii="Consolas" w:hAnsi="Consolas"/>
+          <w:sz w:val="22"/>
+        </w:rPr>
+        <w:t xml:space="preserve">(Database, </w:t>
+      </w:r>
+      <w:proofErr w:type="spellStart"/>
+      <w:r>
+        <w:rPr>
+          <w:rFonts w:ascii="Consolas" w:hAnsi="Consolas"/>
+          <w:sz w:val="22"/>
+        </w:rPr>
+        <w:t>ComputerName</w:t>
+      </w:r>
+      <w:proofErr w:type="spellEnd"/>
+      <w:r>
+        <w:rPr>
+          <w:rFonts w:ascii="Consolas" w:hAnsi="Consolas"/>
+          <w:sz w:val="22"/>
+        </w:rPr>
+        <w:t>, Username)</w:t>
       </w:r>
       <w:r>
         <w:rPr>
@@ -7654,8 +8200,17 @@
           <w:sz w:val="22"/>
         </w:rPr>
         <w:br/>
-        <w:t xml:space="preserve">    EndLock</w:t>
-      </w:r>
+        <w:t xml:space="preserve">    </w:t>
+      </w:r>
+      <w:proofErr w:type="spellStart"/>
+      <w:r>
+        <w:rPr>
+          <w:rFonts w:ascii="Consolas" w:hAnsi="Consolas"/>
+          <w:sz w:val="22"/>
+        </w:rPr>
+        <w:t>EndLock</w:t>
+      </w:r>
+      <w:proofErr w:type="spellEnd"/>
       <w:r>
         <w:rPr>
           <w:rFonts w:ascii="Consolas" w:hAnsi="Consolas"/>
@@ -7675,7 +8230,7 @@
       <w:pPr>
         <w:pStyle w:val="Heading2"/>
       </w:pPr>
-      <w:bookmarkStart w:id="28" w:name="_Toc431467893"/>
+      <w:bookmarkStart w:id="28" w:name="_Toc431989955"/>
       <w:r>
         <w:t>Storage Material and Format</w:t>
       </w:r>
@@ -7734,7 +8289,7 @@
       <w:pPr>
         <w:pStyle w:val="Heading2"/>
       </w:pPr>
-      <w:bookmarkStart w:id="29" w:name="_Toc431467894"/>
+      <w:bookmarkStart w:id="29" w:name="_Toc431989956"/>
       <w:r>
         <w:t>Human-Computer Interface</w:t>
       </w:r>
@@ -7745,8 +8300,13 @@
         <w:pStyle w:val="NoSpacing"/>
       </w:pPr>
       <w:r>
-        <w:t>TODO: Add hand-drawn UI diagrams? Books seems to imply hand drawn is better :/</w:t>
-      </w:r>
+        <w:t xml:space="preserve">TODO: Add hand-drawn UI diagrams? Books seems to imply hand drawn is </w:t>
+      </w:r>
+      <w:proofErr w:type="gramStart"/>
+      <w:r>
+        <w:t>better :/</w:t>
+      </w:r>
+      <w:proofErr w:type="gramEnd"/>
       <w:r>
         <w:br/>
       </w:r>
@@ -7754,14 +8314,22 @@
         <w:t xml:space="preserve">TODO: </w:t>
       </w:r>
       <w:r>
-        <w:t>Show Mr Wilsdon the prototype UI and record his feedback, make changes based on his thoughts and show changes.</w:t>
+        <w:t xml:space="preserve">Show Mr </w:t>
+      </w:r>
+      <w:proofErr w:type="spellStart"/>
+      <w:r>
+        <w:t>Wilsdon</w:t>
+      </w:r>
+      <w:proofErr w:type="spellEnd"/>
+      <w:r>
+        <w:t xml:space="preserve"> the prototype UI and record his feedback, make changes based on his thoughts and show changes.</w:t>
       </w:r>
     </w:p>
     <w:p>
       <w:pPr>
         <w:pStyle w:val="Heading2"/>
       </w:pPr>
-      <w:bookmarkStart w:id="30" w:name="_Toc431467895"/>
+      <w:bookmarkStart w:id="30" w:name="_Toc431989957"/>
       <w:r>
         <w:t>Sample of Data Entry</w:t>
       </w:r>
@@ -7776,7 +8344,7 @@
       <w:pPr>
         <w:pStyle w:val="Heading2"/>
       </w:pPr>
-      <w:bookmarkStart w:id="31" w:name="_Toc431467896"/>
+      <w:bookmarkStart w:id="31" w:name="_Toc431989958"/>
       <w:r>
         <w:t xml:space="preserve">Sample of </w:t>
       </w:r>
@@ -7797,7 +8365,7 @@
       <w:pPr>
         <w:pStyle w:val="Heading2"/>
       </w:pPr>
-      <w:bookmarkStart w:id="32" w:name="_Toc431467897"/>
+      <w:bookmarkStart w:id="32" w:name="_Toc431989959"/>
       <w:r>
         <w:t>Security &amp; Integrity</w:t>
       </w:r>
@@ -7824,17 +8392,23 @@
       </w:r>
       <w:r>
         <w:br/>
+      </w:r>
+      <w:proofErr w:type="gramStart"/>
+      <w:r>
         <w:t>Validation???</w:t>
       </w:r>
+      <w:proofErr w:type="gramEnd"/>
     </w:p>
     <w:p>
       <w:pPr>
         <w:pStyle w:val="Heading2"/>
       </w:pPr>
+      <w:bookmarkStart w:id="33" w:name="_Toc431989960"/>
       <w:r>
         <w:lastRenderedPageBreak/>
         <w:t>System Security</w:t>
       </w:r>
+      <w:bookmarkEnd w:id="33"/>
     </w:p>
     <w:p>
       <w:pPr>
@@ -7869,31 +8443,41 @@
       </w:r>
       <w:r>
         <w:br/>
-        <w:t>To prevent data loss from fires/burglary etc, b</w:t>
-      </w:r>
-      <w:r>
-        <w:t>ackups need to be taken frequently (this can happen along with the school server’s automated backups). Ideally a copy of the system data would also be stored off-site for a greater</w:t>
-      </w:r>
-      <w:r>
-        <w:t xml:space="preserve"> strength of fall-back backups. </w:t>
+        <w:t xml:space="preserve">To prevent data loss from fires/burglary </w:t>
+      </w:r>
+      <w:proofErr w:type="spellStart"/>
+      <w:r>
+        <w:t>etc</w:t>
+      </w:r>
+      <w:proofErr w:type="spellEnd"/>
+      <w:r>
+        <w:t xml:space="preserve">, backups need to be taken frequently (this can happen along with the school server’s automated backups). Ideally a copy of the system data would also be stored off-site for a greater strength of fall-back backups. </w:t>
       </w:r>
     </w:p>
     <w:p>
       <w:pPr>
         <w:pStyle w:val="Heading2"/>
       </w:pPr>
-      <w:bookmarkStart w:id="33" w:name="_Toc431467898"/>
+      <w:bookmarkStart w:id="34" w:name="_Toc431989961"/>
       <w:r>
         <w:t>Test Plan</w:t>
       </w:r>
-      <w:bookmarkEnd w:id="33"/>
+      <w:bookmarkEnd w:id="34"/>
     </w:p>
     <w:p>
       <w:pPr>
         <w:pStyle w:val="NoSpacing"/>
       </w:pPr>
       <w:r>
-        <w:t xml:space="preserve">Due to the size of the solution I intend to use multiple test strategies on different parts of the system. For example, because the Data and NetCore assemblies are independent modules, I can test them using one technique, </w:t>
+        <w:t xml:space="preserve">Due to the size of the solution I intend to use multiple test strategies on different parts of the system. For example, because the Data and </w:t>
+      </w:r>
+      <w:proofErr w:type="spellStart"/>
+      <w:r>
+        <w:t>NetCore</w:t>
+      </w:r>
+      <w:proofErr w:type="spellEnd"/>
+      <w:r>
+        <w:t xml:space="preserve"> assemblies are independent modules, I can test them using one technique, </w:t>
       </w:r>
       <w:r>
         <w:t xml:space="preserve">and </w:t>
@@ -7972,9 +8556,11 @@
             <w:pPr>
               <w:pStyle w:val="NoSpacing"/>
             </w:pPr>
+            <w:proofErr w:type="spellStart"/>
             <w:r>
               <w:t>NetCore</w:t>
             </w:r>
+            <w:proofErr w:type="spellEnd"/>
           </w:p>
         </w:tc>
         <w:tc>
@@ -8111,7 +8697,15 @@
               <w:t xml:space="preserve"> heavily</w:t>
             </w:r>
             <w:r>
-              <w:t xml:space="preserve"> with NetCore, so needs </w:t>
+              <w:t xml:space="preserve"> with </w:t>
+            </w:r>
+            <w:proofErr w:type="spellStart"/>
+            <w:r>
+              <w:t>NetCore</w:t>
+            </w:r>
+            <w:proofErr w:type="spellEnd"/>
+            <w:r>
+              <w:t xml:space="preserve">, so needs </w:t>
             </w:r>
             <w:r>
               <w:t>to be tested for bugs related</w:t>
@@ -8174,7 +8768,15 @@
             </w:r>
             <w:r>
               <w:br/>
-              <w:t>I will also use integration testing as this module references the NetCore and Data modules, so is the most likely to suffer from bugs caused by the interfacing.</w:t>
+              <w:t xml:space="preserve">I will also use integration testing as this module references the </w:t>
+            </w:r>
+            <w:proofErr w:type="spellStart"/>
+            <w:r>
+              <w:t>NetCore</w:t>
+            </w:r>
+            <w:proofErr w:type="spellEnd"/>
+            <w:r>
+              <w:t xml:space="preserve"> and Data modules, so is the most likely to suffer from bugs caused by the interfacing.</w:t>
             </w:r>
           </w:p>
         </w:tc>
@@ -8317,7 +8919,7 @@
             <w:color w:val="548DD4" w:themeColor="text2" w:themeTint="99"/>
             <w:sz w:val="32"/>
           </w:rPr>
-          <w:t>4</w:t>
+          <w:t>16</w:t>
         </w:r>
         <w:r>
           <w:rPr>
@@ -8406,8 +9008,16 @@
       <w:rPr>
         <w:color w:val="17365D" w:themeColor="text2" w:themeShade="BF"/>
       </w:rPr>
-      <w:t>Keith Collister</w:t>
+      <w:t xml:space="preserve">Keith </w:t>
     </w:r>
+    <w:proofErr w:type="spellStart"/>
+    <w:r>
+      <w:rPr>
+        <w:color w:val="17365D" w:themeColor="text2" w:themeShade="BF"/>
+      </w:rPr>
+      <w:t>Collister</w:t>
+    </w:r>
+    <w:proofErr w:type="spellEnd"/>
     <w:r>
       <w:rPr>
         <w:color w:val="183A76"/>
@@ -11670,7 +12280,7 @@
 </file>
 
 <file path=customXml/itemProps1.xml><?xml version="1.0" encoding="utf-8"?>
-<ds:datastoreItem xmlns:ds="http://schemas.openxmlformats.org/officeDocument/2006/customXml" ds:itemID="{74E3FEE5-9F2B-4BEF-8E84-16D69A38B7E9}">
+<ds:datastoreItem xmlns:ds="http://schemas.openxmlformats.org/officeDocument/2006/customXml" ds:itemID="{1335AFCB-A7CD-4EB0-A2C6-69D54C7AC610}">
   <ds:schemaRefs>
     <ds:schemaRef ds:uri="http://schemas.openxmlformats.org/officeDocument/2006/bibliography"/>
   </ds:schemaRefs>

</xml_diff>

<commit_message>
Bug fixes, added email support, more writeup done
</commit_message>
<xml_diff>
--- a/_Writeup/Writeup.docx
+++ b/_Writeup/Writeup.docx
@@ -2606,24 +2606,6 @@
     </w:p>
     <w:p>
       <w:pPr>
-        <w:pStyle w:val="NoSpacing"/>
-        <w:numPr>
-          <w:ilvl w:val="0"/>
-          <w:numId w:val="13"/>
-        </w:numPr>
-      </w:pPr>
-      <w:r>
-        <w:t>Mrs Denny (Head of Sixth form)</w:t>
-      </w:r>
-      <w:r>
-        <w:t xml:space="preserve">, for feedback and </w:t>
-      </w:r>
-      <w:r>
-        <w:t>user testing.</w:t>
-      </w:r>
-    </w:p>
-    <w:p>
-      <w:pPr>
         <w:pStyle w:val="Heading2"/>
       </w:pPr>
       <w:bookmarkStart w:id="6" w:name="_Toc432595184"/>
@@ -2820,7 +2802,13 @@
         <w:t>y</w:t>
       </w:r>
       <w:r>
-        <w:t xml:space="preserve"> streamlining the process and making it easier to use</w:t>
+        <w:t xml:space="preserve"> streamlining the</w:t>
+      </w:r>
+      <w:r>
+        <w:t xml:space="preserve"> booking</w:t>
+      </w:r>
+      <w:r>
+        <w:t xml:space="preserve"> process and making it easier to use</w:t>
       </w:r>
       <w:r>
         <w:t>.</w:t>
@@ -3101,9 +3089,6 @@
       </w:r>
       <w:r>
         <w:t>, so they won’t need specialised hardware either.</w:t>
-      </w:r>
-      <w:r>
-        <w:br/>
       </w:r>
       <w:r>
         <w:br/>
@@ -3537,9 +3522,18 @@
       </w:pPr>
       <w:bookmarkStart w:id="10" w:name="_Toc432595188"/>
       <w:r>
-        <w:t>Data Sources/Destinations – New system</w:t>
+        <w:t xml:space="preserve">Data Sources/Destinations – </w:t>
+      </w:r>
+      <w:r>
+        <w:t>Proposed</w:t>
+      </w:r>
+      <w:r>
+        <w:t xml:space="preserve"> </w:t>
       </w:r>
       <w:bookmarkEnd w:id="10"/>
+      <w:r>
+        <w:t>Solution</w:t>
+      </w:r>
     </w:p>
     <w:tbl>
       <w:tblPr>
@@ -4291,33 +4285,2237 @@
       </w:pPr>
       <w:bookmarkStart w:id="12" w:name="_Toc432595190"/>
       <w:r>
-        <w:t>Data Dictionary</w:t>
-      </w:r>
-      <w:bookmarkStart w:id="13" w:name="_GoBack"/>
+        <w:t>Data Dictionar</w:t>
+      </w:r>
       <w:bookmarkEnd w:id="12"/>
-      <w:bookmarkEnd w:id="13"/>
+      <w:r>
+        <w:t>ies</w:t>
+      </w:r>
     </w:p>
     <w:p>
       <w:pPr>
         <w:pStyle w:val="NoSpacing"/>
-      </w:pPr>
-      <w:r>
-        <w:t xml:space="preserve">TODO: </w:t>
-      </w:r>
-      <w:r>
-        <w:t>Fill out different type of data etc.</w:t>
-      </w:r>
-      <w:r>
-        <w:br/>
-      </w:r>
-      <w:r>
-        <w:br/>
-        <w:t>Describe (in tables) each of the tables in the database</w:t>
-      </w:r>
-      <w:r>
-        <w:t xml:space="preserve"> – including link tables!</w:t>
-      </w:r>
-    </w:p>
+        <w:rPr>
+          <w:sz w:val="28"/>
+          <w:u w:val="single"/>
+        </w:rPr>
+      </w:pPr>
+      <w:r>
+        <w:rPr>
+          <w:sz w:val="28"/>
+          <w:u w:val="single"/>
+        </w:rPr>
+        <w:t>Student</w:t>
+      </w:r>
+    </w:p>
+    <w:tbl>
+      <w:tblPr>
+        <w:tblStyle w:val="TableGrid"/>
+        <w:tblW w:w="0" w:type="auto"/>
+        <w:tblLook w:val="04A0" w:firstRow="1" w:lastRow="0" w:firstColumn="1" w:lastColumn="0" w:noHBand="0" w:noVBand="1"/>
+      </w:tblPr>
+      <w:tblGrid>
+        <w:gridCol w:w="1384"/>
+        <w:gridCol w:w="2410"/>
+        <w:gridCol w:w="1276"/>
+        <w:gridCol w:w="1289"/>
+        <w:gridCol w:w="1701"/>
+        <w:gridCol w:w="2268"/>
+      </w:tblGrid>
+      <w:tr>
+        <w:tc>
+          <w:tcPr>
+            <w:tcW w:w="1384" w:type="dxa"/>
+            <w:shd w:val="clear" w:color="auto" w:fill="548DD4" w:themeFill="text2" w:themeFillTint="99"/>
+          </w:tcPr>
+          <w:p>
+            <w:pPr>
+              <w:pStyle w:val="NoSpacing"/>
+            </w:pPr>
+            <w:r>
+              <w:t>Field Name</w:t>
+            </w:r>
+          </w:p>
+        </w:tc>
+        <w:tc>
+          <w:tcPr>
+            <w:tcW w:w="2410" w:type="dxa"/>
+            <w:shd w:val="clear" w:color="auto" w:fill="548DD4" w:themeFill="text2" w:themeFillTint="99"/>
+          </w:tcPr>
+          <w:p>
+            <w:pPr>
+              <w:pStyle w:val="NoSpacing"/>
+            </w:pPr>
+            <w:r>
+              <w:t>Field Purpose</w:t>
+            </w:r>
+          </w:p>
+        </w:tc>
+        <w:tc>
+          <w:tcPr>
+            <w:tcW w:w="1276" w:type="dxa"/>
+            <w:shd w:val="clear" w:color="auto" w:fill="548DD4" w:themeFill="text2" w:themeFillTint="99"/>
+          </w:tcPr>
+          <w:p>
+            <w:pPr>
+              <w:pStyle w:val="NoSpacing"/>
+            </w:pPr>
+            <w:r>
+              <w:t>Field Type</w:t>
+            </w:r>
+          </w:p>
+        </w:tc>
+        <w:tc>
+          <w:tcPr>
+            <w:tcW w:w="1134" w:type="dxa"/>
+            <w:shd w:val="clear" w:color="auto" w:fill="548DD4" w:themeFill="text2" w:themeFillTint="99"/>
+          </w:tcPr>
+          <w:p>
+            <w:pPr>
+              <w:pStyle w:val="NoSpacing"/>
+            </w:pPr>
+            <w:r>
+              <w:t>≈</w:t>
+            </w:r>
+            <w:r>
+              <w:t>Field Size</w:t>
+            </w:r>
+            <w:r>
+              <w:br/>
+            </w:r>
+            <w:r>
+              <w:rPr>
+                <w:sz w:val="20"/>
+              </w:rPr>
+              <w:t>(</w:t>
+            </w:r>
+            <w:r>
+              <w:rPr>
+                <w:sz w:val="20"/>
+              </w:rPr>
+              <w:t>b</w:t>
+            </w:r>
+            <w:r>
+              <w:rPr>
+                <w:sz w:val="20"/>
+              </w:rPr>
+              <w:t>ytes</w:t>
+            </w:r>
+            <w:r>
+              <w:rPr>
+                <w:sz w:val="20"/>
+              </w:rPr>
+              <w:t>/chars</w:t>
+            </w:r>
+            <w:r>
+              <w:rPr>
+                <w:sz w:val="20"/>
+              </w:rPr>
+              <w:t>)</w:t>
+            </w:r>
+          </w:p>
+        </w:tc>
+        <w:tc>
+          <w:tcPr>
+            <w:tcW w:w="1701" w:type="dxa"/>
+            <w:shd w:val="clear" w:color="auto" w:fill="548DD4" w:themeFill="text2" w:themeFillTint="99"/>
+          </w:tcPr>
+          <w:p>
+            <w:pPr>
+              <w:pStyle w:val="NoSpacing"/>
+            </w:pPr>
+            <w:r>
+              <w:t>Example Data</w:t>
+            </w:r>
+          </w:p>
+        </w:tc>
+        <w:tc>
+          <w:tcPr>
+            <w:tcW w:w="2268" w:type="dxa"/>
+            <w:shd w:val="clear" w:color="auto" w:fill="548DD4" w:themeFill="text2" w:themeFillTint="99"/>
+          </w:tcPr>
+          <w:p>
+            <w:pPr>
+              <w:pStyle w:val="NoSpacing"/>
+            </w:pPr>
+            <w:r>
+              <w:t>Validation</w:t>
+            </w:r>
+          </w:p>
+        </w:tc>
+      </w:tr>
+      <w:tr>
+        <w:tc>
+          <w:tcPr>
+            <w:tcW w:w="1384" w:type="dxa"/>
+            <w:shd w:val="clear" w:color="auto" w:fill="auto"/>
+          </w:tcPr>
+          <w:p>
+            <w:pPr>
+              <w:pStyle w:val="NoSpacing"/>
+            </w:pPr>
+            <w:r>
+              <w:t>First Name</w:t>
+            </w:r>
+          </w:p>
+        </w:tc>
+        <w:tc>
+          <w:tcPr>
+            <w:tcW w:w="2410" w:type="dxa"/>
+            <w:shd w:val="clear" w:color="auto" w:fill="auto"/>
+          </w:tcPr>
+          <w:p>
+            <w:pPr>
+              <w:pStyle w:val="NoSpacing"/>
+            </w:pPr>
+            <w:r>
+              <w:t xml:space="preserve">Stores </w:t>
+            </w:r>
+            <w:r>
+              <w:t>first name of the student</w:t>
+            </w:r>
+          </w:p>
+        </w:tc>
+        <w:tc>
+          <w:tcPr>
+            <w:tcW w:w="1276" w:type="dxa"/>
+            <w:shd w:val="clear" w:color="auto" w:fill="auto"/>
+          </w:tcPr>
+          <w:p>
+            <w:pPr>
+              <w:pStyle w:val="NoSpacing"/>
+            </w:pPr>
+            <w:r>
+              <w:t>String</w:t>
+            </w:r>
+          </w:p>
+        </w:tc>
+        <w:tc>
+          <w:tcPr>
+            <w:tcW w:w="1134" w:type="dxa"/>
+            <w:shd w:val="clear" w:color="auto" w:fill="auto"/>
+          </w:tcPr>
+          <w:p>
+            <w:pPr>
+              <w:pStyle w:val="NoSpacing"/>
+            </w:pPr>
+            <w:r>
+              <w:t>5</w:t>
+            </w:r>
+            <w:r>
+              <w:t>0</w:t>
+            </w:r>
+          </w:p>
+        </w:tc>
+        <w:tc>
+          <w:tcPr>
+            <w:tcW w:w="1701" w:type="dxa"/>
+            <w:shd w:val="clear" w:color="auto" w:fill="auto"/>
+          </w:tcPr>
+          <w:p>
+            <w:pPr>
+              <w:pStyle w:val="NoSpacing"/>
+            </w:pPr>
+            <w:r>
+              <w:t>“Peter”</w:t>
+            </w:r>
+            <w:r>
+              <w:t>, “Bill”</w:t>
+            </w:r>
+          </w:p>
+        </w:tc>
+        <w:tc>
+          <w:tcPr>
+            <w:tcW w:w="2268" w:type="dxa"/>
+            <w:shd w:val="clear" w:color="auto" w:fill="auto"/>
+          </w:tcPr>
+          <w:p>
+            <w:pPr>
+              <w:pStyle w:val="NoSpacing"/>
+            </w:pPr>
+            <w:r>
+              <w:t>Not empty</w:t>
+            </w:r>
+          </w:p>
+        </w:tc>
+      </w:tr>
+      <w:tr>
+        <w:tc>
+          <w:tcPr>
+            <w:tcW w:w="1384" w:type="dxa"/>
+            <w:shd w:val="clear" w:color="auto" w:fill="auto"/>
+          </w:tcPr>
+          <w:p>
+            <w:pPr>
+              <w:pStyle w:val="NoSpacing"/>
+            </w:pPr>
+            <w:r>
+              <w:t>Last Name</w:t>
+            </w:r>
+          </w:p>
+        </w:tc>
+        <w:tc>
+          <w:tcPr>
+            <w:tcW w:w="2410" w:type="dxa"/>
+            <w:shd w:val="clear" w:color="auto" w:fill="auto"/>
+          </w:tcPr>
+          <w:p>
+            <w:pPr>
+              <w:pStyle w:val="NoSpacing"/>
+            </w:pPr>
+            <w:r>
+              <w:t>Stores last name of the student</w:t>
+            </w:r>
+          </w:p>
+        </w:tc>
+        <w:tc>
+          <w:tcPr>
+            <w:tcW w:w="1276" w:type="dxa"/>
+            <w:shd w:val="clear" w:color="auto" w:fill="auto"/>
+          </w:tcPr>
+          <w:p>
+            <w:pPr>
+              <w:pStyle w:val="NoSpacing"/>
+            </w:pPr>
+            <w:r>
+              <w:t>String</w:t>
+            </w:r>
+          </w:p>
+        </w:tc>
+        <w:tc>
+          <w:tcPr>
+            <w:tcW w:w="1134" w:type="dxa"/>
+            <w:shd w:val="clear" w:color="auto" w:fill="auto"/>
+          </w:tcPr>
+          <w:p>
+            <w:pPr>
+              <w:pStyle w:val="NoSpacing"/>
+            </w:pPr>
+            <w:r>
+              <w:t>50</w:t>
+            </w:r>
+          </w:p>
+        </w:tc>
+        <w:tc>
+          <w:tcPr>
+            <w:tcW w:w="1701" w:type="dxa"/>
+            <w:shd w:val="clear" w:color="auto" w:fill="auto"/>
+          </w:tcPr>
+          <w:p>
+            <w:pPr>
+              <w:pStyle w:val="NoSpacing"/>
+            </w:pPr>
+            <w:r>
+              <w:t>“Smith”</w:t>
+            </w:r>
+            <w:r>
+              <w:t>, “Brown”</w:t>
+            </w:r>
+          </w:p>
+        </w:tc>
+        <w:tc>
+          <w:tcPr>
+            <w:tcW w:w="2268" w:type="dxa"/>
+            <w:shd w:val="clear" w:color="auto" w:fill="auto"/>
+          </w:tcPr>
+          <w:p>
+            <w:pPr>
+              <w:pStyle w:val="NoSpacing"/>
+            </w:pPr>
+            <w:r>
+              <w:t>Not empty</w:t>
+            </w:r>
+          </w:p>
+        </w:tc>
+      </w:tr>
+      <w:tr>
+        <w:tc>
+          <w:tcPr>
+            <w:tcW w:w="1384" w:type="dxa"/>
+            <w:shd w:val="clear" w:color="auto" w:fill="auto"/>
+          </w:tcPr>
+          <w:p>
+            <w:pPr>
+              <w:pStyle w:val="NoSpacing"/>
+            </w:pPr>
+            <w:r>
+              <w:t>Logon Name</w:t>
+            </w:r>
+          </w:p>
+        </w:tc>
+        <w:tc>
+          <w:tcPr>
+            <w:tcW w:w="2410" w:type="dxa"/>
+            <w:shd w:val="clear" w:color="auto" w:fill="auto"/>
+          </w:tcPr>
+          <w:p>
+            <w:pPr>
+              <w:pStyle w:val="NoSpacing"/>
+            </w:pPr>
+            <w:r>
+              <w:t>Stores the username of the student</w:t>
+            </w:r>
+          </w:p>
+        </w:tc>
+        <w:tc>
+          <w:tcPr>
+            <w:tcW w:w="1276" w:type="dxa"/>
+            <w:shd w:val="clear" w:color="auto" w:fill="auto"/>
+          </w:tcPr>
+          <w:p>
+            <w:pPr>
+              <w:pStyle w:val="NoSpacing"/>
+            </w:pPr>
+            <w:r>
+              <w:t>String</w:t>
+            </w:r>
+          </w:p>
+        </w:tc>
+        <w:tc>
+          <w:tcPr>
+            <w:tcW w:w="1134" w:type="dxa"/>
+            <w:shd w:val="clear" w:color="auto" w:fill="auto"/>
+          </w:tcPr>
+          <w:p>
+            <w:pPr>
+              <w:pStyle w:val="NoSpacing"/>
+            </w:pPr>
+            <w:r>
+              <w:t>50</w:t>
+            </w:r>
+          </w:p>
+        </w:tc>
+        <w:tc>
+          <w:tcPr>
+            <w:tcW w:w="1701" w:type="dxa"/>
+            <w:shd w:val="clear" w:color="auto" w:fill="auto"/>
+          </w:tcPr>
+          <w:p>
+            <w:pPr>
+              <w:pStyle w:val="NoSpacing"/>
+            </w:pPr>
+            <w:r>
+              <w:t>“09135”, “caict10”</w:t>
+            </w:r>
+          </w:p>
+        </w:tc>
+        <w:tc>
+          <w:tcPr>
+            <w:tcW w:w="2268" w:type="dxa"/>
+            <w:shd w:val="clear" w:color="auto" w:fill="auto"/>
+          </w:tcPr>
+          <w:p>
+            <w:pPr>
+              <w:pStyle w:val="NoSpacing"/>
+            </w:pPr>
+            <w:r>
+              <w:t>Not empty</w:t>
+            </w:r>
+          </w:p>
+        </w:tc>
+      </w:tr>
+      <w:tr>
+        <w:tc>
+          <w:tcPr>
+            <w:tcW w:w="1384" w:type="dxa"/>
+            <w:shd w:val="clear" w:color="auto" w:fill="auto"/>
+          </w:tcPr>
+          <w:p>
+            <w:pPr>
+              <w:pStyle w:val="NoSpacing"/>
+            </w:pPr>
+            <w:r>
+              <w:t>Year</w:t>
+            </w:r>
+          </w:p>
+        </w:tc>
+        <w:tc>
+          <w:tcPr>
+            <w:tcW w:w="2410" w:type="dxa"/>
+            <w:shd w:val="clear" w:color="auto" w:fill="auto"/>
+          </w:tcPr>
+          <w:p>
+            <w:pPr>
+              <w:pStyle w:val="NoSpacing"/>
+            </w:pPr>
+            <w:r>
+              <w:t>Stores the year group of the student</w:t>
+            </w:r>
+          </w:p>
+        </w:tc>
+        <w:tc>
+          <w:tcPr>
+            <w:tcW w:w="1276" w:type="dxa"/>
+            <w:shd w:val="clear" w:color="auto" w:fill="auto"/>
+          </w:tcPr>
+          <w:p>
+            <w:pPr>
+              <w:pStyle w:val="NoSpacing"/>
+            </w:pPr>
+            <w:r>
+              <w:t>Integer</w:t>
+            </w:r>
+            <w:r>
+              <w:t xml:space="preserve"> (unsigned)</w:t>
+            </w:r>
+          </w:p>
+        </w:tc>
+        <w:tc>
+          <w:tcPr>
+            <w:tcW w:w="1134" w:type="dxa"/>
+            <w:shd w:val="clear" w:color="auto" w:fill="auto"/>
+          </w:tcPr>
+          <w:p>
+            <w:pPr>
+              <w:pStyle w:val="NoSpacing"/>
+            </w:pPr>
+            <w:r>
+              <w:t>4</w:t>
+            </w:r>
+          </w:p>
+        </w:tc>
+        <w:tc>
+          <w:tcPr>
+            <w:tcW w:w="1701" w:type="dxa"/>
+            <w:shd w:val="clear" w:color="auto" w:fill="auto"/>
+          </w:tcPr>
+          <w:p>
+            <w:pPr>
+              <w:pStyle w:val="NoSpacing"/>
+            </w:pPr>
+            <w:r>
+              <w:t>7, 8, 9, 10, 11, 12, 13</w:t>
+            </w:r>
+          </w:p>
+        </w:tc>
+        <w:tc>
+          <w:tcPr>
+            <w:tcW w:w="2268" w:type="dxa"/>
+            <w:shd w:val="clear" w:color="auto" w:fill="auto"/>
+          </w:tcPr>
+          <w:p>
+            <w:pPr>
+              <w:pStyle w:val="NoSpacing"/>
+            </w:pPr>
+            <w:r>
+              <w:t>Nonnegative, maybe</w:t>
+            </w:r>
+            <w:r>
+              <w:t xml:space="preserve"> 7</w:t>
+            </w:r>
+            <w:r>
+              <w:t xml:space="preserve"> </w:t>
+            </w:r>
+            <w:r>
+              <w:rPr>
+                <w:rFonts w:ascii="Calibri" w:hAnsi="Calibri"/>
+              </w:rPr>
+              <w:t>≤</w:t>
+            </w:r>
+            <w:r>
+              <w:rPr>
+                <w:rFonts w:ascii="Calibri" w:hAnsi="Calibri"/>
+              </w:rPr>
+              <w:t xml:space="preserve"> </w:t>
+            </w:r>
+            <w:r>
+              <w:t>Year</w:t>
+            </w:r>
+            <w:r>
+              <w:t xml:space="preserve"> </w:t>
+            </w:r>
+            <w:r>
+              <w:rPr>
+                <w:rFonts w:ascii="Calibri" w:hAnsi="Calibri"/>
+              </w:rPr>
+              <w:t>≤</w:t>
+            </w:r>
+            <w:r>
+              <w:rPr>
+                <w:rFonts w:ascii="Calibri" w:hAnsi="Calibri"/>
+              </w:rPr>
+              <w:t xml:space="preserve"> </w:t>
+            </w:r>
+            <w:r>
+              <w:t>13</w:t>
+            </w:r>
+            <w:r>
+              <w:t>?</w:t>
+            </w:r>
+          </w:p>
+        </w:tc>
+      </w:tr>
+      <w:tr>
+        <w:tc>
+          <w:tcPr>
+            <w:tcW w:w="1384" w:type="dxa"/>
+            <w:shd w:val="clear" w:color="auto" w:fill="auto"/>
+          </w:tcPr>
+          <w:p>
+            <w:pPr>
+              <w:pStyle w:val="NoSpacing"/>
+            </w:pPr>
+            <w:r>
+              <w:t>Form</w:t>
+            </w:r>
+          </w:p>
+        </w:tc>
+        <w:tc>
+          <w:tcPr>
+            <w:tcW w:w="2410" w:type="dxa"/>
+            <w:shd w:val="clear" w:color="auto" w:fill="auto"/>
+          </w:tcPr>
+          <w:p>
+            <w:pPr>
+              <w:pStyle w:val="NoSpacing"/>
+            </w:pPr>
+            <w:r>
+              <w:t>Stores the form group of the student</w:t>
+            </w:r>
+          </w:p>
+        </w:tc>
+        <w:tc>
+          <w:tcPr>
+            <w:tcW w:w="1276" w:type="dxa"/>
+            <w:shd w:val="clear" w:color="auto" w:fill="auto"/>
+          </w:tcPr>
+          <w:p>
+            <w:pPr>
+              <w:pStyle w:val="NoSpacing"/>
+            </w:pPr>
+            <w:r>
+              <w:t>String</w:t>
+            </w:r>
+          </w:p>
+        </w:tc>
+        <w:tc>
+          <w:tcPr>
+            <w:tcW w:w="1134" w:type="dxa"/>
+            <w:shd w:val="clear" w:color="auto" w:fill="auto"/>
+          </w:tcPr>
+          <w:p>
+            <w:pPr>
+              <w:pStyle w:val="NoSpacing"/>
+            </w:pPr>
+            <w:r>
+              <w:t>20</w:t>
+            </w:r>
+          </w:p>
+        </w:tc>
+        <w:tc>
+          <w:tcPr>
+            <w:tcW w:w="1701" w:type="dxa"/>
+            <w:shd w:val="clear" w:color="auto" w:fill="auto"/>
+          </w:tcPr>
+          <w:p>
+            <w:pPr>
+              <w:pStyle w:val="NoSpacing"/>
+            </w:pPr>
+            <w:r>
+              <w:t>“WT”, “BR”</w:t>
+            </w:r>
+            <w:r>
+              <w:t>, “CEB”</w:t>
+            </w:r>
+          </w:p>
+        </w:tc>
+        <w:tc>
+          <w:tcPr>
+            <w:tcW w:w="2268" w:type="dxa"/>
+            <w:shd w:val="clear" w:color="auto" w:fill="auto"/>
+          </w:tcPr>
+          <w:p>
+            <w:pPr>
+              <w:pStyle w:val="NoSpacing"/>
+            </w:pPr>
+            <w:r>
+              <w:t>Not empty</w:t>
+            </w:r>
+          </w:p>
+        </w:tc>
+      </w:tr>
+    </w:tbl>
+    <w:p>
+      <w:pPr>
+        <w:pStyle w:val="NoSpacing"/>
+        <w:rPr>
+          <w:sz w:val="28"/>
+          <w:u w:val="single"/>
+        </w:rPr>
+      </w:pPr>
+    </w:p>
+    <w:p>
+      <w:pPr>
+        <w:pStyle w:val="NoSpacing"/>
+        <w:rPr>
+          <w:sz w:val="28"/>
+          <w:u w:val="single"/>
+        </w:rPr>
+      </w:pPr>
+      <w:r>
+        <w:rPr>
+          <w:sz w:val="28"/>
+          <w:u w:val="single"/>
+        </w:rPr>
+        <w:t>Teacher</w:t>
+      </w:r>
+    </w:p>
+    <w:tbl>
+      <w:tblPr>
+        <w:tblStyle w:val="TableGrid"/>
+        <w:tblW w:w="0" w:type="auto"/>
+        <w:tblLook w:val="04A0" w:firstRow="1" w:lastRow="0" w:firstColumn="1" w:lastColumn="0" w:noHBand="0" w:noVBand="1"/>
+      </w:tblPr>
+      <w:tblGrid>
+        <w:gridCol w:w="1384"/>
+        <w:gridCol w:w="2410"/>
+        <w:gridCol w:w="1276"/>
+        <w:gridCol w:w="1289"/>
+        <w:gridCol w:w="1720"/>
+        <w:gridCol w:w="2268"/>
+      </w:tblGrid>
+      <w:tr>
+        <w:tc>
+          <w:tcPr>
+            <w:tcW w:w="1384" w:type="dxa"/>
+            <w:shd w:val="clear" w:color="auto" w:fill="548DD4" w:themeFill="text2" w:themeFillTint="99"/>
+          </w:tcPr>
+          <w:p>
+            <w:pPr>
+              <w:pStyle w:val="NoSpacing"/>
+            </w:pPr>
+            <w:r>
+              <w:t>Field Name</w:t>
+            </w:r>
+          </w:p>
+        </w:tc>
+        <w:tc>
+          <w:tcPr>
+            <w:tcW w:w="2410" w:type="dxa"/>
+            <w:shd w:val="clear" w:color="auto" w:fill="548DD4" w:themeFill="text2" w:themeFillTint="99"/>
+          </w:tcPr>
+          <w:p>
+            <w:pPr>
+              <w:pStyle w:val="NoSpacing"/>
+            </w:pPr>
+            <w:r>
+              <w:t>Field Purpose</w:t>
+            </w:r>
+          </w:p>
+        </w:tc>
+        <w:tc>
+          <w:tcPr>
+            <w:tcW w:w="1276" w:type="dxa"/>
+            <w:shd w:val="clear" w:color="auto" w:fill="548DD4" w:themeFill="text2" w:themeFillTint="99"/>
+          </w:tcPr>
+          <w:p>
+            <w:pPr>
+              <w:pStyle w:val="NoSpacing"/>
+            </w:pPr>
+            <w:r>
+              <w:t>Field Type</w:t>
+            </w:r>
+          </w:p>
+        </w:tc>
+        <w:tc>
+          <w:tcPr>
+            <w:tcW w:w="1289" w:type="dxa"/>
+            <w:shd w:val="clear" w:color="auto" w:fill="548DD4" w:themeFill="text2" w:themeFillTint="99"/>
+          </w:tcPr>
+          <w:p>
+            <w:pPr>
+              <w:pStyle w:val="NoSpacing"/>
+            </w:pPr>
+            <w:r>
+              <w:t>≈</w:t>
+            </w:r>
+            <w:r>
+              <w:t>Field Size</w:t>
+            </w:r>
+            <w:r>
+              <w:br/>
+            </w:r>
+            <w:r>
+              <w:rPr>
+                <w:sz w:val="20"/>
+              </w:rPr>
+              <w:t>(bytes/chars)</w:t>
+            </w:r>
+          </w:p>
+        </w:tc>
+        <w:tc>
+          <w:tcPr>
+            <w:tcW w:w="1720" w:type="dxa"/>
+            <w:shd w:val="clear" w:color="auto" w:fill="548DD4" w:themeFill="text2" w:themeFillTint="99"/>
+          </w:tcPr>
+          <w:p>
+            <w:pPr>
+              <w:pStyle w:val="NoSpacing"/>
+            </w:pPr>
+            <w:r>
+              <w:t>Example Data</w:t>
+            </w:r>
+          </w:p>
+        </w:tc>
+        <w:tc>
+          <w:tcPr>
+            <w:tcW w:w="2268" w:type="dxa"/>
+            <w:shd w:val="clear" w:color="auto" w:fill="548DD4" w:themeFill="text2" w:themeFillTint="99"/>
+          </w:tcPr>
+          <w:p>
+            <w:pPr>
+              <w:pStyle w:val="NoSpacing"/>
+            </w:pPr>
+            <w:r>
+              <w:t>Validation</w:t>
+            </w:r>
+          </w:p>
+        </w:tc>
+      </w:tr>
+      <w:tr>
+        <w:tc>
+          <w:tcPr>
+            <w:tcW w:w="1384" w:type="dxa"/>
+            <w:shd w:val="clear" w:color="auto" w:fill="auto"/>
+          </w:tcPr>
+          <w:p>
+            <w:pPr>
+              <w:pStyle w:val="NoSpacing"/>
+            </w:pPr>
+            <w:r>
+              <w:t>First Name</w:t>
+            </w:r>
+          </w:p>
+        </w:tc>
+        <w:tc>
+          <w:tcPr>
+            <w:tcW w:w="2410" w:type="dxa"/>
+            <w:shd w:val="clear" w:color="auto" w:fill="auto"/>
+          </w:tcPr>
+          <w:p>
+            <w:pPr>
+              <w:pStyle w:val="NoSpacing"/>
+            </w:pPr>
+            <w:r>
+              <w:t>Stores first name of the teacher</w:t>
+            </w:r>
+          </w:p>
+        </w:tc>
+        <w:tc>
+          <w:tcPr>
+            <w:tcW w:w="1276" w:type="dxa"/>
+            <w:shd w:val="clear" w:color="auto" w:fill="auto"/>
+          </w:tcPr>
+          <w:p>
+            <w:pPr>
+              <w:pStyle w:val="NoSpacing"/>
+            </w:pPr>
+            <w:r>
+              <w:t>String</w:t>
+            </w:r>
+          </w:p>
+        </w:tc>
+        <w:tc>
+          <w:tcPr>
+            <w:tcW w:w="1289" w:type="dxa"/>
+            <w:shd w:val="clear" w:color="auto" w:fill="auto"/>
+          </w:tcPr>
+          <w:p>
+            <w:pPr>
+              <w:pStyle w:val="NoSpacing"/>
+            </w:pPr>
+            <w:r>
+              <w:t>100</w:t>
+            </w:r>
+          </w:p>
+        </w:tc>
+        <w:tc>
+          <w:tcPr>
+            <w:tcW w:w="1720" w:type="dxa"/>
+            <w:shd w:val="clear" w:color="auto" w:fill="auto"/>
+          </w:tcPr>
+          <w:p>
+            <w:pPr>
+              <w:pStyle w:val="NoSpacing"/>
+            </w:pPr>
+            <w:r>
+              <w:t>“Peter”, “Bill”</w:t>
+            </w:r>
+          </w:p>
+        </w:tc>
+        <w:tc>
+          <w:tcPr>
+            <w:tcW w:w="2268" w:type="dxa"/>
+            <w:shd w:val="clear" w:color="auto" w:fill="auto"/>
+          </w:tcPr>
+          <w:p>
+            <w:pPr>
+              <w:pStyle w:val="NoSpacing"/>
+            </w:pPr>
+            <w:r>
+              <w:t>Not empty</w:t>
+            </w:r>
+          </w:p>
+        </w:tc>
+      </w:tr>
+      <w:tr>
+        <w:tc>
+          <w:tcPr>
+            <w:tcW w:w="1384" w:type="dxa"/>
+            <w:shd w:val="clear" w:color="auto" w:fill="auto"/>
+          </w:tcPr>
+          <w:p>
+            <w:pPr>
+              <w:pStyle w:val="NoSpacing"/>
+            </w:pPr>
+            <w:r>
+              <w:t>Last Name</w:t>
+            </w:r>
+          </w:p>
+        </w:tc>
+        <w:tc>
+          <w:tcPr>
+            <w:tcW w:w="2410" w:type="dxa"/>
+            <w:shd w:val="clear" w:color="auto" w:fill="auto"/>
+          </w:tcPr>
+          <w:p>
+            <w:pPr>
+              <w:pStyle w:val="NoSpacing"/>
+            </w:pPr>
+            <w:r>
+              <w:t xml:space="preserve">Stores last name of the </w:t>
+            </w:r>
+            <w:r>
+              <w:t>teacher</w:t>
+            </w:r>
+          </w:p>
+        </w:tc>
+        <w:tc>
+          <w:tcPr>
+            <w:tcW w:w="1276" w:type="dxa"/>
+            <w:shd w:val="clear" w:color="auto" w:fill="auto"/>
+          </w:tcPr>
+          <w:p>
+            <w:pPr>
+              <w:pStyle w:val="NoSpacing"/>
+            </w:pPr>
+            <w:r>
+              <w:t>String</w:t>
+            </w:r>
+          </w:p>
+        </w:tc>
+        <w:tc>
+          <w:tcPr>
+            <w:tcW w:w="1289" w:type="dxa"/>
+            <w:shd w:val="clear" w:color="auto" w:fill="auto"/>
+          </w:tcPr>
+          <w:p>
+            <w:pPr>
+              <w:pStyle w:val="NoSpacing"/>
+            </w:pPr>
+            <w:r>
+              <w:t>100</w:t>
+            </w:r>
+          </w:p>
+        </w:tc>
+        <w:tc>
+          <w:tcPr>
+            <w:tcW w:w="1720" w:type="dxa"/>
+            <w:shd w:val="clear" w:color="auto" w:fill="auto"/>
+          </w:tcPr>
+          <w:p>
+            <w:pPr>
+              <w:pStyle w:val="NoSpacing"/>
+            </w:pPr>
+            <w:r>
+              <w:t>“Smith”, “Brown”</w:t>
+            </w:r>
+          </w:p>
+        </w:tc>
+        <w:tc>
+          <w:tcPr>
+            <w:tcW w:w="2268" w:type="dxa"/>
+            <w:shd w:val="clear" w:color="auto" w:fill="auto"/>
+          </w:tcPr>
+          <w:p>
+            <w:pPr>
+              <w:pStyle w:val="NoSpacing"/>
+            </w:pPr>
+            <w:r>
+              <w:t>Not empty</w:t>
+            </w:r>
+          </w:p>
+        </w:tc>
+      </w:tr>
+      <w:tr>
+        <w:tc>
+          <w:tcPr>
+            <w:tcW w:w="1384" w:type="dxa"/>
+          </w:tcPr>
+          <w:p>
+            <w:pPr>
+              <w:pStyle w:val="NoSpacing"/>
+            </w:pPr>
+            <w:r>
+              <w:t>Title</w:t>
+            </w:r>
+          </w:p>
+        </w:tc>
+        <w:tc>
+          <w:tcPr>
+            <w:tcW w:w="2410" w:type="dxa"/>
+          </w:tcPr>
+          <w:p>
+            <w:pPr>
+              <w:pStyle w:val="NoSpacing"/>
+            </w:pPr>
+            <w:r>
+              <w:t>Stores the title of the teacher</w:t>
+            </w:r>
+          </w:p>
+        </w:tc>
+        <w:tc>
+          <w:tcPr>
+            <w:tcW w:w="1276" w:type="dxa"/>
+          </w:tcPr>
+          <w:p>
+            <w:pPr>
+              <w:pStyle w:val="NoSpacing"/>
+            </w:pPr>
+            <w:r>
+              <w:t>String</w:t>
+            </w:r>
+          </w:p>
+        </w:tc>
+        <w:tc>
+          <w:tcPr>
+            <w:tcW w:w="1289" w:type="dxa"/>
+          </w:tcPr>
+          <w:p>
+            <w:pPr>
+              <w:pStyle w:val="NoSpacing"/>
+            </w:pPr>
+            <w:r>
+              <w:t>25</w:t>
+            </w:r>
+          </w:p>
+        </w:tc>
+        <w:tc>
+          <w:tcPr>
+            <w:tcW w:w="1720" w:type="dxa"/>
+          </w:tcPr>
+          <w:p>
+            <w:pPr>
+              <w:pStyle w:val="NoSpacing"/>
+            </w:pPr>
+            <w:r>
+              <w:t>“Mr”, “Ms”, “Mrs”</w:t>
+            </w:r>
+          </w:p>
+        </w:tc>
+        <w:tc>
+          <w:tcPr>
+            <w:tcW w:w="2268" w:type="dxa"/>
+          </w:tcPr>
+          <w:p>
+            <w:pPr>
+              <w:pStyle w:val="NoSpacing"/>
+            </w:pPr>
+            <w:r>
+              <w:t>Not empty</w:t>
+            </w:r>
+          </w:p>
+        </w:tc>
+      </w:tr>
+      <w:tr>
+        <w:tc>
+          <w:tcPr>
+            <w:tcW w:w="1384" w:type="dxa"/>
+          </w:tcPr>
+          <w:p>
+            <w:pPr>
+              <w:pStyle w:val="NoSpacing"/>
+            </w:pPr>
+            <w:r>
+              <w:t>Logon Name</w:t>
+            </w:r>
+          </w:p>
+        </w:tc>
+        <w:tc>
+          <w:tcPr>
+            <w:tcW w:w="2410" w:type="dxa"/>
+          </w:tcPr>
+          <w:p>
+            <w:pPr>
+              <w:pStyle w:val="NoSpacing"/>
+            </w:pPr>
+            <w:r>
+              <w:t xml:space="preserve">Stores the username of the </w:t>
+            </w:r>
+            <w:r>
+              <w:t>teacher</w:t>
+            </w:r>
+          </w:p>
+        </w:tc>
+        <w:tc>
+          <w:tcPr>
+            <w:tcW w:w="1276" w:type="dxa"/>
+          </w:tcPr>
+          <w:p>
+            <w:pPr>
+              <w:pStyle w:val="NoSpacing"/>
+            </w:pPr>
+            <w:r>
+              <w:t>String</w:t>
+            </w:r>
+          </w:p>
+        </w:tc>
+        <w:tc>
+          <w:tcPr>
+            <w:tcW w:w="1289" w:type="dxa"/>
+          </w:tcPr>
+          <w:p>
+            <w:pPr>
+              <w:pStyle w:val="NoSpacing"/>
+            </w:pPr>
+            <w:r>
+              <w:t>50</w:t>
+            </w:r>
+          </w:p>
+        </w:tc>
+        <w:tc>
+          <w:tcPr>
+            <w:tcW w:w="1720" w:type="dxa"/>
+          </w:tcPr>
+          <w:p>
+            <w:pPr>
+              <w:pStyle w:val="NoSpacing"/>
+            </w:pPr>
+            <w:r>
+              <w:t>“</w:t>
+            </w:r>
+            <w:proofErr w:type="spellStart"/>
+            <w:r>
+              <w:t>ceb</w:t>
+            </w:r>
+            <w:proofErr w:type="spellEnd"/>
+            <w:r>
+              <w:t>”, “</w:t>
+            </w:r>
+            <w:proofErr w:type="spellStart"/>
+            <w:r>
+              <w:t>mb</w:t>
+            </w:r>
+            <w:proofErr w:type="spellEnd"/>
+            <w:r>
+              <w:t>”</w:t>
+            </w:r>
+          </w:p>
+        </w:tc>
+        <w:tc>
+          <w:tcPr>
+            <w:tcW w:w="2268" w:type="dxa"/>
+          </w:tcPr>
+          <w:p>
+            <w:pPr>
+              <w:pStyle w:val="NoSpacing"/>
+            </w:pPr>
+            <w:r>
+              <w:t>Not empty</w:t>
+            </w:r>
+          </w:p>
+        </w:tc>
+      </w:tr>
+      <w:tr>
+        <w:tc>
+          <w:tcPr>
+            <w:tcW w:w="1384" w:type="dxa"/>
+          </w:tcPr>
+          <w:p>
+            <w:pPr>
+              <w:pStyle w:val="NoSpacing"/>
+            </w:pPr>
+            <w:r>
+              <w:t>Email</w:t>
+            </w:r>
+          </w:p>
+        </w:tc>
+        <w:tc>
+          <w:tcPr>
+            <w:tcW w:w="2410" w:type="dxa"/>
+          </w:tcPr>
+          <w:p>
+            <w:pPr>
+              <w:pStyle w:val="NoSpacing"/>
+            </w:pPr>
+            <w:r>
+              <w:t>Stores the email address of the teacher</w:t>
+            </w:r>
+          </w:p>
+        </w:tc>
+        <w:tc>
+          <w:tcPr>
+            <w:tcW w:w="1276" w:type="dxa"/>
+          </w:tcPr>
+          <w:p>
+            <w:pPr>
+              <w:pStyle w:val="NoSpacing"/>
+            </w:pPr>
+            <w:r>
+              <w:t>String</w:t>
+            </w:r>
+          </w:p>
+        </w:tc>
+        <w:tc>
+          <w:tcPr>
+            <w:tcW w:w="1289" w:type="dxa"/>
+          </w:tcPr>
+          <w:p>
+            <w:pPr>
+              <w:pStyle w:val="NoSpacing"/>
+            </w:pPr>
+            <w:r>
+              <w:t>100</w:t>
+            </w:r>
+          </w:p>
+        </w:tc>
+        <w:tc>
+          <w:tcPr>
+            <w:tcW w:w="1720" w:type="dxa"/>
+          </w:tcPr>
+          <w:p>
+            <w:pPr>
+              <w:pStyle w:val="NoSpacing"/>
+            </w:pPr>
+            <w:r>
+              <w:t>“admin.4040</w:t>
+            </w:r>
+            <w:r>
+              <w:br/>
+              <w:t>@</w:t>
+            </w:r>
+            <w:proofErr w:type="spellStart"/>
+            <w:r>
+              <w:t>burford.oxon</w:t>
+            </w:r>
+            <w:proofErr w:type="spellEnd"/>
+            <w:r>
+              <w:br/>
+              <w:t>.sch.uk”</w:t>
+            </w:r>
+          </w:p>
+        </w:tc>
+        <w:tc>
+          <w:tcPr>
+            <w:tcW w:w="2268" w:type="dxa"/>
+          </w:tcPr>
+          <w:p>
+            <w:pPr>
+              <w:pStyle w:val="NoSpacing"/>
+            </w:pPr>
+            <w:r>
+              <w:t>Not empty, valid email format</w:t>
+            </w:r>
+          </w:p>
+        </w:tc>
+      </w:tr>
+    </w:tbl>
+    <w:p>
+      <w:pPr>
+        <w:pStyle w:val="NoSpacing"/>
+      </w:pPr>
+    </w:p>
+    <w:p>
+      <w:pPr>
+        <w:pStyle w:val="NoSpacing"/>
+        <w:rPr>
+          <w:sz w:val="28"/>
+          <w:u w:val="single"/>
+        </w:rPr>
+      </w:pPr>
+      <w:r>
+        <w:rPr>
+          <w:sz w:val="28"/>
+          <w:u w:val="single"/>
+        </w:rPr>
+        <w:t>Room</w:t>
+      </w:r>
+    </w:p>
+    <w:tbl>
+      <w:tblPr>
+        <w:tblStyle w:val="TableGrid"/>
+        <w:tblW w:w="0" w:type="auto"/>
+        <w:tblLook w:val="04A0" w:firstRow="1" w:lastRow="0" w:firstColumn="1" w:lastColumn="0" w:noHBand="0" w:noVBand="1"/>
+      </w:tblPr>
+      <w:tblGrid>
+        <w:gridCol w:w="1384"/>
+        <w:gridCol w:w="2410"/>
+        <w:gridCol w:w="1276"/>
+        <w:gridCol w:w="1289"/>
+        <w:gridCol w:w="1720"/>
+        <w:gridCol w:w="2268"/>
+      </w:tblGrid>
+      <w:tr>
+        <w:tc>
+          <w:tcPr>
+            <w:tcW w:w="1384" w:type="dxa"/>
+            <w:shd w:val="clear" w:color="auto" w:fill="548DD4" w:themeFill="text2" w:themeFillTint="99"/>
+          </w:tcPr>
+          <w:p>
+            <w:pPr>
+              <w:pStyle w:val="NoSpacing"/>
+            </w:pPr>
+            <w:r>
+              <w:t>Field Name</w:t>
+            </w:r>
+          </w:p>
+        </w:tc>
+        <w:tc>
+          <w:tcPr>
+            <w:tcW w:w="2410" w:type="dxa"/>
+            <w:shd w:val="clear" w:color="auto" w:fill="548DD4" w:themeFill="text2" w:themeFillTint="99"/>
+          </w:tcPr>
+          <w:p>
+            <w:pPr>
+              <w:pStyle w:val="NoSpacing"/>
+            </w:pPr>
+            <w:r>
+              <w:t>Field Purpose</w:t>
+            </w:r>
+          </w:p>
+        </w:tc>
+        <w:tc>
+          <w:tcPr>
+            <w:tcW w:w="1276" w:type="dxa"/>
+            <w:shd w:val="clear" w:color="auto" w:fill="548DD4" w:themeFill="text2" w:themeFillTint="99"/>
+          </w:tcPr>
+          <w:p>
+            <w:pPr>
+              <w:pStyle w:val="NoSpacing"/>
+            </w:pPr>
+            <w:r>
+              <w:t>Field Type</w:t>
+            </w:r>
+          </w:p>
+        </w:tc>
+        <w:tc>
+          <w:tcPr>
+            <w:tcW w:w="1289" w:type="dxa"/>
+            <w:shd w:val="clear" w:color="auto" w:fill="548DD4" w:themeFill="text2" w:themeFillTint="99"/>
+          </w:tcPr>
+          <w:p>
+            <w:pPr>
+              <w:pStyle w:val="NoSpacing"/>
+            </w:pPr>
+            <w:r>
+              <w:t>≈</w:t>
+            </w:r>
+            <w:r>
+              <w:t>Field Size</w:t>
+            </w:r>
+            <w:r>
+              <w:br/>
+            </w:r>
+            <w:r>
+              <w:rPr>
+                <w:sz w:val="20"/>
+              </w:rPr>
+              <w:t>(bytes/chars)</w:t>
+            </w:r>
+          </w:p>
+        </w:tc>
+        <w:tc>
+          <w:tcPr>
+            <w:tcW w:w="1720" w:type="dxa"/>
+            <w:shd w:val="clear" w:color="auto" w:fill="548DD4" w:themeFill="text2" w:themeFillTint="99"/>
+          </w:tcPr>
+          <w:p>
+            <w:pPr>
+              <w:pStyle w:val="NoSpacing"/>
+            </w:pPr>
+            <w:r>
+              <w:t>Example Data</w:t>
+            </w:r>
+          </w:p>
+        </w:tc>
+        <w:tc>
+          <w:tcPr>
+            <w:tcW w:w="2268" w:type="dxa"/>
+            <w:shd w:val="clear" w:color="auto" w:fill="548DD4" w:themeFill="text2" w:themeFillTint="99"/>
+          </w:tcPr>
+          <w:p>
+            <w:pPr>
+              <w:pStyle w:val="NoSpacing"/>
+            </w:pPr>
+            <w:r>
+              <w:t>Validation</w:t>
+            </w:r>
+          </w:p>
+        </w:tc>
+      </w:tr>
+      <w:tr>
+        <w:tc>
+          <w:tcPr>
+            <w:tcW w:w="1384" w:type="dxa"/>
+            <w:shd w:val="clear" w:color="auto" w:fill="auto"/>
+          </w:tcPr>
+          <w:p>
+            <w:pPr>
+              <w:pStyle w:val="NoSpacing"/>
+            </w:pPr>
+            <w:r>
+              <w:t>Room</w:t>
+            </w:r>
+            <w:r>
+              <w:t xml:space="preserve"> Name</w:t>
+            </w:r>
+          </w:p>
+        </w:tc>
+        <w:tc>
+          <w:tcPr>
+            <w:tcW w:w="2410" w:type="dxa"/>
+            <w:shd w:val="clear" w:color="auto" w:fill="auto"/>
+          </w:tcPr>
+          <w:p>
+            <w:pPr>
+              <w:pStyle w:val="NoSpacing"/>
+            </w:pPr>
+            <w:r>
+              <w:t xml:space="preserve">Stores the name of the </w:t>
+            </w:r>
+            <w:r>
+              <w:t>room</w:t>
+            </w:r>
+          </w:p>
+        </w:tc>
+        <w:tc>
+          <w:tcPr>
+            <w:tcW w:w="1276" w:type="dxa"/>
+            <w:shd w:val="clear" w:color="auto" w:fill="auto"/>
+          </w:tcPr>
+          <w:p>
+            <w:pPr>
+              <w:pStyle w:val="NoSpacing"/>
+            </w:pPr>
+            <w:r>
+              <w:t>String</w:t>
+            </w:r>
+          </w:p>
+        </w:tc>
+        <w:tc>
+          <w:tcPr>
+            <w:tcW w:w="1289" w:type="dxa"/>
+            <w:shd w:val="clear" w:color="auto" w:fill="auto"/>
+          </w:tcPr>
+          <w:p>
+            <w:pPr>
+              <w:pStyle w:val="NoSpacing"/>
+            </w:pPr>
+            <w:r>
+              <w:t>50</w:t>
+            </w:r>
+          </w:p>
+        </w:tc>
+        <w:tc>
+          <w:tcPr>
+            <w:tcW w:w="1720" w:type="dxa"/>
+            <w:shd w:val="clear" w:color="auto" w:fill="auto"/>
+          </w:tcPr>
+          <w:p>
+            <w:pPr>
+              <w:pStyle w:val="NoSpacing"/>
+            </w:pPr>
+            <w:r>
+              <w:t>“</w:t>
+            </w:r>
+            <w:r>
+              <w:t>D</w:t>
+            </w:r>
+            <w:r>
+              <w:t>6</w:t>
+            </w:r>
+            <w:r>
+              <w:t>”</w:t>
+            </w:r>
+            <w:r>
+              <w:t>,</w:t>
+            </w:r>
+            <w:r>
+              <w:t xml:space="preserve"> “</w:t>
+            </w:r>
+            <w:r>
+              <w:t>Library</w:t>
+            </w:r>
+            <w:r>
+              <w:t>”</w:t>
+            </w:r>
+          </w:p>
+        </w:tc>
+        <w:tc>
+          <w:tcPr>
+            <w:tcW w:w="2268" w:type="dxa"/>
+            <w:shd w:val="clear" w:color="auto" w:fill="auto"/>
+          </w:tcPr>
+          <w:p>
+            <w:pPr>
+              <w:pStyle w:val="NoSpacing"/>
+            </w:pPr>
+            <w:r>
+              <w:t>Not empty</w:t>
+            </w:r>
+          </w:p>
+        </w:tc>
+      </w:tr>
+      <w:tr>
+        <w:tc>
+          <w:tcPr>
+            <w:tcW w:w="1384" w:type="dxa"/>
+            <w:shd w:val="clear" w:color="auto" w:fill="auto"/>
+          </w:tcPr>
+          <w:p>
+            <w:pPr>
+              <w:pStyle w:val="NoSpacing"/>
+            </w:pPr>
+            <w:r>
+              <w:t>Standard Seats</w:t>
+            </w:r>
+          </w:p>
+        </w:tc>
+        <w:tc>
+          <w:tcPr>
+            <w:tcW w:w="2410" w:type="dxa"/>
+            <w:shd w:val="clear" w:color="auto" w:fill="auto"/>
+          </w:tcPr>
+          <w:p>
+            <w:pPr>
+              <w:pStyle w:val="NoSpacing"/>
+            </w:pPr>
+            <w:r>
+              <w:t>Stores the number of normal “desk-spaces”</w:t>
+            </w:r>
+          </w:p>
+        </w:tc>
+        <w:tc>
+          <w:tcPr>
+            <w:tcW w:w="1276" w:type="dxa"/>
+            <w:shd w:val="clear" w:color="auto" w:fill="auto"/>
+          </w:tcPr>
+          <w:p>
+            <w:pPr>
+              <w:pStyle w:val="NoSpacing"/>
+            </w:pPr>
+            <w:r>
+              <w:t>Integer</w:t>
+            </w:r>
+          </w:p>
+        </w:tc>
+        <w:tc>
+          <w:tcPr>
+            <w:tcW w:w="1289" w:type="dxa"/>
+            <w:shd w:val="clear" w:color="auto" w:fill="auto"/>
+          </w:tcPr>
+          <w:p>
+            <w:pPr>
+              <w:pStyle w:val="NoSpacing"/>
+            </w:pPr>
+            <w:r>
+              <w:t>4</w:t>
+            </w:r>
+          </w:p>
+        </w:tc>
+        <w:tc>
+          <w:tcPr>
+            <w:tcW w:w="1720" w:type="dxa"/>
+            <w:shd w:val="clear" w:color="auto" w:fill="auto"/>
+          </w:tcPr>
+          <w:p>
+            <w:pPr>
+              <w:pStyle w:val="NoSpacing"/>
+            </w:pPr>
+            <w:r>
+              <w:t>50, 20</w:t>
+            </w:r>
+          </w:p>
+        </w:tc>
+        <w:tc>
+          <w:tcPr>
+            <w:tcW w:w="2268" w:type="dxa"/>
+            <w:shd w:val="clear" w:color="auto" w:fill="auto"/>
+          </w:tcPr>
+          <w:p>
+            <w:pPr>
+              <w:pStyle w:val="NoSpacing"/>
+            </w:pPr>
+            <w:r>
+              <w:t>Nonnegative</w:t>
+            </w:r>
+          </w:p>
+        </w:tc>
+      </w:tr>
+      <w:tr>
+        <w:tc>
+          <w:tcPr>
+            <w:tcW w:w="1384" w:type="dxa"/>
+            <w:shd w:val="clear" w:color="auto" w:fill="auto"/>
+          </w:tcPr>
+          <w:p>
+            <w:pPr>
+              <w:pStyle w:val="NoSpacing"/>
+            </w:pPr>
+            <w:r>
+              <w:t xml:space="preserve">Special </w:t>
+            </w:r>
+            <w:r>
+              <w:lastRenderedPageBreak/>
+              <w:t>Seats</w:t>
+            </w:r>
+          </w:p>
+        </w:tc>
+        <w:tc>
+          <w:tcPr>
+            <w:tcW w:w="2410" w:type="dxa"/>
+            <w:shd w:val="clear" w:color="auto" w:fill="auto"/>
+          </w:tcPr>
+          <w:p>
+            <w:pPr>
+              <w:pStyle w:val="NoSpacing"/>
+            </w:pPr>
+            <w:r>
+              <w:lastRenderedPageBreak/>
+              <w:t xml:space="preserve">Stores the number of </w:t>
+            </w:r>
+            <w:r>
+              <w:lastRenderedPageBreak/>
+              <w:t>non-desk spaces</w:t>
+            </w:r>
+          </w:p>
+        </w:tc>
+        <w:tc>
+          <w:tcPr>
+            <w:tcW w:w="1276" w:type="dxa"/>
+            <w:shd w:val="clear" w:color="auto" w:fill="auto"/>
+          </w:tcPr>
+          <w:p>
+            <w:pPr>
+              <w:pStyle w:val="NoSpacing"/>
+            </w:pPr>
+            <w:r>
+              <w:lastRenderedPageBreak/>
+              <w:t>Integer</w:t>
+            </w:r>
+          </w:p>
+        </w:tc>
+        <w:tc>
+          <w:tcPr>
+            <w:tcW w:w="1289" w:type="dxa"/>
+            <w:shd w:val="clear" w:color="auto" w:fill="auto"/>
+          </w:tcPr>
+          <w:p>
+            <w:pPr>
+              <w:pStyle w:val="NoSpacing"/>
+            </w:pPr>
+            <w:r>
+              <w:t>4</w:t>
+            </w:r>
+          </w:p>
+        </w:tc>
+        <w:tc>
+          <w:tcPr>
+            <w:tcW w:w="1720" w:type="dxa"/>
+            <w:shd w:val="clear" w:color="auto" w:fill="auto"/>
+          </w:tcPr>
+          <w:p>
+            <w:pPr>
+              <w:pStyle w:val="NoSpacing"/>
+            </w:pPr>
+            <w:r>
+              <w:t>50, 20</w:t>
+            </w:r>
+          </w:p>
+        </w:tc>
+        <w:tc>
+          <w:tcPr>
+            <w:tcW w:w="2268" w:type="dxa"/>
+            <w:shd w:val="clear" w:color="auto" w:fill="auto"/>
+          </w:tcPr>
+          <w:p>
+            <w:pPr>
+              <w:pStyle w:val="NoSpacing"/>
+            </w:pPr>
+            <w:r>
+              <w:t>Nonnegative</w:t>
+            </w:r>
+          </w:p>
+        </w:tc>
+      </w:tr>
+      <w:tr>
+        <w:tc>
+          <w:tcPr>
+            <w:tcW w:w="1384" w:type="dxa"/>
+            <w:shd w:val="clear" w:color="auto" w:fill="auto"/>
+          </w:tcPr>
+          <w:p>
+            <w:pPr>
+              <w:pStyle w:val="NoSpacing"/>
+            </w:pPr>
+            <w:r>
+              <w:lastRenderedPageBreak/>
+              <w:t>Special Seats Type</w:t>
+            </w:r>
+          </w:p>
+        </w:tc>
+        <w:tc>
+          <w:tcPr>
+            <w:tcW w:w="2410" w:type="dxa"/>
+            <w:shd w:val="clear" w:color="auto" w:fill="auto"/>
+          </w:tcPr>
+          <w:p>
+            <w:pPr>
+              <w:pStyle w:val="NoSpacing"/>
+            </w:pPr>
+            <w:r>
+              <w:t>A description of the non-desk spaces</w:t>
+            </w:r>
+          </w:p>
+        </w:tc>
+        <w:tc>
+          <w:tcPr>
+            <w:tcW w:w="1276" w:type="dxa"/>
+            <w:shd w:val="clear" w:color="auto" w:fill="auto"/>
+          </w:tcPr>
+          <w:p>
+            <w:pPr>
+              <w:pStyle w:val="NoSpacing"/>
+            </w:pPr>
+            <w:r>
+              <w:t>String</w:t>
+            </w:r>
+          </w:p>
+        </w:tc>
+        <w:tc>
+          <w:tcPr>
+            <w:tcW w:w="1289" w:type="dxa"/>
+            <w:shd w:val="clear" w:color="auto" w:fill="auto"/>
+          </w:tcPr>
+          <w:p>
+            <w:pPr>
+              <w:pStyle w:val="NoSpacing"/>
+            </w:pPr>
+            <w:r>
+              <w:t>50</w:t>
+            </w:r>
+          </w:p>
+        </w:tc>
+        <w:tc>
+          <w:tcPr>
+            <w:tcW w:w="1720" w:type="dxa"/>
+            <w:shd w:val="clear" w:color="auto" w:fill="auto"/>
+          </w:tcPr>
+          <w:p>
+            <w:pPr>
+              <w:pStyle w:val="NoSpacing"/>
+            </w:pPr>
+            <w:r>
+              <w:t>“Computer”, “Workbench”</w:t>
+            </w:r>
+          </w:p>
+        </w:tc>
+        <w:tc>
+          <w:tcPr>
+            <w:tcW w:w="2268" w:type="dxa"/>
+            <w:shd w:val="clear" w:color="auto" w:fill="auto"/>
+          </w:tcPr>
+          <w:p>
+            <w:pPr>
+              <w:pStyle w:val="NoSpacing"/>
+            </w:pPr>
+            <w:r>
+              <w:t xml:space="preserve">Not empty if Special Seats </w:t>
+            </w:r>
+            <w:r>
+              <w:rPr>
+                <w:rFonts w:ascii="Helvetica" w:hAnsi="Helvetica"/>
+                <w:color w:val="000000"/>
+                <w:sz w:val="20"/>
+                <w:szCs w:val="20"/>
+                <w:shd w:val="clear" w:color="auto" w:fill="FFFFFF"/>
+              </w:rPr>
+              <w:t>≠</w:t>
+            </w:r>
+            <w:r>
+              <w:rPr>
+                <w:rFonts w:ascii="Helvetica" w:hAnsi="Helvetica"/>
+                <w:color w:val="000000"/>
+                <w:sz w:val="20"/>
+                <w:szCs w:val="20"/>
+                <w:shd w:val="clear" w:color="auto" w:fill="FFFFFF"/>
+              </w:rPr>
+              <w:t xml:space="preserve"> 0</w:t>
+            </w:r>
+          </w:p>
+        </w:tc>
+      </w:tr>
+    </w:tbl>
+    <w:p/>
+    <w:p>
+      <w:pPr>
+        <w:pStyle w:val="NoSpacing"/>
+        <w:rPr>
+          <w:sz w:val="28"/>
+          <w:u w:val="single"/>
+        </w:rPr>
+      </w:pPr>
+      <w:r>
+        <w:rPr>
+          <w:sz w:val="28"/>
+          <w:u w:val="single"/>
+        </w:rPr>
+        <w:t>Class</w:t>
+      </w:r>
+    </w:p>
+    <w:tbl>
+      <w:tblPr>
+        <w:tblStyle w:val="TableGrid"/>
+        <w:tblW w:w="0" w:type="auto"/>
+        <w:tblLook w:val="04A0" w:firstRow="1" w:lastRow="0" w:firstColumn="1" w:lastColumn="0" w:noHBand="0" w:noVBand="1"/>
+      </w:tblPr>
+      <w:tblGrid>
+        <w:gridCol w:w="1384"/>
+        <w:gridCol w:w="2410"/>
+        <w:gridCol w:w="1276"/>
+        <w:gridCol w:w="1289"/>
+        <w:gridCol w:w="1720"/>
+        <w:gridCol w:w="2268"/>
+      </w:tblGrid>
+      <w:tr>
+        <w:tc>
+          <w:tcPr>
+            <w:tcW w:w="1384" w:type="dxa"/>
+            <w:shd w:val="clear" w:color="auto" w:fill="548DD4" w:themeFill="text2" w:themeFillTint="99"/>
+          </w:tcPr>
+          <w:p>
+            <w:pPr>
+              <w:pStyle w:val="NoSpacing"/>
+            </w:pPr>
+            <w:r>
+              <w:t>Field Name</w:t>
+            </w:r>
+          </w:p>
+        </w:tc>
+        <w:tc>
+          <w:tcPr>
+            <w:tcW w:w="2410" w:type="dxa"/>
+            <w:shd w:val="clear" w:color="auto" w:fill="548DD4" w:themeFill="text2" w:themeFillTint="99"/>
+          </w:tcPr>
+          <w:p>
+            <w:pPr>
+              <w:pStyle w:val="NoSpacing"/>
+            </w:pPr>
+            <w:r>
+              <w:t>Field Purpose</w:t>
+            </w:r>
+          </w:p>
+        </w:tc>
+        <w:tc>
+          <w:tcPr>
+            <w:tcW w:w="1276" w:type="dxa"/>
+            <w:shd w:val="clear" w:color="auto" w:fill="548DD4" w:themeFill="text2" w:themeFillTint="99"/>
+          </w:tcPr>
+          <w:p>
+            <w:pPr>
+              <w:pStyle w:val="NoSpacing"/>
+            </w:pPr>
+            <w:r>
+              <w:t>Field Type</w:t>
+            </w:r>
+          </w:p>
+        </w:tc>
+        <w:tc>
+          <w:tcPr>
+            <w:tcW w:w="1289" w:type="dxa"/>
+            <w:shd w:val="clear" w:color="auto" w:fill="548DD4" w:themeFill="text2" w:themeFillTint="99"/>
+          </w:tcPr>
+          <w:p>
+            <w:pPr>
+              <w:pStyle w:val="NoSpacing"/>
+            </w:pPr>
+            <w:r>
+              <w:t>≈</w:t>
+            </w:r>
+            <w:r>
+              <w:t>Field Size</w:t>
+            </w:r>
+            <w:r>
+              <w:br/>
+            </w:r>
+            <w:r>
+              <w:rPr>
+                <w:sz w:val="20"/>
+              </w:rPr>
+              <w:t>(bytes/chars)</w:t>
+            </w:r>
+          </w:p>
+        </w:tc>
+        <w:tc>
+          <w:tcPr>
+            <w:tcW w:w="1720" w:type="dxa"/>
+            <w:shd w:val="clear" w:color="auto" w:fill="548DD4" w:themeFill="text2" w:themeFillTint="99"/>
+          </w:tcPr>
+          <w:p>
+            <w:pPr>
+              <w:pStyle w:val="NoSpacing"/>
+            </w:pPr>
+            <w:r>
+              <w:t>Example Data</w:t>
+            </w:r>
+          </w:p>
+        </w:tc>
+        <w:tc>
+          <w:tcPr>
+            <w:tcW w:w="2268" w:type="dxa"/>
+            <w:shd w:val="clear" w:color="auto" w:fill="548DD4" w:themeFill="text2" w:themeFillTint="99"/>
+          </w:tcPr>
+          <w:p>
+            <w:pPr>
+              <w:pStyle w:val="NoSpacing"/>
+            </w:pPr>
+            <w:r>
+              <w:t>Validation</w:t>
+            </w:r>
+          </w:p>
+        </w:tc>
+      </w:tr>
+      <w:tr>
+        <w:tc>
+          <w:tcPr>
+            <w:tcW w:w="1384" w:type="dxa"/>
+            <w:shd w:val="clear" w:color="auto" w:fill="auto"/>
+          </w:tcPr>
+          <w:p>
+            <w:pPr>
+              <w:pStyle w:val="NoSpacing"/>
+            </w:pPr>
+            <w:r>
+              <w:t>Class Name</w:t>
+            </w:r>
+          </w:p>
+        </w:tc>
+        <w:tc>
+          <w:tcPr>
+            <w:tcW w:w="2410" w:type="dxa"/>
+            <w:shd w:val="clear" w:color="auto" w:fill="auto"/>
+          </w:tcPr>
+          <w:p>
+            <w:pPr>
+              <w:pStyle w:val="NoSpacing"/>
+            </w:pPr>
+            <w:r>
+              <w:t>Stores</w:t>
+            </w:r>
+            <w:r>
+              <w:t xml:space="preserve"> the name of the class</w:t>
+            </w:r>
+          </w:p>
+        </w:tc>
+        <w:tc>
+          <w:tcPr>
+            <w:tcW w:w="1276" w:type="dxa"/>
+            <w:shd w:val="clear" w:color="auto" w:fill="auto"/>
+          </w:tcPr>
+          <w:p>
+            <w:pPr>
+              <w:pStyle w:val="NoSpacing"/>
+            </w:pPr>
+            <w:r>
+              <w:t>String</w:t>
+            </w:r>
+          </w:p>
+        </w:tc>
+        <w:tc>
+          <w:tcPr>
+            <w:tcW w:w="1289" w:type="dxa"/>
+            <w:shd w:val="clear" w:color="auto" w:fill="auto"/>
+          </w:tcPr>
+          <w:p>
+            <w:pPr>
+              <w:pStyle w:val="NoSpacing"/>
+            </w:pPr>
+            <w:r>
+              <w:t>100</w:t>
+            </w:r>
+          </w:p>
+        </w:tc>
+        <w:tc>
+          <w:tcPr>
+            <w:tcW w:w="1720" w:type="dxa"/>
+            <w:shd w:val="clear" w:color="auto" w:fill="auto"/>
+          </w:tcPr>
+          <w:p>
+            <w:pPr>
+              <w:pStyle w:val="NoSpacing"/>
+            </w:pPr>
+            <w:r>
+              <w:t>“Maths”, “Computing”</w:t>
+            </w:r>
+          </w:p>
+        </w:tc>
+        <w:tc>
+          <w:tcPr>
+            <w:tcW w:w="2268" w:type="dxa"/>
+            <w:shd w:val="clear" w:color="auto" w:fill="auto"/>
+          </w:tcPr>
+          <w:p>
+            <w:pPr>
+              <w:pStyle w:val="NoSpacing"/>
+            </w:pPr>
+            <w:r>
+              <w:t>Not empty</w:t>
+            </w:r>
+          </w:p>
+        </w:tc>
+      </w:tr>
+    </w:tbl>
+    <w:p>
+      <w:pPr>
+        <w:pStyle w:val="NoSpacing"/>
+      </w:pPr>
+    </w:p>
+    <w:p>
+      <w:pPr>
+        <w:pStyle w:val="NoSpacing"/>
+        <w:rPr>
+          <w:sz w:val="28"/>
+          <w:u w:val="single"/>
+        </w:rPr>
+      </w:pPr>
+      <w:r>
+        <w:rPr>
+          <w:sz w:val="28"/>
+          <w:u w:val="single"/>
+        </w:rPr>
+        <w:t>Department</w:t>
+      </w:r>
+    </w:p>
+    <w:tbl>
+      <w:tblPr>
+        <w:tblStyle w:val="TableGrid"/>
+        <w:tblW w:w="0" w:type="auto"/>
+        <w:tblLook w:val="04A0" w:firstRow="1" w:lastRow="0" w:firstColumn="1" w:lastColumn="0" w:noHBand="0" w:noVBand="1"/>
+      </w:tblPr>
+      <w:tblGrid>
+        <w:gridCol w:w="1384"/>
+        <w:gridCol w:w="2410"/>
+        <w:gridCol w:w="1276"/>
+        <w:gridCol w:w="1289"/>
+        <w:gridCol w:w="1720"/>
+        <w:gridCol w:w="2268"/>
+      </w:tblGrid>
+      <w:tr>
+        <w:tc>
+          <w:tcPr>
+            <w:tcW w:w="1384" w:type="dxa"/>
+            <w:shd w:val="clear" w:color="auto" w:fill="548DD4" w:themeFill="text2" w:themeFillTint="99"/>
+          </w:tcPr>
+          <w:p>
+            <w:pPr>
+              <w:pStyle w:val="NoSpacing"/>
+            </w:pPr>
+            <w:r>
+              <w:t>Field Name</w:t>
+            </w:r>
+          </w:p>
+        </w:tc>
+        <w:tc>
+          <w:tcPr>
+            <w:tcW w:w="2410" w:type="dxa"/>
+            <w:shd w:val="clear" w:color="auto" w:fill="548DD4" w:themeFill="text2" w:themeFillTint="99"/>
+          </w:tcPr>
+          <w:p>
+            <w:pPr>
+              <w:pStyle w:val="NoSpacing"/>
+            </w:pPr>
+            <w:r>
+              <w:t>Field Purpose</w:t>
+            </w:r>
+          </w:p>
+        </w:tc>
+        <w:tc>
+          <w:tcPr>
+            <w:tcW w:w="1276" w:type="dxa"/>
+            <w:shd w:val="clear" w:color="auto" w:fill="548DD4" w:themeFill="text2" w:themeFillTint="99"/>
+          </w:tcPr>
+          <w:p>
+            <w:pPr>
+              <w:pStyle w:val="NoSpacing"/>
+            </w:pPr>
+            <w:r>
+              <w:t>Field Type</w:t>
+            </w:r>
+          </w:p>
+        </w:tc>
+        <w:tc>
+          <w:tcPr>
+            <w:tcW w:w="1289" w:type="dxa"/>
+            <w:shd w:val="clear" w:color="auto" w:fill="548DD4" w:themeFill="text2" w:themeFillTint="99"/>
+          </w:tcPr>
+          <w:p>
+            <w:pPr>
+              <w:pStyle w:val="NoSpacing"/>
+            </w:pPr>
+            <w:r>
+              <w:t>≈</w:t>
+            </w:r>
+            <w:r>
+              <w:t>Field Size</w:t>
+            </w:r>
+            <w:r>
+              <w:br/>
+            </w:r>
+            <w:r>
+              <w:rPr>
+                <w:sz w:val="20"/>
+              </w:rPr>
+              <w:t>(bytes/chars)</w:t>
+            </w:r>
+          </w:p>
+        </w:tc>
+        <w:tc>
+          <w:tcPr>
+            <w:tcW w:w="1720" w:type="dxa"/>
+            <w:shd w:val="clear" w:color="auto" w:fill="548DD4" w:themeFill="text2" w:themeFillTint="99"/>
+          </w:tcPr>
+          <w:p>
+            <w:pPr>
+              <w:pStyle w:val="NoSpacing"/>
+            </w:pPr>
+            <w:r>
+              <w:t>Example Data</w:t>
+            </w:r>
+          </w:p>
+        </w:tc>
+        <w:tc>
+          <w:tcPr>
+            <w:tcW w:w="2268" w:type="dxa"/>
+            <w:shd w:val="clear" w:color="auto" w:fill="548DD4" w:themeFill="text2" w:themeFillTint="99"/>
+          </w:tcPr>
+          <w:p>
+            <w:pPr>
+              <w:pStyle w:val="NoSpacing"/>
+            </w:pPr>
+            <w:r>
+              <w:t>Validation</w:t>
+            </w:r>
+          </w:p>
+        </w:tc>
+      </w:tr>
+      <w:tr>
+        <w:tc>
+          <w:tcPr>
+            <w:tcW w:w="1384" w:type="dxa"/>
+            <w:shd w:val="clear" w:color="auto" w:fill="auto"/>
+          </w:tcPr>
+          <w:p>
+            <w:pPr>
+              <w:pStyle w:val="NoSpacing"/>
+            </w:pPr>
+            <w:r>
+              <w:t>Name</w:t>
+            </w:r>
+          </w:p>
+        </w:tc>
+        <w:tc>
+          <w:tcPr>
+            <w:tcW w:w="2410" w:type="dxa"/>
+            <w:shd w:val="clear" w:color="auto" w:fill="auto"/>
+          </w:tcPr>
+          <w:p>
+            <w:pPr>
+              <w:pStyle w:val="NoSpacing"/>
+            </w:pPr>
+            <w:r>
+              <w:t xml:space="preserve">Stores the name of the </w:t>
+            </w:r>
+            <w:r>
+              <w:t>department</w:t>
+            </w:r>
+          </w:p>
+        </w:tc>
+        <w:tc>
+          <w:tcPr>
+            <w:tcW w:w="1276" w:type="dxa"/>
+            <w:shd w:val="clear" w:color="auto" w:fill="auto"/>
+          </w:tcPr>
+          <w:p>
+            <w:pPr>
+              <w:pStyle w:val="NoSpacing"/>
+            </w:pPr>
+            <w:r>
+              <w:t>String</w:t>
+            </w:r>
+          </w:p>
+        </w:tc>
+        <w:tc>
+          <w:tcPr>
+            <w:tcW w:w="1289" w:type="dxa"/>
+            <w:shd w:val="clear" w:color="auto" w:fill="auto"/>
+          </w:tcPr>
+          <w:p>
+            <w:pPr>
+              <w:pStyle w:val="NoSpacing"/>
+            </w:pPr>
+            <w:r>
+              <w:t>100</w:t>
+            </w:r>
+          </w:p>
+        </w:tc>
+        <w:tc>
+          <w:tcPr>
+            <w:tcW w:w="1720" w:type="dxa"/>
+            <w:shd w:val="clear" w:color="auto" w:fill="auto"/>
+          </w:tcPr>
+          <w:p>
+            <w:pPr>
+              <w:pStyle w:val="NoSpacing"/>
+            </w:pPr>
+            <w:r>
+              <w:t>“</w:t>
+            </w:r>
+            <w:r>
+              <w:t>Technology</w:t>
+            </w:r>
+            <w:r>
+              <w:t>”, “</w:t>
+            </w:r>
+            <w:r>
+              <w:t>MFL</w:t>
+            </w:r>
+            <w:r>
+              <w:t>”</w:t>
+            </w:r>
+          </w:p>
+        </w:tc>
+        <w:tc>
+          <w:tcPr>
+            <w:tcW w:w="2268" w:type="dxa"/>
+            <w:shd w:val="clear" w:color="auto" w:fill="auto"/>
+          </w:tcPr>
+          <w:p>
+            <w:pPr>
+              <w:pStyle w:val="NoSpacing"/>
+            </w:pPr>
+            <w:r>
+              <w:t>N</w:t>
+            </w:r>
+            <w:bookmarkStart w:id="13" w:name="_GoBack"/>
+            <w:bookmarkEnd w:id="13"/>
+            <w:r>
+              <w:t>ot empty</w:t>
+            </w:r>
+          </w:p>
+        </w:tc>
+      </w:tr>
+    </w:tbl>
+    <w:p/>
     <w:p>
       <w:pPr>
         <w:pStyle w:val="Heading2"/>
@@ -4354,10 +6552,11 @@
           <w:noProof/>
           <w:lang w:eastAsia="en-GB"/>
         </w:rPr>
+        <w:lastRenderedPageBreak/>
         <w:drawing>
           <wp:inline distT="0" distB="0" distL="0" distR="0" wp14:anchorId="3B0D260E" wp14:editId="0279CD84">
-            <wp:extent cx="6639560" cy="5685155"/>
-            <wp:effectExtent l="0" t="0" r="8890" b="0"/>
+            <wp:extent cx="5581323" cy="4779034"/>
+            <wp:effectExtent l="0" t="0" r="635" b="2540"/>
             <wp:docPr id="32" name="Picture 32" descr="G:\Burford\Year 13\Computing\Project\Analysis\DFD-Current.png"/>
             <wp:cNvGraphicFramePr>
               <a:graphicFrameLocks xmlns:a="http://schemas.openxmlformats.org/drawingml/2006/main" noChangeAspect="1"/>
@@ -4387,7 +6586,7 @@
                   <pic:spPr bwMode="auto">
                     <a:xfrm>
                       <a:off x="0" y="0"/>
-                      <a:ext cx="6639560" cy="5685155"/>
+                      <a:ext cx="5581664" cy="4779326"/>
                     </a:xfrm>
                     <a:prstGeom prst="rect">
                       <a:avLst/>
@@ -4419,11 +6618,7 @@
         <w:pStyle w:val="NoSpacing"/>
       </w:pPr>
       <w:r>
-        <w:t xml:space="preserve">As well as observing the current system, I have released a number of surveys and questionnaires to students, teachers, and administrative staff. I feel that as they are the majority users, they will be far more </w:t>
-      </w:r>
-      <w:r>
-        <w:lastRenderedPageBreak/>
-        <w:t xml:space="preserve">able to identify problems in the current system than I will by observation. My research has yielded the following list of objectives, ranked </w:t>
+        <w:t xml:space="preserve">As well as observing the current system, I have released a number of surveys and questionnaires to students, teachers, and administrative staff. I feel that as they are the majority users, they will be far more able to identify problems in the current system than I will by observation. My research has yielded the following list of objectives, ranked </w:t>
       </w:r>
       <w:r>
         <w:t>very loosely</w:t>
@@ -4501,7 +6696,10 @@
         </w:numPr>
       </w:pPr>
       <w:r>
-        <w:t>Allow administrators to override bookings and revoke student access to viewing bookings.</w:t>
+        <w:t>Allow admi</w:t>
+      </w:r>
+      <w:r>
+        <w:t>nistrators to override bookings</w:t>
       </w:r>
     </w:p>
     <w:p>
@@ -4513,7 +6711,7 @@
         </w:numPr>
       </w:pPr>
       <w:r>
-        <w:t>Provide an easy to use interface, so that students can use it without training, and teachers can use it with minimal training.</w:t>
+        <w:t>Allow administrators to revoke student access to viewing bookings.</w:t>
       </w:r>
     </w:p>
     <w:p>
@@ -4525,7 +6723,7 @@
         </w:numPr>
       </w:pPr>
       <w:r>
-        <w:t xml:space="preserve">Provide clear and useful error messages that should give teachers an idea of what went wrong, not just that something did go wrong. </w:t>
+        <w:t>Provide an easy to use interface, so that students can use it without training, and teachers can use it with minimal training.</w:t>
       </w:r>
     </w:p>
     <w:p>
@@ -4537,7 +6735,7 @@
         </w:numPr>
       </w:pPr>
       <w:r>
-        <w:t>Allow teachers to set up recurring bookings on varying schemes (daily, weekly, monthly).</w:t>
+        <w:t xml:space="preserve">Provide clear and useful error messages that should give teachers an idea of what went wrong, not just that something did go wrong. </w:t>
       </w:r>
     </w:p>
     <w:p>
@@ -4549,7 +6747,7 @@
         </w:numPr>
       </w:pPr>
       <w:r>
-        <w:t xml:space="preserve">Provide checks to ensure users aren’t making mistakes when editing bookings. </w:t>
+        <w:t>Allow teachers to set up recurring bookings on varying schemes (daily, weekly, monthly).</w:t>
       </w:r>
     </w:p>
     <w:p>
@@ -4561,7 +6759,7 @@
         </w:numPr>
       </w:pPr>
       <w:r>
-        <w:t>Provide a warning to users when logging onto a computer in a room that’s been booked for that period.</w:t>
+        <w:t xml:space="preserve">Provide checks to ensure users aren’t making mistakes when editing bookings. </w:t>
       </w:r>
     </w:p>
     <w:p>
@@ -4573,7 +6771,8 @@
         </w:numPr>
       </w:pPr>
       <w:r>
-        <w:t>Provide email notifications to teacher when they book/cancel a room and when a booking is authorised.</w:t>
+        <w:lastRenderedPageBreak/>
+        <w:t>Provide a warning to users when logging onto a computer in a room that’s been booked for that period.</w:t>
       </w:r>
     </w:p>
     <w:p>
@@ -4585,7 +6784,7 @@
         </w:numPr>
       </w:pPr>
       <w:r>
-        <w:t>Provide useful statistics to teachers about room bookings, including per-teacher and per-department information.</w:t>
+        <w:t>Provide email notifications to teacher when they book/cancel a room and when a booking is authorised.</w:t>
       </w:r>
     </w:p>
     <w:p>
@@ -4597,7 +6796,7 @@
         </w:numPr>
       </w:pPr>
       <w:r>
-        <w:t>Allow the clients to handle loss of connection to the server gracefully, and restore connection and services as soon as possible.</w:t>
+        <w:t>Provide useful statistics to teachers about room bookings, including per-teacher and per-department information.</w:t>
       </w:r>
     </w:p>
     <w:p>
@@ -4609,7 +6808,7 @@
         </w:numPr>
       </w:pPr>
       <w:r>
-        <w:t>Allow students to view where their friends are logged on, provided their friends have marked that they want to be “visible” to that student.</w:t>
+        <w:t>Allow the clients to handle loss of connection to the server gracefully, and restore connection and services as soon as possible.</w:t>
       </w:r>
     </w:p>
     <w:p>
@@ -4621,7 +6820,7 @@
         </w:numPr>
       </w:pPr>
       <w:r>
-        <w:t>Securely hold records of all bookings.</w:t>
+        <w:t>Allow students to view where their friends are logged on, provided their friends have marked that they want to be “visible” to that student.</w:t>
       </w:r>
     </w:p>
     <w:p>
@@ -4633,15 +6832,7 @@
         </w:numPr>
       </w:pPr>
       <w:r>
-        <w:t>Allow the server to be turned on and off with minimal interruption to service (</w:t>
-      </w:r>
-      <w:proofErr w:type="spellStart"/>
-      <w:r>
-        <w:t>ie</w:t>
-      </w:r>
-      <w:proofErr w:type="spellEnd"/>
-      <w:r>
-        <w:t xml:space="preserve"> doesn’t “forget” bookings).</w:t>
+        <w:t>Securely hold records of all bookings.</w:t>
       </w:r>
     </w:p>
     <w:p>
@@ -4653,6 +6844,26 @@
         </w:numPr>
       </w:pPr>
       <w:r>
+        <w:t>Allow the server to be turned on and off with minimal interruption to service (</w:t>
+      </w:r>
+      <w:proofErr w:type="spellStart"/>
+      <w:r>
+        <w:t>ie</w:t>
+      </w:r>
+      <w:proofErr w:type="spellEnd"/>
+      <w:r>
+        <w:t xml:space="preserve"> doesn’t “forget” bookings).</w:t>
+      </w:r>
+    </w:p>
+    <w:p>
+      <w:pPr>
+        <w:pStyle w:val="NoSpacing"/>
+        <w:numPr>
+          <w:ilvl w:val="0"/>
+          <w:numId w:val="2"/>
+        </w:numPr>
+      </w:pPr>
+      <w:r>
         <w:t>Allow new bookable rooms to be added (by administrators) with ease. Immediate availability of the new room for booking is not required, but is preferred.</w:t>
       </w:r>
     </w:p>
@@ -4707,11 +6918,7 @@
         <w:t>S</w:t>
       </w:r>
       <w:r>
-        <w:t xml:space="preserve">erver based system, where on logon an application starts that communicates with a server process running on the central school server and presents an interface to book/view the rooms. This would let the system know where people are logged on, but presents the problem of </w:t>
-      </w:r>
-      <w:r>
-        <w:lastRenderedPageBreak/>
-        <w:t>accessibility – users need to log onto a school computer to view bookings, which isn’t much use for checking where friends are.</w:t>
+        <w:t>erver based system, where on logon an application starts that communicates with a server process running on the central school server and presents an interface to book/view the rooms. This would let the system know where people are logged on, but presents the problem of accessibility – users need to log onto a school computer to view bookings, which isn’t much use for checking where friends are.</w:t>
       </w:r>
     </w:p>
     <w:p>
@@ -4751,6 +6958,9 @@
       <w:r>
         <w:t>Web-based system: While this would provide an easily-accessible system, I have little experience in web-development, so don’t think I would be able to create a satisfactory solution using this approach.</w:t>
       </w:r>
+      <w:r>
+        <w:t xml:space="preserve"> The existing system is also web-based, so I would likely be limited to the same design as the current one.</w:t>
+      </w:r>
     </w:p>
     <w:p>
       <w:pPr>
@@ -4785,10 +6995,20 @@
         </w:numPr>
       </w:pPr>
       <w:r>
-        <w:t>Mobile App – I have some experience with mobile technology, but like the website solution not enough to create a satisfactory solution. The mobility factor is a highly demandable feature, as people can browse the bookings without needing to log on</w:t>
-      </w:r>
-      <w:r>
-        <w:t>.</w:t>
+        <w:t xml:space="preserve">Mobile App – I have some experience with mobile technology, but like the website solution not enough to create a satisfactory solution. The mobility factor is a </w:t>
+      </w:r>
+      <w:r>
+        <w:t>positive</w:t>
+      </w:r>
+      <w:r>
+        <w:t xml:space="preserve"> feature, as people can </w:t>
+      </w:r>
+      <w:r>
+        <w:lastRenderedPageBreak/>
+        <w:t>browse the bookings without needing to log on</w:t>
+      </w:r>
+      <w:r>
+        <w:t>, but if the overall solution is lacking, then the mobility doesn’t matter.</w:t>
       </w:r>
     </w:p>
     <w:p>
@@ -4867,13 +7087,97 @@
         <w:pStyle w:val="NoSpacing"/>
       </w:pPr>
       <w:r>
-        <w:t xml:space="preserve">TODO: Needs updating with actual diagram! </w:t>
-      </w:r>
-      <w:proofErr w:type="gramStart"/>
-      <w:r>
-        <w:t>Still going to be lots of changes during prototyping so leaving it for the moment.</w:t>
-      </w:r>
-      <w:proofErr w:type="gramEnd"/>
+        <w:t>The entities and their relationships are the same in both the existing and the proposed system – the differences are in how these entities are processed by the systems</w:t>
+      </w:r>
+      <w:r>
+        <w:t>.</w:t>
+      </w:r>
+      <w:r>
+        <w:br/>
+      </w:r>
+      <w:r>
+        <w:t xml:space="preserve">The relationships between entities are fairly simple – </w:t>
+      </w:r>
+      <w:r>
+        <w:t>there’s a roughly even split of</w:t>
+      </w:r>
+      <w:r>
+        <w:t xml:space="preserve"> one-to-many</w:t>
+      </w:r>
+      <w:r>
+        <w:t xml:space="preserve"> and many-to-many</w:t>
+      </w:r>
+      <w:r>
+        <w:t xml:space="preserve"> relationships.</w:t>
+      </w:r>
+      <w:r>
+        <w:br/>
+        <w:t xml:space="preserve">For example, a </w:t>
+      </w:r>
+      <w:r>
+        <w:t>B</w:t>
+      </w:r>
+      <w:r>
+        <w:t xml:space="preserve">ooking can </w:t>
+      </w:r>
+      <w:r>
+        <w:t>include multiple Students and take place in many Rooms, but can only use one Period and have one Teacher.</w:t>
+      </w:r>
+      <w:r>
+        <w:t xml:space="preserve"> At the same time, a Teacher or Student may have multiple Bookings</w:t>
+      </w:r>
+      <w:r>
+        <w:t>, and so on.</w:t>
+      </w:r>
+      <w:r>
+        <w:t xml:space="preserve"> </w:t>
+      </w:r>
+    </w:p>
+    <w:p>
+      <w:pPr>
+        <w:pStyle w:val="NoSpacing"/>
+      </w:pPr>
+      <w:r>
+        <w:pict>
+          <v:shapetype id="_x0000_t75" coordsize="21600,21600" o:spt="75" o:preferrelative="t" path="m@4@5l@4@11@9@11@9@5xe" filled="f" stroked="f">
+            <v:stroke joinstyle="miter"/>
+            <v:formulas>
+              <v:f eqn="if lineDrawn pixelLineWidth 0"/>
+              <v:f eqn="sum @0 1 0"/>
+              <v:f eqn="sum 0 0 @1"/>
+              <v:f eqn="prod @2 1 2"/>
+              <v:f eqn="prod @3 21600 pixelWidth"/>
+              <v:f eqn="prod @3 21600 pixelHeight"/>
+              <v:f eqn="sum @0 0 1"/>
+              <v:f eqn="prod @6 1 2"/>
+              <v:f eqn="prod @7 21600 pixelWidth"/>
+              <v:f eqn="sum @8 21600 0"/>
+              <v:f eqn="prod @7 21600 pixelHeight"/>
+              <v:f eqn="sum @10 21600 0"/>
+            </v:formulas>
+            <v:path o:extrusionok="f" gradientshapeok="t" o:connecttype="rect"/>
+            <o:lock v:ext="edit" aspectratio="t"/>
+          </v:shapetype>
+          <v:shape id="_x0000_i1028" type="#_x0000_t75" style="width:298.2pt;height:163.7pt">
+            <v:imagedata r:id="rId17" o:title="ER Diagram"/>
+          </v:shape>
+        </w:pict>
+      </w:r>
+    </w:p>
+    <w:p>
+      <w:pPr>
+        <w:pStyle w:val="Heading2"/>
+      </w:pPr>
+      <w:bookmarkStart w:id="20" w:name="_Toc432595197"/>
+      <w:r>
+        <w:t>System Flow Chart</w:t>
+      </w:r>
+      <w:bookmarkEnd w:id="20"/>
+    </w:p>
+    <w:p>
+      <w:pPr>
+        <w:pStyle w:val="NoSpacing"/>
+      </w:pPr>
     </w:p>
     <w:p>
       <w:pPr>
@@ -4884,127 +7188,14 @@
           <w:noProof/>
           <w:lang w:eastAsia="en-GB"/>
         </w:rPr>
-        <w:drawing>
-          <wp:inline distT="0" distB="0" distL="0" distR="0" wp14:anchorId="15CE000C" wp14:editId="1AE47D98">
-            <wp:extent cx="6642100" cy="2708910"/>
-            <wp:effectExtent l="0" t="0" r="6350" b="0"/>
-            <wp:docPr id="2" name="Picture 2" descr="E:\Burford\Year 13\Computing\Project\Analysis\ER-Current.png"/>
-            <wp:cNvGraphicFramePr>
-              <a:graphicFrameLocks xmlns:a="http://schemas.openxmlformats.org/drawingml/2006/main" noChangeAspect="1"/>
-            </wp:cNvGraphicFramePr>
-            <a:graphic xmlns:a="http://schemas.openxmlformats.org/drawingml/2006/main">
-              <a:graphicData uri="http://schemas.openxmlformats.org/drawingml/2006/picture">
-                <pic:pic xmlns:pic="http://schemas.openxmlformats.org/drawingml/2006/picture">
-                  <pic:nvPicPr>
-                    <pic:cNvPr id="0" name="Picture 1" descr="E:\Burford\Year 13\Computing\Project\Analysis\ER-Current.png"/>
-                    <pic:cNvPicPr>
-                      <a:picLocks noChangeAspect="1" noChangeArrowheads="1"/>
-                    </pic:cNvPicPr>
-                  </pic:nvPicPr>
-                  <pic:blipFill>
-                    <a:blip r:embed="rId17">
-                      <a:extLst>
-                        <a:ext uri="{28A0092B-C50C-407E-A947-70E740481C1C}">
-                          <a14:useLocalDpi xmlns:a14="http://schemas.microsoft.com/office/drawing/2010/main" val="0"/>
-                        </a:ext>
-                      </a:extLst>
-                    </a:blip>
-                    <a:srcRect/>
-                    <a:stretch>
-                      <a:fillRect/>
-                    </a:stretch>
-                  </pic:blipFill>
-                  <pic:spPr bwMode="auto">
-                    <a:xfrm>
-                      <a:off x="0" y="0"/>
-                      <a:ext cx="6642100" cy="2708910"/>
-                    </a:xfrm>
-                    <a:prstGeom prst="rect">
-                      <a:avLst/>
-                    </a:prstGeom>
-                    <a:noFill/>
-                    <a:ln>
-                      <a:noFill/>
-                    </a:ln>
-                  </pic:spPr>
-                </pic:pic>
-              </a:graphicData>
-            </a:graphic>
-          </wp:inline>
-        </w:drawing>
-      </w:r>
-    </w:p>
-    <w:p>
-      <w:pPr>
-        <w:pStyle w:val="Heading2"/>
-      </w:pPr>
-      <w:bookmarkStart w:id="20" w:name="_Toc432595197"/>
-      <w:r>
         <w:lastRenderedPageBreak/>
-        <w:t>System Flow Chart</w:t>
-      </w:r>
-      <w:bookmarkEnd w:id="20"/>
-    </w:p>
-    <w:p>
-      <w:pPr>
-        <w:pStyle w:val="NoSpacing"/>
-      </w:pPr>
-      <w:r>
-        <w:rPr>
-          <w:noProof/>
-          <w:lang w:eastAsia="en-GB"/>
-        </w:rPr>
-        <w:drawing>
-          <wp:inline distT="0" distB="0" distL="0" distR="0">
-            <wp:extent cx="6642100" cy="3226435"/>
-            <wp:effectExtent l="0" t="0" r="6350" b="0"/>
-            <wp:docPr id="11" name="Picture 11" descr="System flowchart"/>
-            <wp:cNvGraphicFramePr>
-              <a:graphicFrameLocks xmlns:a="http://schemas.openxmlformats.org/drawingml/2006/main" noChangeAspect="1"/>
-            </wp:cNvGraphicFramePr>
-            <a:graphic xmlns:a="http://schemas.openxmlformats.org/drawingml/2006/main">
-              <a:graphicData uri="http://schemas.openxmlformats.org/drawingml/2006/picture">
-                <pic:pic xmlns:pic="http://schemas.openxmlformats.org/drawingml/2006/picture">
-                  <pic:nvPicPr>
-                    <pic:cNvPr id="0" name="Picture 6" descr="System flowchart"/>
-                    <pic:cNvPicPr>
-                      <a:picLocks noChangeAspect="1" noChangeArrowheads="1"/>
-                    </pic:cNvPicPr>
-                  </pic:nvPicPr>
-                  <pic:blipFill>
-                    <a:blip r:embed="rId18">
-                      <a:extLst>
-                        <a:ext uri="{28A0092B-C50C-407E-A947-70E740481C1C}">
-                          <a14:useLocalDpi xmlns:a14="http://schemas.microsoft.com/office/drawing/2010/main" val="0"/>
-                        </a:ext>
-                      </a:extLst>
-                    </a:blip>
-                    <a:srcRect/>
-                    <a:stretch>
-                      <a:fillRect/>
-                    </a:stretch>
-                  </pic:blipFill>
-                  <pic:spPr bwMode="auto">
-                    <a:xfrm>
-                      <a:off x="0" y="0"/>
-                      <a:ext cx="6642100" cy="3226435"/>
-                    </a:xfrm>
-                    <a:prstGeom prst="rect">
-                      <a:avLst/>
-                    </a:prstGeom>
-                    <a:noFill/>
-                    <a:ln>
-                      <a:noFill/>
-                    </a:ln>
-                  </pic:spPr>
-                </pic:pic>
-              </a:graphicData>
-            </a:graphic>
-          </wp:inline>
-        </w:drawing>
-      </w:r>
-    </w:p>
-    <w:p/>
+        <w:pict>
+          <v:shape id="_x0000_i1029" type="#_x0000_t75" style="width:523pt;height:254.05pt">
+            <v:imagedata r:id="rId18" o:title="System Flowchart - Client"/>
+          </v:shape>
+        </w:pict>
+      </w:r>
+    </w:p>
     <w:p>
       <w:pPr>
         <w:pStyle w:val="Heading2"/>
@@ -5124,7 +7315,13 @@
         <w:ind w:left="720"/>
       </w:pPr>
       <w:r>
-        <w:t>At the moment you can’t have both “period scheduling”, where pre-defined blocks of time are booked, and “time scheduling”, where specific times chunks are booked, at the same time – this is problematics for when we book rooms after school for meetings, as we have to effectively book the 17 hour time chunk of 15:00 – 8:00. Also, some teachers “share” rooms – for example rooms D6 and D12 are next door to each other, so if we’ve got a large IT class in one room, and a much smaller A-level class in the other, sometimes the IT group will use some computers in the other class’s room. I guess that would be hard to implement, but it would certainly be useful.</w:t>
+        <w:t>At the moment you can’t have both “period scheduling”, where pre-defined blocks of time are booked, and “time scheduling”, where specific times chunks are booked, at the same time – this is probl</w:t>
+      </w:r>
+      <w:r>
+        <w:t>ematic</w:t>
+      </w:r>
+      <w:r>
+        <w:t xml:space="preserve"> for when we book rooms after school for meetings, as we have to effectively book the 17 hour time chunk of 15:00 – 8:00. Also, some teachers “share” rooms – for example rooms D6 and D12 are next door to each other, so if we’ve got a large IT class in one room, and a much smaller A-level class in the other, sometimes the IT group will use some computers in the other class’s room. I guess that would be hard to implement, but it would certainly be useful.</w:t>
       </w:r>
     </w:p>
     <w:p>
@@ -5141,15 +7338,15 @@
         <w:ind w:left="720"/>
       </w:pPr>
       <w:r>
+        <w:t>I pay a few hundred pounds a year subscription to the company who host this solution, and I have to buy an SSL certificate to make sure the data is transferred securely. I also need to back-up all the data into two locations to abide by school rules, which can be quite time-consuming.</w:t>
+      </w:r>
+    </w:p>
+    <w:p>
+      <w:pPr>
+        <w:pStyle w:val="NoSpacing"/>
+      </w:pPr>
+      <w:r>
         <w:lastRenderedPageBreak/>
-        <w:t>I pay a few hundred pounds a year subscription to the company who host this solution, and I have to buy an SSL certificate to make sure the data is transferred securely. I also need to back-up all the data into two locations to abide by school rules, which can be quite time-consuming.</w:t>
-      </w:r>
-    </w:p>
-    <w:p>
-      <w:pPr>
-        <w:pStyle w:val="NoSpacing"/>
-      </w:pPr>
-      <w:r>
         <w:t>How frequently would you need to add new rooms/teachers/users?</w:t>
       </w:r>
     </w:p>
@@ -5367,25 +7564,6 @@
           <mc:Fallback>
             <w:pict>
               <v:group id="Group 31" o:spid="_x0000_s1026" style="width:435.45pt;height:316.5pt;mso-position-horizontal-relative:char;mso-position-vertical-relative:line" coordsize="62282,45272" o:gfxdata="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">
-                <v:shapetype id="_x0000_t75" coordsize="21600,21600" o:spt="75" o:preferrelative="t" path="m@4@5l@4@11@9@11@9@5xe" filled="f" stroked="f">
-                  <v:stroke joinstyle="miter"/>
-                  <v:formulas>
-                    <v:f eqn="if lineDrawn pixelLineWidth 0"/>
-                    <v:f eqn="sum @0 1 0"/>
-                    <v:f eqn="sum 0 0 @1"/>
-                    <v:f eqn="prod @2 1 2"/>
-                    <v:f eqn="prod @3 21600 pixelWidth"/>
-                    <v:f eqn="prod @3 21600 pixelHeight"/>
-                    <v:f eqn="sum @0 0 1"/>
-                    <v:f eqn="prod @6 1 2"/>
-                    <v:f eqn="prod @7 21600 pixelWidth"/>
-                    <v:f eqn="sum @8 21600 0"/>
-                    <v:f eqn="prod @7 21600 pixelHeight"/>
-                    <v:f eqn="sum @10 21600 0"/>
-                  </v:formulas>
-                  <v:path o:extrusionok="f" gradientshapeok="t" o:connecttype="rect"/>
-                  <o:lock v:ext="edit" aspectratio="t"/>
-                </v:shapetype>
                 <v:shape id="Picture 28" o:spid="_x0000_s1027" type="#_x0000_t75" style="position:absolute;width:62282;height:40975;visibility:visible;mso-wrap-style:square" o:gfxdata="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">
                   <v:imagedata r:id="rId20" o:title="Statistics" cropbottom="12137f" cropright="8593f"/>
                   <v:path arrowok="t"/>
@@ -7019,7 +9197,10 @@
         <w:t xml:space="preserve">distribute </w:t>
       </w:r>
       <w:r>
-        <w:t>the change to all logged on clients.</w:t>
+        <w:t>the change to all logged on clients</w:t>
+      </w:r>
+      <w:r>
+        <w:t>, and send a copy of the current system state to the Client.</w:t>
       </w:r>
     </w:p>
     <w:p>
@@ -7043,7 +9224,7 @@
         <w:t xml:space="preserve">but </w:t>
       </w:r>
       <w:r>
-        <w:t xml:space="preserve">will have to use fairly advanced features of the language such as TCP/IP communications and multithreading, as well as producing a user-friendly interface using the Windows Presentation Foundation (WPF). I may also need to use multiple paradigms – primarily Imperative/Procedural, although the use of C# will naturally result in Object Oriented code, and in producing a responsive user interface I will use basic Event-driven programming. Also, as I will likely need to use multiple threads, I will need to use a blocking paradigm to ensure operations perform synchronously. As such I expect </w:t>
+        <w:t xml:space="preserve">will have to use fairly advanced features of the language such as TCP/IP communications and multithreading, as well as producing a user-friendly interface using the Windows Presentation Foundation (WPF). I may also need to use multiple paradigms – primarily Imperative/Procedural, although the use of C# will naturally result in Object Oriented code, and in producing a responsive user interface I will use Event-driven programming. Also, as I will likely need to use multiple threads, I will need to use a blocking paradigm to ensure operations perform synchronously. As such I expect </w:t>
       </w:r>
       <w:r>
         <w:t>there will be lots of bugs in the development versions</w:t>
@@ -10411,6 +12592,64 @@
             <w:r>
               <w:t>As expected (see evidence 10)</w:t>
             </w:r>
+          </w:p>
+        </w:tc>
+      </w:tr>
+      <w:tr>
+        <w:tc>
+          <w:tcPr>
+            <w:tcW w:w="374" w:type="pct"/>
+          </w:tcPr>
+          <w:p>
+            <w:pPr>
+              <w:pStyle w:val="NoSpacing"/>
+            </w:pPr>
+            <w:r>
+              <w:t>11</w:t>
+            </w:r>
+          </w:p>
+        </w:tc>
+        <w:tc>
+          <w:tcPr>
+            <w:tcW w:w="1203" w:type="pct"/>
+          </w:tcPr>
+          <w:p>
+            <w:pPr>
+              <w:pStyle w:val="NoSpacing"/>
+            </w:pPr>
+            <w:r>
+              <w:t xml:space="preserve">Entering invalid details while </w:t>
+            </w:r>
+          </w:p>
+        </w:tc>
+        <w:tc>
+          <w:tcPr>
+            <w:tcW w:w="1526" w:type="pct"/>
+          </w:tcPr>
+          <w:p>
+            <w:pPr>
+              <w:pStyle w:val="NoSpacing"/>
+            </w:pPr>
+          </w:p>
+        </w:tc>
+        <w:tc>
+          <w:tcPr>
+            <w:tcW w:w="995" w:type="pct"/>
+          </w:tcPr>
+          <w:p>
+            <w:pPr>
+              <w:pStyle w:val="NoSpacing"/>
+            </w:pPr>
+          </w:p>
+        </w:tc>
+        <w:tc>
+          <w:tcPr>
+            <w:tcW w:w="902" w:type="pct"/>
+          </w:tcPr>
+          <w:p>
+            <w:pPr>
+              <w:pStyle w:val="NoSpacing"/>
+            </w:pPr>
           </w:p>
         </w:tc>
       </w:tr>
@@ -11153,6 +13392,25 @@
         <w:t xml:space="preserve">” window. A message box with a useful error message is displayed if the user omits details when making a booking. </w:t>
       </w:r>
     </w:p>
+    <w:p/>
+    <w:p/>
+    <w:p/>
+    <w:p>
+      <w:pPr>
+        <w:pStyle w:val="Heading2"/>
+      </w:pPr>
+      <w:r>
+        <w:t>Minimum Test Data</w:t>
+      </w:r>
+    </w:p>
+    <w:p>
+      <w:pPr>
+        <w:pStyle w:val="NoSpacing"/>
+      </w:pPr>
+      <w:r>
+        <w:t>In order to test my application works in general usage, as opposed to under specific testing conditions, while running these tests I’ve loaded the system with number of sample data entries. For example, I have added “dummy” users, classes, rooms, etc. so that when testing the functionality of my system I can ensure that it scales correctly. Wherever a test involves data being sent across the network, I have set up multiple clients connected to the server at the same time, to ensure the server can deal with the load and be able to distribute data correctly.</w:t>
+      </w:r>
+    </w:p>
     <w:sectPr>
       <w:pgSz w:w="11906" w:h="16838"/>
       <w:pgMar w:top="720" w:right="720" w:bottom="720" w:left="720" w:header="283" w:footer="283" w:gutter="0"/>
@@ -11295,7 +13553,7 @@
             <w:color w:val="548DD4" w:themeColor="text2" w:themeTint="99"/>
             <w:sz w:val="32"/>
           </w:rPr>
-          <w:t>5</w:t>
+          <w:t>6</w:t>
         </w:r>
         <w:r>
           <w:rPr>
@@ -13704,7 +15962,7 @@
   <w:abstractNum w:abstractNumId="23">
     <w:nsid w:val="7E4C6DD7"/>
     <w:multiLevelType w:val="hybridMultilevel"/>
-    <w:tmpl w:val="32706BA8"/>
+    <w:tmpl w:val="591858AA"/>
     <w:lvl w:ilvl="0" w:tplc="5AB2D8BE">
       <w:start w:val="1"/>
       <w:numFmt w:val="decimal"/>
@@ -15648,7 +17906,7 @@
 </file>
 
 <file path=customXml/itemProps1.xml><?xml version="1.0" encoding="utf-8"?>
-<ds:datastoreItem xmlns:ds="http://schemas.openxmlformats.org/officeDocument/2006/customXml" ds:itemID="{31073ABB-A574-4BA4-AC9F-56C57A80D372}">
+<ds:datastoreItem xmlns:ds="http://schemas.openxmlformats.org/officeDocument/2006/customXml" ds:itemID="{A56F6124-6151-4BF4-8697-3CF98277103C}">
   <ds:schemaRefs>
     <ds:schemaRef ds:uri="http://schemas.openxmlformats.org/officeDocument/2006/bibliography"/>
   </ds:schemaRefs>

</xml_diff>